<commit_message>
améliorables plutôt que dégradés + màj manuel utilisateur
</commit_message>
<xml_diff>
--- a/Doc/User_Documentation.docx
+++ b/Doc/User_Documentation.docx
@@ -978,7 +978,7 @@
           </mc:Choice>
           <mc:Fallback>
             <w:pict>
-              <v:shapetype w14:anchorId="129FF7CA" id="_x0000_t32" coordsize="21600,21600" o:spt="32" o:oned="t" path="m,l21600,21600e" filled="f">
+              <v:shapetype w14:anchorId="3FC918BA" id="_x0000_t32" coordsize="21600,21600" o:spt="32" o:oned="t" path="m,l21600,21600e" filled="f">
                 <v:path arrowok="t" fillok="f" o:connecttype="none"/>
                 <o:lock v:ext="edit" shapetype="t"/>
               </v:shapetype>
@@ -1055,7 +1055,7 @@
           </mc:Choice>
           <mc:Fallback>
             <w:pict>
-              <v:shape w14:anchorId="5BDC87F1" id="Connecteur droit avec flèche 1" o:spid="_x0000_s1026" type="#_x0000_t32" style="position:absolute;margin-left:121.15pt;margin-top:12.4pt;width:15pt;height:21pt;flip:y;z-index:251659264;visibility:visible;mso-wrap-style:square;mso-width-percent:0;mso-height-percent:0;mso-wrap-distance-left:9pt;mso-wrap-distance-top:0;mso-wrap-distance-right:9pt;mso-wrap-distance-bottom:0;mso-position-horizontal:absolute;mso-position-horizontal-relative:text;mso-position-vertical:absolute;mso-position-vertical-relative:text;mso-width-percent:0;mso-height-percent:0;mso-width-relative:margin;mso-height-relative:margin" o:gfxdata="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" strokecolor="#4579b8 [3044]">
+              <v:shape w14:anchorId="7C1DFC61" id="Connecteur droit avec flèche 1" o:spid="_x0000_s1026" type="#_x0000_t32" style="position:absolute;margin-left:121.15pt;margin-top:12.4pt;width:15pt;height:21pt;flip:y;z-index:251659264;visibility:visible;mso-wrap-style:square;mso-width-percent:0;mso-height-percent:0;mso-wrap-distance-left:9pt;mso-wrap-distance-top:0;mso-wrap-distance-right:9pt;mso-wrap-distance-bottom:0;mso-position-horizontal:absolute;mso-position-horizontal-relative:text;mso-position-vertical:absolute;mso-position-vertical-relative:text;mso-width-percent:0;mso-height-percent:0;mso-width-relative:margin;mso-height-relative:margin" o:gfxdata="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" strokecolor="#4579b8 [3044]">
                 <v:stroke endarrow="open"/>
               </v:shape>
             </w:pict>
@@ -1146,7 +1146,7 @@
           </mc:Choice>
           <mc:Fallback>
             <w:pict>
-              <v:shape w14:anchorId="5EF502AA" id="Connecteur droit avec flèche 3" o:spid="_x0000_s1026" type="#_x0000_t32" style="position:absolute;margin-left:181.15pt;margin-top:4.35pt;width:0;height:30pt;z-index:251662336;visibility:visible;mso-wrap-style:square;mso-width-percent:0;mso-height-percent:0;mso-wrap-distance-left:9pt;mso-wrap-distance-top:0;mso-wrap-distance-right:9pt;mso-wrap-distance-bottom:0;mso-position-horizontal:absolute;mso-position-horizontal-relative:text;mso-position-vertical:absolute;mso-position-vertical-relative:text;mso-width-percent:0;mso-height-percent:0;mso-width-relative:margin;mso-height-relative:margin" o:gfxdata="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" strokecolor="#4579b8 [3044]">
+              <v:shape w14:anchorId="48009204" id="Connecteur droit avec flèche 3" o:spid="_x0000_s1026" type="#_x0000_t32" style="position:absolute;margin-left:181.15pt;margin-top:4.35pt;width:0;height:30pt;z-index:251662336;visibility:visible;mso-wrap-style:square;mso-width-percent:0;mso-height-percent:0;mso-wrap-distance-left:9pt;mso-wrap-distance-top:0;mso-wrap-distance-right:9pt;mso-wrap-distance-bottom:0;mso-position-horizontal:absolute;mso-position-horizontal-relative:text;mso-position-vertical:absolute;mso-position-vertical-relative:text;mso-width-percent:0;mso-height-percent:0;mso-width-relative:margin;mso-height-relative:margin" o:gfxdata="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" strokecolor="#4579b8 [3044]">
                 <v:stroke endarrow="open"/>
               </v:shape>
             </w:pict>
@@ -1346,7 +1346,7 @@
           </mc:Choice>
           <mc:Fallback>
             <w:pict>
-              <v:shape w14:anchorId="0FFD8CEB" id="Connecteur droit avec flèche 10" o:spid="_x0000_s1026" type="#_x0000_t32" style="position:absolute;margin-left:121.15pt;margin-top:12.95pt;width:15pt;height:19.5pt;z-index:251671552;visibility:visible;mso-wrap-style:square;mso-width-percent:0;mso-height-percent:0;mso-wrap-distance-left:9pt;mso-wrap-distance-top:0;mso-wrap-distance-right:9pt;mso-wrap-distance-bottom:0;mso-position-horizontal:absolute;mso-position-horizontal-relative:text;mso-position-vertical:absolute;mso-position-vertical-relative:text;mso-width-percent:0;mso-height-percent:0;mso-width-relative:margin;mso-height-relative:margin" o:gfxdata="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" strokecolor="#4579b8 [3044]">
+              <v:shape w14:anchorId="2B1724DE" id="Connecteur droit avec flèche 10" o:spid="_x0000_s1026" type="#_x0000_t32" style="position:absolute;margin-left:121.15pt;margin-top:12.95pt;width:15pt;height:19.5pt;z-index:251671552;visibility:visible;mso-wrap-style:square;mso-width-percent:0;mso-height-percent:0;mso-wrap-distance-left:9pt;mso-wrap-distance-top:0;mso-wrap-distance-right:9pt;mso-wrap-distance-bottom:0;mso-position-horizontal:absolute;mso-position-horizontal-relative:text;mso-position-vertical:absolute;mso-position-vertical-relative:text;mso-width-percent:0;mso-height-percent:0;mso-width-relative:margin;mso-height-relative:margin" o:gfxdata="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" strokecolor="#4579b8 [3044]">
                 <v:stroke endarrow="open"/>
               </v:shape>
             </w:pict>
@@ -1812,7 +1812,7 @@
           </mc:Choice>
           <mc:Fallback>
             <w:pict>
-              <v:shape w14:anchorId="45EB735B" id="Connecteur droit avec flèche 18" o:spid="_x0000_s1026" type="#_x0000_t32" style="position:absolute;margin-left:372.4pt;margin-top:2.7pt;width:29.25pt;height:0;z-index:251683840;visibility:visible;mso-wrap-style:square;mso-width-percent:0;mso-height-percent:0;mso-wrap-distance-left:9pt;mso-wrap-distance-top:0;mso-wrap-distance-right:9pt;mso-wrap-distance-bottom:0;mso-position-horizontal:absolute;mso-position-horizontal-relative:text;mso-position-vertical:absolute;mso-position-vertical-relative:text;mso-width-percent:0;mso-height-percent:0;mso-width-relative:margin;mso-height-relative:margin" o:gfxdata="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" strokecolor="#4579b8 [3044]">
+              <v:shape w14:anchorId="13A93F2F" id="Connecteur droit avec flèche 18" o:spid="_x0000_s1026" type="#_x0000_t32" style="position:absolute;margin-left:372.4pt;margin-top:2.7pt;width:29.25pt;height:0;z-index:251683840;visibility:visible;mso-wrap-style:square;mso-width-percent:0;mso-height-percent:0;mso-wrap-distance-left:9pt;mso-wrap-distance-top:0;mso-wrap-distance-right:9pt;mso-wrap-distance-bottom:0;mso-position-horizontal:absolute;mso-position-horizontal-relative:text;mso-position-vertical:absolute;mso-position-vertical-relative:text;mso-width-percent:0;mso-height-percent:0;mso-width-relative:margin;mso-height-relative:margin" o:gfxdata="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" strokecolor="#4579b8 [3044]">
                 <v:stroke endarrow="open"/>
               </v:shape>
             </w:pict>
@@ -1885,7 +1885,7 @@
           </mc:Choice>
           <mc:Fallback>
             <w:pict>
-              <v:shape w14:anchorId="29FD5A04" id="Connecteur droit avec flèche 13" o:spid="_x0000_s1026" type="#_x0000_t32" style="position:absolute;margin-left:238.15pt;margin-top:7.2pt;width:29.25pt;height:0;z-index:251677696;visibility:visible;mso-wrap-style:square;mso-width-percent:0;mso-height-percent:0;mso-wrap-distance-left:9pt;mso-wrap-distance-top:0;mso-wrap-distance-right:9pt;mso-wrap-distance-bottom:0;mso-position-horizontal:absolute;mso-position-horizontal-relative:text;mso-position-vertical:absolute;mso-position-vertical-relative:text;mso-width-percent:0;mso-height-percent:0;mso-width-relative:margin;mso-height-relative:margin" o:gfxdata="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" strokecolor="#4579b8 [3044]">
+              <v:shape w14:anchorId="029EC16A" id="Connecteur droit avec flèche 13" o:spid="_x0000_s1026" type="#_x0000_t32" style="position:absolute;margin-left:238.15pt;margin-top:7.2pt;width:29.25pt;height:0;z-index:251677696;visibility:visible;mso-wrap-style:square;mso-width-percent:0;mso-height-percent:0;mso-wrap-distance-left:9pt;mso-wrap-distance-top:0;mso-wrap-distance-right:9pt;mso-wrap-distance-bottom:0;mso-position-horizontal:absolute;mso-position-horizontal-relative:text;mso-position-vertical:absolute;mso-position-vertical-relative:text;mso-width-percent:0;mso-height-percent:0;mso-width-relative:margin;mso-height-relative:margin" o:gfxdata="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" strokecolor="#4579b8 [3044]">
                 <v:stroke endarrow="open"/>
               </v:shape>
             </w:pict>
@@ -2022,12 +2022,7 @@
         <w:tab/>
       </w:r>
       <w:r>
-        <w:t>Cette étape est nécessaire avant toute autre. Ce n’est qu’une fois toutes les bibliothèques positionné</w:t>
-      </w:r>
-      <w:bookmarkStart w:id="0" w:name="_GoBack"/>
-      <w:bookmarkEnd w:id="0"/>
-      <w:r>
-        <w:t>es que les fonctionnalités suivantes deviennent pertinentes.</w:t>
+        <w:t>Cette étape est nécessaire avant toute autre. Ce n’est qu’une fois toutes les bibliothèques positionnées que les fonctionnalités suivantes deviennent pertinentes.</w:t>
       </w:r>
     </w:p>
     <w:p>
@@ -2342,7 +2337,13 @@
       <w:r>
         <w:lastRenderedPageBreak/>
         <w:tab/>
-        <w:t>Manière d’instruire la résultante : Commencez par signaler les éléments reliés de votre collection par segments continus (aux exceptions et éléments dégradés près que vous signalerez le cas échéant dans les cases de saisie prévues)</w:t>
+        <w:t xml:space="preserve">Manière d’instruire la résultante : Commencez par signaler les éléments reliés de votre collection par segments continus (aux exceptions et éléments </w:t>
+      </w:r>
+      <w:r>
+        <w:t>améliorables</w:t>
+      </w:r>
+      <w:r>
+        <w:t xml:space="preserve"> près que vous signalerez le cas échéant dans les cases de saisie prévues)</w:t>
       </w:r>
       <w:r>
         <w:t xml:space="preserve"> ou par éléments uniques.</w:t>
@@ -2435,23 +2436,38 @@
         <w:t>indiquez que vous avez fini en cliquant sur le lien prévu à cet effet, puis confirmer en cochant et validant après avoir bien pris soin de vérifier l’exactitude des instructions. Le contact de la bibliothèque suivante recevra automatiquement un message l’avertissant que son tour est venu d’instruire.</w:t>
       </w:r>
       <w:r>
-        <w:t xml:space="preserve"> L’instruction se fait en deux cycles, le premier  pour les éléments reliés, le second pour les éléments non reliés. A la fin de chaque cycle, l’administrateur vérifie qu’il n’y a pas d’incohérence : S’il n’y en a pas, il ajoute une ligne en première position (la ligne peut être laissée vide, mais il est conseillé d’y inscrire la date du visa) Si la fiche comporte des incohérences, l’administrateur le signale à l’administrateur de la base de données en cliquant sur le lien prévu à cette effet, puis en confirmant et validant.</w:t>
-      </w:r>
-      <w:r>
-        <w:tab/>
-      </w:r>
-    </w:p>
-    <w:p>
-      <w:pPr>
-        <w:pStyle w:val="Paragraphedeliste"/>
-        <w:jc w:val="both"/>
-      </w:pPr>
-      <w:r>
-        <w:tab/>
-        <w:t>Lorsqu’une bibliothèque complète quelque chose qui a été précédemment porté par une autre bibliothèque en exception ou en élément dégradé</w:t>
-      </w:r>
-      <w:r>
-        <w:t>, et seulement dans ce cas</w:t>
+        <w:t xml:space="preserve"> L’instruction se f</w:t>
+      </w:r>
+      <w:r>
+        <w:t xml:space="preserve">ait en deux cycles, le premier </w:t>
+      </w:r>
+      <w:r>
+        <w:t>pour les éléments reliés, le second pour les éléments non reliés. A la fin de chaque cycle, l’administrateur vérifie qu’il n’y a pas d’incohérence : S’il n’y en a pas, il ajoute une ligne en première position (la ligne peut être laissée vide, mais il est conseillé d’y inscrire la date du visa) Si la fiche comporte des incohérences, l’administrateur le signale à l’administrateur de la base de données en cliquant sur le lien prévu à cette effet, puis en confirmant et validant.</w:t>
+      </w:r>
+      <w:r>
+        <w:tab/>
+      </w:r>
+    </w:p>
+    <w:p>
+      <w:pPr>
+        <w:pStyle w:val="Paragraphedeliste"/>
+        <w:jc w:val="both"/>
+      </w:pPr>
+      <w:r>
+        <w:tab/>
+        <w:t xml:space="preserve">Lorsqu’une bibliothèque complète quelque chose qui a été précédemment porté par une autre bibliothèque en exception ou en élément </w:t>
+      </w:r>
+      <w:r>
+        <w:t>améliorable</w:t>
+      </w:r>
+      <w:r>
+        <w:t>, et seulement dans ce</w:t>
+      </w:r>
+      <w:r>
+        <w:t>s</w:t>
+      </w:r>
+      <w:r>
+        <w:t xml:space="preserve"> cas</w:t>
       </w:r>
       <w:r>
         <w:t>,</w:t>
@@ -2492,16 +2508,75 @@
       </w:pPr>
       <w:r>
         <w:tab/>
-        <w:t>Relié en bon état &gt; Non relié en bon état &gt; Relié en mauvais état &gt; Non relié &gt; (Rien)</w:t>
-      </w:r>
-    </w:p>
-    <w:p>
-      <w:pPr>
-        <w:pStyle w:val="Paragraphedeliste"/>
-        <w:jc w:val="both"/>
-      </w:pPr>
-      <w:r>
-        <w:t>NB : Par volumes reliés en mauvais état, on entend des volumes que l’on a avantage à remplacer par l’équivalent non relié en bon état, notamment si la reliure a compromis l’intégrité du contenu.</w:t>
+        <w:t xml:space="preserve">Relié en bon état &gt; Non relié en bon état &gt; Relié </w:t>
+      </w:r>
+      <w:r>
+        <w:t>améliorable</w:t>
+      </w:r>
+      <w:r>
+        <w:t xml:space="preserve"> &gt; Non relié &gt; (Rien)</w:t>
+      </w:r>
+    </w:p>
+    <w:p>
+      <w:pPr>
+        <w:pStyle w:val="Paragraphedeliste"/>
+        <w:numPr>
+          <w:ilvl w:val="0"/>
+          <w:numId w:val="2"/>
+        </w:numPr>
+        <w:jc w:val="both"/>
+      </w:pPr>
+      <w:r>
+        <w:t xml:space="preserve">N.B. 1 : Par « exception » on entend exception pour la forme considérée (reliée ou non-reliée) Ce n’est donc pas forcément une </w:t>
+      </w:r>
+      <w:r>
+        <w:t xml:space="preserve">véritable </w:t>
+      </w:r>
+      <w:r>
+        <w:t>lacune à la phase d’</w:t>
+      </w:r>
+      <w:r>
+        <w:t>instruction des éléments reliés.</w:t>
+      </w:r>
+    </w:p>
+    <w:p>
+      <w:pPr>
+        <w:pStyle w:val="Paragraphedeliste"/>
+        <w:numPr>
+          <w:ilvl w:val="0"/>
+          <w:numId w:val="2"/>
+        </w:numPr>
+        <w:jc w:val="both"/>
+      </w:pPr>
+      <w:r>
+        <w:t xml:space="preserve">N.B. 2 : Par améliorable, on peut entendre soit des éléments dégradés, soit des </w:t>
+      </w:r>
+      <w:r>
+        <w:t>éléments dont on sait qu’une autre bibliothèque participante possède des éléments en meilleur état. Normalement, ce dernier cas est rare, la bibliothèque revendiquant la collection-mère possédant généralement la meilleure collection.</w:t>
+      </w:r>
+      <w:r>
+        <w:t xml:space="preserve"> Par volumes reliés </w:t>
+      </w:r>
+      <w:r>
+        <w:t>améliorable</w:t>
+      </w:r>
+      <w:r>
+        <w:t xml:space="preserve">, on entend des volumes </w:t>
+      </w:r>
+      <w:r>
+        <w:t xml:space="preserve">mal reliés </w:t>
+      </w:r>
+      <w:r>
+        <w:t>que l’on a avantage à remplacer par l’é</w:t>
+      </w:r>
+      <w:r>
+        <w:t xml:space="preserve">quivalent non relié en bon état (par exemple lorsque </w:t>
+      </w:r>
+      <w:r>
+        <w:t>la reliure a c</w:t>
+      </w:r>
+      <w:r>
+        <w:t>ompromis l’intégrité du contenu).</w:t>
       </w:r>
     </w:p>
     <w:p>
@@ -2522,6 +2597,8 @@
       <w:r>
         <w:t>Présentation détaillée de la f</w:t>
       </w:r>
+      <w:bookmarkStart w:id="0" w:name="_GoBack"/>
+      <w:bookmarkEnd w:id="0"/>
       <w:r>
         <w:t xml:space="preserve">onctionnalité </w:t>
       </w:r>
@@ -2563,7 +2640,6 @@
         <w:jc w:val="both"/>
       </w:pPr>
       <w:r>
-        <w:lastRenderedPageBreak/>
         <w:tab/>
         <w:t>Cliquez sur la ressource dont vous souhaitez éditez la résultante. Les lignes impliquant votre bibliothèque sont mises en évidence (d’où l’importance de bien indiquer le nom de la bibliothèque dans la fenêtre de saisie comme indiqué p</w:t>
       </w:r>
@@ -2798,6 +2874,7 @@
         <w:jc w:val="both"/>
       </w:pPr>
       <w:r>
+        <w:lastRenderedPageBreak/>
         <w:t>0 : état initial (ce n’est pas encore au tour de la bibliothèque d’instruire)</w:t>
       </w:r>
     </w:p>
@@ -2863,7 +2940,6 @@
         <w:rPr>
           <w:lang w:val="en-US"/>
         </w:rPr>
-        <w:lastRenderedPageBreak/>
         <w:tab/>
       </w:r>
       <w:r>
@@ -3027,19 +3103,10 @@
       <w:t xml:space="preserve">Georges Gressot ; mise à jour : </w:t>
     </w:r>
     <w:r>
-      <w:t>0</w:t>
+      <w:t>11</w:t>
     </w:r>
     <w:r>
-      <w:t>8</w:t>
-    </w:r>
-    <w:r>
-      <w:t>/0</w:t>
-    </w:r>
-    <w:r>
-      <w:t>4</w:t>
-    </w:r>
-    <w:r>
-      <w:t>/2019</w:t>
+      <w:t>/04/2019</w:t>
     </w:r>
     <w:r>
       <w:tab/>
@@ -3194,7 +3261,7 @@
                                 <w:noProof/>
                                 <w:color w:val="FFFFFF" w:themeColor="background1"/>
                               </w:rPr>
-                              <w:t>3</w:t>
+                              <w:t>7</w:t>
                             </w:r>
                             <w:r>
                               <w:rPr>
@@ -3252,7 +3319,7 @@
                           <w:noProof/>
                           <w:color w:val="FFFFFF" w:themeColor="background1"/>
                         </w:rPr>
-                        <w:t>3</w:t>
+                        <w:t>7</w:t>
                       </w:r>
                       <w:r>
                         <w:rPr>
@@ -3341,7 +3408,6 @@
           <w:dataBinding w:prefixMappings="xmlns:ns0='http://schemas.openxmlformats.org/package/2006/metadata/core-properties' xmlns:ns1='http://purl.org/dc/elements/1.1/'" w:xpath="/ns0:coreProperties[1]/ns1:title[1]" w:storeItemID="{6C3C8BC8-F283-45AE-878A-BAB7291924A1}"/>
           <w:text/>
         </w:sdtPr>
-        <w:sdtEndPr/>
         <w:sdtContent>
           <w:tc>
             <w:tcPr>
@@ -3398,7 +3464,6 @@
             <w:calendar w:val="gregorian"/>
           </w:date>
         </w:sdtPr>
-        <w:sdtEndPr/>
         <w:sdtContent>
           <w:tc>
             <w:tcPr>
@@ -4365,6 +4430,7 @@
     <w:rsid w:val="00A80193"/>
     <w:rsid w:val="00AB40C6"/>
     <w:rsid w:val="00BD19FF"/>
+    <w:rsid w:val="00CD56A8"/>
     <w:rsid w:val="00F957AB"/>
   </w:rsids>
   <m:mathPr>

</xml_diff>

<commit_message>
doc updated with authentication features
</commit_message>
<xml_diff>
--- a/Doc/User_Documentation.docx
+++ b/Doc/User_Documentation.docx
@@ -294,7 +294,13 @@
         <w:t xml:space="preserve">par </w:t>
       </w:r>
       <w:r>
-        <w:t>l’une des bibliothèques. La résultante sera la plus complète et la plus reliée possible, mais sans comparaison de la qualité des reliures entre elles,  l’idée sous-jacente étant que la reliure garantit normalement l’absence de lacunes dans les volumes reliés.</w:t>
+        <w:t>l’une des bibliothèques. La résultante sera la plus complète et la plus reliée possible, mais sans comparaison de la qua</w:t>
+      </w:r>
+      <w:r>
+        <w:t>lité des reliures entre elles, </w:t>
+      </w:r>
+      <w:r>
+        <w:t>l’idée sous-jacente étant que la reliure garantit normalement l’absence de lacunes dans les volumes reliés.</w:t>
       </w:r>
       <w:r>
         <w:t xml:space="preserve"> Le risque de conserver des éléments reliés de moindre qualité est à relativiser car en la collection mère est généralement la mieux reliée. I</w:t>
@@ -402,7 +408,13 @@
         <w:t xml:space="preserve"> (O</w:t>
       </w:r>
       <w:r>
-        <w:t>n s’en convaincra en considérant qu’une collection au sens des bibliothèques peut ne pas être la même d’une bibliothèque à une autre, or il faut absolument s’entendre sur la définition de ce qu’on veut dédoublonner</w:t>
+        <w:t>n s’en convaincra en considérant qu’une collection au sens des</w:t>
+      </w:r>
+      <w:r>
+        <w:t xml:space="preserve"> bibliothèques peut ne pas être </w:t>
+      </w:r>
+      <w:r>
+        <w:t>la même d’une bibliothèque à une autre, or il faut absolument s’entendre sur la définition de ce qu’on veut dédoublonner</w:t>
       </w:r>
       <w:r>
         <w:t>.)</w:t>
@@ -978,7 +990,7 @@
           </mc:Choice>
           <mc:Fallback>
             <w:pict>
-              <v:shapetype w14:anchorId="3FC918BA" id="_x0000_t32" coordsize="21600,21600" o:spt="32" o:oned="t" path="m,l21600,21600e" filled="f">
+              <v:shapetype w14:anchorId="3C6FC8B3" id="_x0000_t32" coordsize="21600,21600" o:spt="32" o:oned="t" path="m,l21600,21600e" filled="f">
                 <v:path arrowok="t" fillok="f" o:connecttype="none"/>
                 <o:lock v:ext="edit" shapetype="t"/>
               </v:shapetype>
@@ -1055,7 +1067,7 @@
           </mc:Choice>
           <mc:Fallback>
             <w:pict>
-              <v:shape w14:anchorId="7C1DFC61" id="Connecteur droit avec flèche 1" o:spid="_x0000_s1026" type="#_x0000_t32" style="position:absolute;margin-left:121.15pt;margin-top:12.4pt;width:15pt;height:21pt;flip:y;z-index:251659264;visibility:visible;mso-wrap-style:square;mso-width-percent:0;mso-height-percent:0;mso-wrap-distance-left:9pt;mso-wrap-distance-top:0;mso-wrap-distance-right:9pt;mso-wrap-distance-bottom:0;mso-position-horizontal:absolute;mso-position-horizontal-relative:text;mso-position-vertical:absolute;mso-position-vertical-relative:text;mso-width-percent:0;mso-height-percent:0;mso-width-relative:margin;mso-height-relative:margin" o:gfxdata="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" strokecolor="#4579b8 [3044]">
+              <v:shape w14:anchorId="13C06CBE" id="Connecteur droit avec flèche 1" o:spid="_x0000_s1026" type="#_x0000_t32" style="position:absolute;margin-left:121.15pt;margin-top:12.4pt;width:15pt;height:21pt;flip:y;z-index:251659264;visibility:visible;mso-wrap-style:square;mso-width-percent:0;mso-height-percent:0;mso-wrap-distance-left:9pt;mso-wrap-distance-top:0;mso-wrap-distance-right:9pt;mso-wrap-distance-bottom:0;mso-position-horizontal:absolute;mso-position-horizontal-relative:text;mso-position-vertical:absolute;mso-position-vertical-relative:text;mso-width-percent:0;mso-height-percent:0;mso-width-relative:margin;mso-height-relative:margin" o:gfxdata="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" strokecolor="#4579b8 [3044]">
                 <v:stroke endarrow="open"/>
               </v:shape>
             </w:pict>
@@ -1146,7 +1158,7 @@
           </mc:Choice>
           <mc:Fallback>
             <w:pict>
-              <v:shape w14:anchorId="48009204" id="Connecteur droit avec flèche 3" o:spid="_x0000_s1026" type="#_x0000_t32" style="position:absolute;margin-left:181.15pt;margin-top:4.35pt;width:0;height:30pt;z-index:251662336;visibility:visible;mso-wrap-style:square;mso-width-percent:0;mso-height-percent:0;mso-wrap-distance-left:9pt;mso-wrap-distance-top:0;mso-wrap-distance-right:9pt;mso-wrap-distance-bottom:0;mso-position-horizontal:absolute;mso-position-horizontal-relative:text;mso-position-vertical:absolute;mso-position-vertical-relative:text;mso-width-percent:0;mso-height-percent:0;mso-width-relative:margin;mso-height-relative:margin" o:gfxdata="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" strokecolor="#4579b8 [3044]">
+              <v:shape w14:anchorId="05D9D246" id="Connecteur droit avec flèche 3" o:spid="_x0000_s1026" type="#_x0000_t32" style="position:absolute;margin-left:181.15pt;margin-top:4.35pt;width:0;height:30pt;z-index:251662336;visibility:visible;mso-wrap-style:square;mso-width-percent:0;mso-height-percent:0;mso-wrap-distance-left:9pt;mso-wrap-distance-top:0;mso-wrap-distance-right:9pt;mso-wrap-distance-bottom:0;mso-position-horizontal:absolute;mso-position-horizontal-relative:text;mso-position-vertical:absolute;mso-position-vertical-relative:text;mso-width-percent:0;mso-height-percent:0;mso-width-relative:margin;mso-height-relative:margin" o:gfxdata="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" strokecolor="#4579b8 [3044]">
                 <v:stroke endarrow="open"/>
               </v:shape>
             </w:pict>
@@ -1346,7 +1358,7 @@
           </mc:Choice>
           <mc:Fallback>
             <w:pict>
-              <v:shape w14:anchorId="2B1724DE" id="Connecteur droit avec flèche 10" o:spid="_x0000_s1026" type="#_x0000_t32" style="position:absolute;margin-left:121.15pt;margin-top:12.95pt;width:15pt;height:19.5pt;z-index:251671552;visibility:visible;mso-wrap-style:square;mso-width-percent:0;mso-height-percent:0;mso-wrap-distance-left:9pt;mso-wrap-distance-top:0;mso-wrap-distance-right:9pt;mso-wrap-distance-bottom:0;mso-position-horizontal:absolute;mso-position-horizontal-relative:text;mso-position-vertical:absolute;mso-position-vertical-relative:text;mso-width-percent:0;mso-height-percent:0;mso-width-relative:margin;mso-height-relative:margin" o:gfxdata="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" strokecolor="#4579b8 [3044]">
+              <v:shape w14:anchorId="61388480" id="Connecteur droit avec flèche 10" o:spid="_x0000_s1026" type="#_x0000_t32" style="position:absolute;margin-left:121.15pt;margin-top:12.95pt;width:15pt;height:19.5pt;z-index:251671552;visibility:visible;mso-wrap-style:square;mso-width-percent:0;mso-height-percent:0;mso-wrap-distance-left:9pt;mso-wrap-distance-top:0;mso-wrap-distance-right:9pt;mso-wrap-distance-bottom:0;mso-position-horizontal:absolute;mso-position-horizontal-relative:text;mso-position-vertical:absolute;mso-position-vertical-relative:text;mso-width-percent:0;mso-height-percent:0;mso-width-relative:margin;mso-height-relative:margin" o:gfxdata="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" strokecolor="#4579b8 [3044]">
                 <v:stroke endarrow="open"/>
               </v:shape>
             </w:pict>
@@ -1812,7 +1824,7 @@
           </mc:Choice>
           <mc:Fallback>
             <w:pict>
-              <v:shape w14:anchorId="13A93F2F" id="Connecteur droit avec flèche 18" o:spid="_x0000_s1026" type="#_x0000_t32" style="position:absolute;margin-left:372.4pt;margin-top:2.7pt;width:29.25pt;height:0;z-index:251683840;visibility:visible;mso-wrap-style:square;mso-width-percent:0;mso-height-percent:0;mso-wrap-distance-left:9pt;mso-wrap-distance-top:0;mso-wrap-distance-right:9pt;mso-wrap-distance-bottom:0;mso-position-horizontal:absolute;mso-position-horizontal-relative:text;mso-position-vertical:absolute;mso-position-vertical-relative:text;mso-width-percent:0;mso-height-percent:0;mso-width-relative:margin;mso-height-relative:margin" o:gfxdata="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" strokecolor="#4579b8 [3044]">
+              <v:shape w14:anchorId="26BC9C50" id="Connecteur droit avec flèche 18" o:spid="_x0000_s1026" type="#_x0000_t32" style="position:absolute;margin-left:372.4pt;margin-top:2.7pt;width:29.25pt;height:0;z-index:251683840;visibility:visible;mso-wrap-style:square;mso-width-percent:0;mso-height-percent:0;mso-wrap-distance-left:9pt;mso-wrap-distance-top:0;mso-wrap-distance-right:9pt;mso-wrap-distance-bottom:0;mso-position-horizontal:absolute;mso-position-horizontal-relative:text;mso-position-vertical:absolute;mso-position-vertical-relative:text;mso-width-percent:0;mso-height-percent:0;mso-width-relative:margin;mso-height-relative:margin" o:gfxdata="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" strokecolor="#4579b8 [3044]">
                 <v:stroke endarrow="open"/>
               </v:shape>
             </w:pict>
@@ -1885,7 +1897,7 @@
           </mc:Choice>
           <mc:Fallback>
             <w:pict>
-              <v:shape w14:anchorId="029EC16A" id="Connecteur droit avec flèche 13" o:spid="_x0000_s1026" type="#_x0000_t32" style="position:absolute;margin-left:238.15pt;margin-top:7.2pt;width:29.25pt;height:0;z-index:251677696;visibility:visible;mso-wrap-style:square;mso-width-percent:0;mso-height-percent:0;mso-wrap-distance-left:9pt;mso-wrap-distance-top:0;mso-wrap-distance-right:9pt;mso-wrap-distance-bottom:0;mso-position-horizontal:absolute;mso-position-horizontal-relative:text;mso-position-vertical:absolute;mso-position-vertical-relative:text;mso-width-percent:0;mso-height-percent:0;mso-width-relative:margin;mso-height-relative:margin" o:gfxdata="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" strokecolor="#4579b8 [3044]">
+              <v:shape w14:anchorId="4AF175C7" id="Connecteur droit avec flèche 13" o:spid="_x0000_s1026" type="#_x0000_t32" style="position:absolute;margin-left:238.15pt;margin-top:7.2pt;width:29.25pt;height:0;z-index:251677696;visibility:visible;mso-wrap-style:square;mso-width-percent:0;mso-height-percent:0;mso-wrap-distance-left:9pt;mso-wrap-distance-top:0;mso-wrap-distance-right:9pt;mso-wrap-distance-bottom:0;mso-position-horizontal:absolute;mso-position-horizontal-relative:text;mso-position-vertical:absolute;mso-position-vertical-relative:text;mso-width-percent:0;mso-height-percent:0;mso-width-relative:margin;mso-height-relative:margin" o:gfxdata="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" strokecolor="#4579b8 [3044]">
                 <v:stroke endarrow="open"/>
               </v:shape>
             </w:pict>
@@ -2597,8 +2609,6 @@
       <w:r>
         <w:t>Présentation détaillée de la f</w:t>
       </w:r>
-      <w:bookmarkStart w:id="0" w:name="_GoBack"/>
-      <w:bookmarkEnd w:id="0"/>
       <w:r>
         <w:t xml:space="preserve">onctionnalité </w:t>
       </w:r>
@@ -2943,7 +2953,13 @@
         <w:tab/>
       </w:r>
       <w:r>
-        <w:t>Le signalement d’une anomalie par l’administrateur à l’administrateur de la base  a pour effet de modifier l’état de l’ensemble des enregistrements concernés (ItemRecord) Cet état passe à 6. L’administrateur peut faire les corrections à mesure, ou attendre qu’il y en ait un certain nombre à effectuer. Il est même possible de ne les traiter qu’en toute fin de processus, une fois toutes les autres fiches entièrement traitées.</w:t>
+        <w:t>Le signalement d’une anomalie par l’administrateur</w:t>
+      </w:r>
+      <w:r>
+        <w:t xml:space="preserve"> à l’administrateur de la base </w:t>
+      </w:r>
+      <w:r>
+        <w:t>a pour effet de modifier l’état de l’ensemble des enregistrements concernés (ItemRecord) Cet état passe à 6. L’administrateur peut faire les corrections à mesure, ou attendre qu’il y en ait un certain nombre à effectuer. Il est même possible de ne les traiter qu’en toute fin de processus, une fois toutes les autres fiches entièrement traitées.</w:t>
       </w:r>
     </w:p>
     <w:p>
@@ -3006,7 +3022,10 @@
         <w:t>012345678</w:t>
       </w:r>
       <w:r>
-        <w:t xml:space="preserve">, alors le tableau de  bord sera disponible en </w:t>
+        <w:t xml:space="preserve">, alors le tableau de </w:t>
+      </w:r>
+      <w:r>
+        <w:t xml:space="preserve">bord sera disponible en </w:t>
       </w:r>
       <w:r>
         <w:t>https://nomdedomaine/epl/indicators</w:t>
@@ -3019,42 +3038,105 @@
       </w:pPr>
       <w:r>
         <w:tab/>
-        <w:t xml:space="preserve">La lecture des indicateurs étant triviale et ceux-ci étant appelés à évoluer, nous ne le détaillons pas ici. </w:t>
-      </w:r>
-    </w:p>
-    <w:p>
-      <w:pPr>
-        <w:pStyle w:val="Paragraphedeliste"/>
-        <w:ind w:left="1080"/>
-        <w:jc w:val="both"/>
-      </w:pPr>
-    </w:p>
-    <w:p>
-      <w:pPr>
-        <w:pStyle w:val="Paragraphedeliste"/>
-        <w:jc w:val="both"/>
-      </w:pPr>
-    </w:p>
-    <w:p>
-      <w:pPr>
-        <w:pStyle w:val="Paragraphedeliste"/>
-        <w:jc w:val="both"/>
-      </w:pPr>
-    </w:p>
-    <w:p>
-      <w:pPr>
-        <w:pStyle w:val="Paragraphedeliste"/>
-        <w:jc w:val="both"/>
-      </w:pPr>
-      <w:r>
-        <w:tab/>
-      </w:r>
-    </w:p>
-    <w:p>
-      <w:pPr>
-        <w:pStyle w:val="Paragraphedeliste"/>
-        <w:jc w:val="both"/>
-      </w:pPr>
+        <w:t>La lecture des indicateurs étant triviale et ceux-ci étant appelés à évoluer,</w:t>
+      </w:r>
+      <w:r>
+        <w:t xml:space="preserve"> nous ne le détaillons pas ici.</w:t>
+      </w:r>
+    </w:p>
+    <w:p>
+      <w:pPr>
+        <w:pStyle w:val="Paragraphedeliste"/>
+        <w:jc w:val="both"/>
+      </w:pPr>
+    </w:p>
+    <w:p>
+      <w:pPr>
+        <w:pStyle w:val="Paragraphedeliste"/>
+        <w:numPr>
+          <w:ilvl w:val="0"/>
+          <w:numId w:val="1"/>
+        </w:numPr>
+        <w:jc w:val="both"/>
+      </w:pPr>
+      <w:r>
+        <w:t>Sécurité</w:t>
+      </w:r>
+    </w:p>
+    <w:p>
+      <w:pPr>
+        <w:ind w:left="708" w:firstLine="708"/>
+        <w:jc w:val="both"/>
+      </w:pPr>
+      <w:r>
+        <w:t>Toutes les actions impliquant des manipulations de données dans la base sont soumises à authentification.</w:t>
+      </w:r>
+    </w:p>
+    <w:p>
+      <w:pPr>
+        <w:ind w:left="708" w:firstLine="708"/>
+        <w:jc w:val="both"/>
+      </w:pPr>
+    </w:p>
+    <w:p>
+      <w:pPr>
+        <w:pStyle w:val="Paragraphedeliste"/>
+        <w:numPr>
+          <w:ilvl w:val="0"/>
+          <w:numId w:val="1"/>
+        </w:numPr>
+        <w:jc w:val="both"/>
+      </w:pPr>
+      <w:r>
+        <w:t>Authentification</w:t>
+      </w:r>
+    </w:p>
+    <w:p>
+      <w:pPr>
+        <w:ind w:left="708" w:firstLine="708"/>
+        <w:jc w:val="both"/>
+      </w:pPr>
+      <w:r>
+        <w:t>Un identifiant et un mot de passe sont attribués par l’administrateur du site ; l’utilisateur peut ensuite modifier le mot de passe à partir du lien ad-hoc situé en page d’accueil.</w:t>
+      </w:r>
+    </w:p>
+    <w:p>
+      <w:pPr>
+        <w:ind w:left="708" w:firstLine="708"/>
+        <w:jc w:val="both"/>
+      </w:pPr>
+      <w:r>
+        <w:t>L’authentification est requise automatiquement pour toute action sensible (modifications des données de la base) En dehors de cela, l’authentification n’est pas nécessaire.</w:t>
+      </w:r>
+    </w:p>
+    <w:p>
+      <w:pPr>
+        <w:ind w:left="708" w:firstLine="708"/>
+        <w:jc w:val="both"/>
+      </w:pPr>
+      <w:r>
+        <w:t>M</w:t>
+      </w:r>
+      <w:r>
+        <w:t>ême quand ce n’est pas absolument nécessaire</w:t>
+      </w:r>
+      <w:r>
+        <w:t>, l’utilisateur a toujours la possibilité de s’authentifier à partir du lien ad-hoc situé en page d’accueil.</w:t>
+      </w:r>
+    </w:p>
+    <w:p>
+      <w:pPr>
+        <w:ind w:left="708" w:firstLine="708"/>
+        <w:jc w:val="both"/>
+      </w:pPr>
+      <w:r>
+        <w:t>La déconnexion s’o</w:t>
+      </w:r>
+      <w:bookmarkStart w:id="0" w:name="_GoBack"/>
+      <w:bookmarkEnd w:id="0"/>
+      <w:r>
+        <w:t>btient par fermeture du navigateur.</w:t>
+      </w:r>
     </w:p>
     <w:sectPr>
       <w:headerReference w:type="default" r:id="rId9"/>
@@ -3103,10 +3185,16 @@
       <w:t xml:space="preserve">Georges Gressot ; mise à jour : </w:t>
     </w:r>
     <w:r>
-      <w:t>11</w:t>
+      <w:t>06</w:t>
     </w:r>
     <w:r>
-      <w:t>/04/2019</w:t>
+      <w:t>/0</w:t>
+    </w:r>
+    <w:r>
+      <w:t>5</w:t>
+    </w:r>
+    <w:r>
+      <w:t>/2019</w:t>
     </w:r>
     <w:r>
       <w:tab/>
@@ -3408,6 +3496,7 @@
           <w:dataBinding w:prefixMappings="xmlns:ns0='http://schemas.openxmlformats.org/package/2006/metadata/core-properties' xmlns:ns1='http://purl.org/dc/elements/1.1/'" w:xpath="/ns0:coreProperties[1]/ns1:title[1]" w:storeItemID="{6C3C8BC8-F283-45AE-878A-BAB7291924A1}"/>
           <w:text/>
         </w:sdtPr>
+        <w:sdtEndPr/>
         <w:sdtContent>
           <w:tc>
             <w:tcPr>
@@ -3464,6 +3553,7 @@
             <w:calendar w:val="gregorian"/>
           </w:date>
         </w:sdtPr>
+        <w:sdtEndPr/>
         <w:sdtContent>
           <w:tc>
             <w:tcPr>

</xml_diff>

<commit_message>
doc update and so on
</commit_message>
<xml_diff>
--- a/Doc/User_Documentation.docx
+++ b/Doc/User_Documentation.docx
@@ -5,7 +5,18 @@
     <w:p>
       <w:pPr>
         <w:jc w:val="center"/>
-      </w:pPr>
+        <w:rPr>
+          <w:b/>
+          <w:u w:val="single"/>
+        </w:rPr>
+      </w:pPr>
+      <w:r>
+        <w:rPr>
+          <w:b/>
+          <w:u w:val="single"/>
+        </w:rPr>
+        <w:t>FRANCAIS</w:t>
+      </w:r>
     </w:p>
     <w:p>
       <w:pPr>
@@ -20,7 +31,13 @@
         <w:jc w:val="center"/>
       </w:pPr>
       <w:r>
-        <w:t>Application web pour le dédoub</w:t>
+        <w:t xml:space="preserve">Application web </w:t>
+      </w:r>
+      <w:r>
+        <w:t xml:space="preserve">collaborative </w:t>
+      </w:r>
+      <w:r>
+        <w:t>pour le dédoub</w:t>
       </w:r>
       <w:r>
         <w:t>lonnement des périodiques dans les bi</w:t>
@@ -86,11 +103,6 @@
       <w:pPr>
         <w:jc w:val="both"/>
       </w:pPr>
-    </w:p>
-    <w:p>
-      <w:pPr>
-        <w:jc w:val="both"/>
-      </w:pPr>
       <w:r>
         <w:t>Qu’est-ce que ne contient pas ce guide et où trouver les informations correspondantes ?</w:t>
       </w:r>
@@ -121,7 +133,7 @@
       <w:r>
         <w:t xml:space="preserve"> : </w:t>
       </w:r>
-      <w:hyperlink r:id="rId8" w:history="1">
+      <w:hyperlink r:id="rId9" w:history="1">
         <w:r>
           <w:rPr>
             <w:rStyle w:val="Lienhypertexte"/>
@@ -132,22 +144,6 @@
     </w:p>
     <w:p>
       <w:pPr>
-        <w:jc w:val="both"/>
-      </w:pPr>
-      <w:r>
-        <w:t xml:space="preserve"> </w:t>
-      </w:r>
-      <w:r>
-        <w:t>(Toutefois, les informaticiens se tourneront vers les bibliothécaires pour certains réglages contextuels)</w:t>
-      </w:r>
-    </w:p>
-    <w:p>
-      <w:pPr>
-        <w:jc w:val="both"/>
-      </w:pPr>
-    </w:p>
-    <w:p>
-      <w:pPr>
         <w:pStyle w:val="Paragraphedeliste"/>
         <w:numPr>
           <w:ilvl w:val="0"/>
@@ -271,7 +267,6 @@
         <w:jc w:val="both"/>
       </w:pPr>
       <w:r>
-        <w:lastRenderedPageBreak/>
         <w:t>Principes</w:t>
       </w:r>
     </w:p>
@@ -294,7 +289,11 @@
         <w:t xml:space="preserve">par </w:t>
       </w:r>
       <w:r>
-        <w:t>l’une des bibliothèques. La résultante sera la plus complète et la plus reliée possible, mais sans comparaison de la qua</w:t>
+        <w:t xml:space="preserve">l’une des bibliothèques. La résultante sera la plus complète et la plus reliée possible, mais sans </w:t>
+      </w:r>
+      <w:r>
+        <w:lastRenderedPageBreak/>
+        <w:t>comparaison de la qua</w:t>
       </w:r>
       <w:r>
         <w:t>lité des reliures entre elles, </w:t>
@@ -490,7 +489,6 @@
         <w:jc w:val="both"/>
       </w:pPr>
       <w:r>
-        <w:lastRenderedPageBreak/>
         <w:t xml:space="preserve"> </w:t>
       </w:r>
       <w:r>
@@ -566,6 +564,7 @@
         <w:jc w:val="both"/>
       </w:pPr>
       <w:r>
+        <w:lastRenderedPageBreak/>
         <w:t>Instruction</w:t>
       </w:r>
     </w:p>
@@ -990,7 +989,7 @@
           </mc:Choice>
           <mc:Fallback>
             <w:pict>
-              <v:shapetype w14:anchorId="3C6FC8B3" id="_x0000_t32" coordsize="21600,21600" o:spt="32" o:oned="t" path="m,l21600,21600e" filled="f">
+              <v:shapetype w14:anchorId="2A8D058B" id="_x0000_t32" coordsize="21600,21600" o:spt="32" o:oned="t" path="m,l21600,21600e" filled="f">
                 <v:path arrowok="t" fillok="f" o:connecttype="none"/>
                 <o:lock v:ext="edit" shapetype="t"/>
               </v:shapetype>
@@ -1067,7 +1066,7 @@
           </mc:Choice>
           <mc:Fallback>
             <w:pict>
-              <v:shape w14:anchorId="13C06CBE" id="Connecteur droit avec flèche 1" o:spid="_x0000_s1026" type="#_x0000_t32" style="position:absolute;margin-left:121.15pt;margin-top:12.4pt;width:15pt;height:21pt;flip:y;z-index:251659264;visibility:visible;mso-wrap-style:square;mso-width-percent:0;mso-height-percent:0;mso-wrap-distance-left:9pt;mso-wrap-distance-top:0;mso-wrap-distance-right:9pt;mso-wrap-distance-bottom:0;mso-position-horizontal:absolute;mso-position-horizontal-relative:text;mso-position-vertical:absolute;mso-position-vertical-relative:text;mso-width-percent:0;mso-height-percent:0;mso-width-relative:margin;mso-height-relative:margin" o:gfxdata="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" strokecolor="#4579b8 [3044]">
+              <v:shape w14:anchorId="21E88C48" id="Connecteur droit avec flèche 1" o:spid="_x0000_s1026" type="#_x0000_t32" style="position:absolute;margin-left:121.15pt;margin-top:12.4pt;width:15pt;height:21pt;flip:y;z-index:251659264;visibility:visible;mso-wrap-style:square;mso-width-percent:0;mso-height-percent:0;mso-wrap-distance-left:9pt;mso-wrap-distance-top:0;mso-wrap-distance-right:9pt;mso-wrap-distance-bottom:0;mso-position-horizontal:absolute;mso-position-horizontal-relative:text;mso-position-vertical:absolute;mso-position-vertical-relative:text;mso-width-percent:0;mso-height-percent:0;mso-width-relative:margin;mso-height-relative:margin" o:gfxdata="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" strokecolor="#4579b8 [3044]">
                 <v:stroke endarrow="open"/>
               </v:shape>
             </w:pict>
@@ -1158,7 +1157,7 @@
           </mc:Choice>
           <mc:Fallback>
             <w:pict>
-              <v:shape w14:anchorId="05D9D246" id="Connecteur droit avec flèche 3" o:spid="_x0000_s1026" type="#_x0000_t32" style="position:absolute;margin-left:181.15pt;margin-top:4.35pt;width:0;height:30pt;z-index:251662336;visibility:visible;mso-wrap-style:square;mso-width-percent:0;mso-height-percent:0;mso-wrap-distance-left:9pt;mso-wrap-distance-top:0;mso-wrap-distance-right:9pt;mso-wrap-distance-bottom:0;mso-position-horizontal:absolute;mso-position-horizontal-relative:text;mso-position-vertical:absolute;mso-position-vertical-relative:text;mso-width-percent:0;mso-height-percent:0;mso-width-relative:margin;mso-height-relative:margin" o:gfxdata="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" strokecolor="#4579b8 [3044]">
+              <v:shape w14:anchorId="4882137D" id="Connecteur droit avec flèche 3" o:spid="_x0000_s1026" type="#_x0000_t32" style="position:absolute;margin-left:181.15pt;margin-top:4.35pt;width:0;height:30pt;z-index:251662336;visibility:visible;mso-wrap-style:square;mso-width-percent:0;mso-height-percent:0;mso-wrap-distance-left:9pt;mso-wrap-distance-top:0;mso-wrap-distance-right:9pt;mso-wrap-distance-bottom:0;mso-position-horizontal:absolute;mso-position-horizontal-relative:text;mso-position-vertical:absolute;mso-position-vertical-relative:text;mso-width-percent:0;mso-height-percent:0;mso-width-relative:margin;mso-height-relative:margin" o:gfxdata="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" strokecolor="#4579b8 [3044]">
                 <v:stroke endarrow="open"/>
               </v:shape>
             </w:pict>
@@ -1358,7 +1357,7 @@
           </mc:Choice>
           <mc:Fallback>
             <w:pict>
-              <v:shape w14:anchorId="61388480" id="Connecteur droit avec flèche 10" o:spid="_x0000_s1026" type="#_x0000_t32" style="position:absolute;margin-left:121.15pt;margin-top:12.95pt;width:15pt;height:19.5pt;z-index:251671552;visibility:visible;mso-wrap-style:square;mso-width-percent:0;mso-height-percent:0;mso-wrap-distance-left:9pt;mso-wrap-distance-top:0;mso-wrap-distance-right:9pt;mso-wrap-distance-bottom:0;mso-position-horizontal:absolute;mso-position-horizontal-relative:text;mso-position-vertical:absolute;mso-position-vertical-relative:text;mso-width-percent:0;mso-height-percent:0;mso-width-relative:margin;mso-height-relative:margin" o:gfxdata="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" strokecolor="#4579b8 [3044]">
+              <v:shape w14:anchorId="7CE8D19B" id="Connecteur droit avec flèche 10" o:spid="_x0000_s1026" type="#_x0000_t32" style="position:absolute;margin-left:121.15pt;margin-top:12.95pt;width:15pt;height:19.5pt;z-index:251671552;visibility:visible;mso-wrap-style:square;mso-width-percent:0;mso-height-percent:0;mso-wrap-distance-left:9pt;mso-wrap-distance-top:0;mso-wrap-distance-right:9pt;mso-wrap-distance-bottom:0;mso-position-horizontal:absolute;mso-position-horizontal-relative:text;mso-position-vertical:absolute;mso-position-vertical-relative:text;mso-width-percent:0;mso-height-percent:0;mso-width-relative:margin;mso-height-relative:margin" o:gfxdata="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" strokecolor="#4579b8 [3044]">
                 <v:stroke endarrow="open"/>
               </v:shape>
             </w:pict>
@@ -1824,7 +1823,7 @@
           </mc:Choice>
           <mc:Fallback>
             <w:pict>
-              <v:shape w14:anchorId="26BC9C50" id="Connecteur droit avec flèche 18" o:spid="_x0000_s1026" type="#_x0000_t32" style="position:absolute;margin-left:372.4pt;margin-top:2.7pt;width:29.25pt;height:0;z-index:251683840;visibility:visible;mso-wrap-style:square;mso-width-percent:0;mso-height-percent:0;mso-wrap-distance-left:9pt;mso-wrap-distance-top:0;mso-wrap-distance-right:9pt;mso-wrap-distance-bottom:0;mso-position-horizontal:absolute;mso-position-horizontal-relative:text;mso-position-vertical:absolute;mso-position-vertical-relative:text;mso-width-percent:0;mso-height-percent:0;mso-width-relative:margin;mso-height-relative:margin" o:gfxdata="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" strokecolor="#4579b8 [3044]">
+              <v:shape w14:anchorId="4189F792" id="Connecteur droit avec flèche 18" o:spid="_x0000_s1026" type="#_x0000_t32" style="position:absolute;margin-left:372.4pt;margin-top:2.7pt;width:29.25pt;height:0;z-index:251683840;visibility:visible;mso-wrap-style:square;mso-width-percent:0;mso-height-percent:0;mso-wrap-distance-left:9pt;mso-wrap-distance-top:0;mso-wrap-distance-right:9pt;mso-wrap-distance-bottom:0;mso-position-horizontal:absolute;mso-position-horizontal-relative:text;mso-position-vertical:absolute;mso-position-vertical-relative:text;mso-width-percent:0;mso-height-percent:0;mso-width-relative:margin;mso-height-relative:margin" o:gfxdata="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" strokecolor="#4579b8 [3044]">
                 <v:stroke endarrow="open"/>
               </v:shape>
             </w:pict>
@@ -1897,7 +1896,7 @@
           </mc:Choice>
           <mc:Fallback>
             <w:pict>
-              <v:shape w14:anchorId="4AF175C7" id="Connecteur droit avec flèche 13" o:spid="_x0000_s1026" type="#_x0000_t32" style="position:absolute;margin-left:238.15pt;margin-top:7.2pt;width:29.25pt;height:0;z-index:251677696;visibility:visible;mso-wrap-style:square;mso-width-percent:0;mso-height-percent:0;mso-wrap-distance-left:9pt;mso-wrap-distance-top:0;mso-wrap-distance-right:9pt;mso-wrap-distance-bottom:0;mso-position-horizontal:absolute;mso-position-horizontal-relative:text;mso-position-vertical:absolute;mso-position-vertical-relative:text;mso-width-percent:0;mso-height-percent:0;mso-width-relative:margin;mso-height-relative:margin" o:gfxdata="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" strokecolor="#4579b8 [3044]">
+              <v:shape w14:anchorId="5440D221" id="Connecteur droit avec flèche 13" o:spid="_x0000_s1026" type="#_x0000_t32" style="position:absolute;margin-left:238.15pt;margin-top:7.2pt;width:29.25pt;height:0;z-index:251677696;visibility:visible;mso-wrap-style:square;mso-width-percent:0;mso-height-percent:0;mso-wrap-distance-left:9pt;mso-wrap-distance-top:0;mso-wrap-distance-right:9pt;mso-wrap-distance-bottom:0;mso-position-horizontal:absolute;mso-position-horizontal-relative:text;mso-position-vertical:absolute;mso-position-vertical-relative:text;mso-width-percent:0;mso-height-percent:0;mso-width-relative:margin;mso-height-relative:margin" o:gfxdata="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" strokecolor="#4579b8 [3044]">
                 <v:stroke endarrow="open"/>
               </v:shape>
             </w:pict>
@@ -1990,6 +1989,9 @@
       <w:r>
         <w:t>onctionnalités de l’application à partir de cette page : Positionnement, arbitrage, instruction, édition.</w:t>
       </w:r>
+      <w:r>
+        <w:t xml:space="preserve"> Des contrôles sont effectués pour empêcher toute action hors-délai (Par exemple en cliquant sur un lien reçu précédemment ou en recourant à la flèche retour à la page précédente des navigateurs)</w:t>
+      </w:r>
     </w:p>
     <w:p>
       <w:pPr>
@@ -2043,48 +2045,60 @@
         <w:jc w:val="both"/>
       </w:pPr>
       <w:r>
+        <w:tab/>
+      </w:r>
+      <w:r>
+        <w:t xml:space="preserve">Accès : </w:t>
+      </w:r>
+      <w:r>
+        <w:t>Sélectionnez votre bibliothèque, sélectionnez l’action 1 (Positionnement)</w:t>
+      </w:r>
+      <w:r>
+        <w:t xml:space="preserve"> puis v</w:t>
+      </w:r>
+      <w:r>
+        <w:t>alidez.</w:t>
+      </w:r>
+    </w:p>
+    <w:p>
+      <w:pPr>
+        <w:pStyle w:val="Paragraphedeliste"/>
+        <w:jc w:val="both"/>
+      </w:pPr>
+      <w:r>
+        <w:tab/>
+      </w:r>
+      <w:r>
+        <w:t>Résultat : Liste des ressources en attente du positionnement de votre bibliothèque.</w:t>
+      </w:r>
+      <w:r>
+        <w:t xml:space="preserve"> </w:t>
+      </w:r>
+      <w:r>
+        <w:t>Cliquez sur le lien (ppn) pour accéder au formulaire de saisie.</w:t>
+      </w:r>
+    </w:p>
+    <w:p>
+      <w:pPr>
+        <w:pStyle w:val="Paragraphedeliste"/>
+        <w:jc w:val="both"/>
+      </w:pPr>
+      <w:r>
         <w:lastRenderedPageBreak/>
         <w:tab/>
-      </w:r>
-      <w:r>
-        <w:t xml:space="preserve">Accès : </w:t>
-      </w:r>
-      <w:r>
-        <w:t>Sélectionnez votre bibliothèque, sélectionnez l’action 1 (Positionnement)</w:t>
-      </w:r>
-      <w:r>
-        <w:t xml:space="preserve"> puis v</w:t>
-      </w:r>
-      <w:r>
-        <w:t>alidez.</w:t>
-      </w:r>
-    </w:p>
-    <w:p>
-      <w:pPr>
-        <w:pStyle w:val="Paragraphedeliste"/>
-        <w:jc w:val="both"/>
-      </w:pPr>
-      <w:r>
-        <w:tab/>
-      </w:r>
-      <w:r>
-        <w:t>Résultat : Liste des ressources en attente du positionnement de votre bibliothèque.</w:t>
-      </w:r>
-      <w:r>
-        <w:t xml:space="preserve"> </w:t>
-      </w:r>
-      <w:r>
-        <w:t>Cliquez sur le lien (ppn) pour accéder au formulaire de saisie.</w:t>
-      </w:r>
-    </w:p>
-    <w:p>
-      <w:pPr>
-        <w:pStyle w:val="Paragraphedeliste"/>
-        <w:jc w:val="both"/>
-      </w:pPr>
-      <w:r>
-        <w:tab/>
-        <w:t xml:space="preserve">Par défaut, le positionnement indiqué est 99 ; vous pouvez choisir d’exclure votre collection pour l’un des motifs de la liste déroulante. Sinon, vous devez vous positionnez dans une échelle de 1 à 4 : 1 si vous possédez la collection </w:t>
+        <w:t>Par défaut, le positionnement indiqué est 99 ; vous pouvez choisir d’exclure votre collection pour l’un des motifs de la liste déroulante</w:t>
+      </w:r>
+      <w:r>
+        <w:rPr>
+          <w:rStyle w:val="Appelnotedebasdep"/>
+        </w:rPr>
+        <w:footnoteReference w:id="1"/>
+      </w:r>
+      <w:r>
+        <w:t xml:space="preserve">. </w:t>
+      </w:r>
+      <w:r>
+        <w:t xml:space="preserve">Sinon, vous devez vous positionnez dans une échelle de 1 à 4 : 1 si vous possédez la collection </w:t>
       </w:r>
       <w:r>
         <w:t xml:space="preserve">la </w:t>
@@ -2347,7 +2361,6 @@
         <w:jc w:val="both"/>
       </w:pPr>
       <w:r>
-        <w:lastRenderedPageBreak/>
         <w:tab/>
         <w:t xml:space="preserve">Manière d’instruire la résultante : Commencez par signaler les éléments reliés de votre collection par segments continus (aux exceptions et éléments </w:t>
       </w:r>
@@ -2361,7 +2374,11 @@
         <w:t xml:space="preserve"> ou par éléments uniques.</w:t>
       </w:r>
       <w:r>
-        <w:t xml:space="preserve"> Indiquez la ligne </w:t>
+        <w:t xml:space="preserve"> </w:t>
+      </w:r>
+      <w:r>
+        <w:lastRenderedPageBreak/>
+        <w:t xml:space="preserve">Indiquez la ligne </w:t>
       </w:r>
       <w:r>
         <w:t>au-dessous</w:t>
@@ -2640,6 +2657,7 @@
         <w:jc w:val="both"/>
       </w:pPr>
       <w:r>
+        <w:lastRenderedPageBreak/>
         <w:tab/>
         <w:t>Accès : Sélectionnez votre bibliothèque, sélectionnez l’action 4 (édition) Validez puis cliquez sur le lien pour appeler le module d’édition et accéder à la liste des ressources dont la résultante peut être éditée.</w:t>
       </w:r>
@@ -2664,7 +2682,22 @@
       </w:pPr>
       <w:r>
         <w:tab/>
-        <w:t>Un lien hypertexte permet d’exporter au format pdf.</w:t>
+        <w:t xml:space="preserve">Un lien hypertexte </w:t>
+      </w:r>
+      <w:r>
+        <w:t xml:space="preserve">permet d’exporter au format pdf (par ppn depuis une page de type </w:t>
+      </w:r>
+      <w:r>
+        <w:t>https://eplouribousse/ed/012345678/987654321</w:t>
+      </w:r>
+      <w:r>
+        <w:t xml:space="preserve">, soit  pour tous les ppn depuis une page de type </w:t>
+      </w:r>
+      <w:r>
+        <w:t>https://eplouribousse/ed/987654321</w:t>
+      </w:r>
+      <w:r>
+        <w:t xml:space="preserve"> )</w:t>
       </w:r>
     </w:p>
     <w:p>
@@ -2728,7 +2761,7 @@
         <w:jc w:val="both"/>
       </w:pPr>
       <w:r>
-        <w:t>Rôle de l’administrateur</w:t>
+        <w:t>Rôle du vérificateur (checker)</w:t>
       </w:r>
     </w:p>
     <w:p>
@@ -2743,11 +2776,27 @@
     <w:p>
       <w:pPr>
         <w:pStyle w:val="Paragraphedeliste"/>
-        <w:jc w:val="both"/>
-      </w:pPr>
-      <w:r>
-        <w:tab/>
-        <w:t>Lorsque son tour est venu, l’administrateur n’a de choix qu’entre ces deux actions, exclusives l’une de l’autre :</w:t>
+        <w:ind w:firstLine="360"/>
+        <w:jc w:val="both"/>
+      </w:pPr>
+      <w:r>
+        <w:t>Le vérificateur est entré dans la table « Library » Toute changement de vérificateur se fait dans cette table au même titre qu’une modification du correspondant d’une bibliothèque.</w:t>
+      </w:r>
+    </w:p>
+    <w:p>
+      <w:pPr>
+        <w:pStyle w:val="Paragraphedeliste"/>
+        <w:ind w:firstLine="360"/>
+        <w:jc w:val="both"/>
+      </w:pPr>
+      <w:r>
+        <w:t xml:space="preserve">Lorsque son tour est venu, </w:t>
+      </w:r>
+      <w:r>
+        <w:t>le vérificateur</w:t>
+      </w:r>
+      <w:r>
+        <w:t xml:space="preserve"> n’a de choix qu’entre ces deux actions, exclusives l’une de l’autre :</w:t>
       </w:r>
     </w:p>
     <w:p>
@@ -2795,7 +2844,10 @@
         <w:jc w:val="both"/>
       </w:pPr>
       <w:r>
-        <w:t>Rôle de l’administrateur de la base (à ne pas confondre avec le simple administrateur)</w:t>
+        <w:t xml:space="preserve">Rôle </w:t>
+      </w:r>
+      <w:r>
+        <w:t>de l’administrateur de la base</w:t>
       </w:r>
     </w:p>
     <w:p>
@@ -2884,7 +2936,6 @@
         <w:jc w:val="both"/>
       </w:pPr>
       <w:r>
-        <w:lastRenderedPageBreak/>
         <w:t>0 : état initial (ce n’est pas encore au tour de la bibliothèque d’instruire)</w:t>
       </w:r>
     </w:p>
@@ -3007,7 +3058,13 @@
         <w:t xml:space="preserve">Un tableau de bord est disponible à l’url commune : Si l’url de votre instance est par exemple </w:t>
       </w:r>
       <w:r>
-        <w:t>https://nomdedomaine/epl/ranking/012345678/987654321</w:t>
+        <w:t>https://</w:t>
+      </w:r>
+      <w:r>
+        <w:t>eplouribousse</w:t>
+      </w:r>
+      <w:r>
+        <w:t>/ranking/012345678/987654321</w:t>
       </w:r>
       <w:r>
         <w:t xml:space="preserve"> pour le positionnement de la bibliothèque </w:t>
@@ -3028,7 +3085,13 @@
         <w:t xml:space="preserve">bord sera disponible en </w:t>
       </w:r>
       <w:r>
-        <w:t>https://nomdedomaine/epl/indicators</w:t>
+        <w:t>https://</w:t>
+      </w:r>
+      <w:r>
+        <w:t>eplouribousse</w:t>
+      </w:r>
+      <w:r>
+        <w:t>/indicators</w:t>
       </w:r>
     </w:p>
     <w:p>
@@ -3038,7 +3101,13 @@
       </w:pPr>
       <w:r>
         <w:tab/>
-        <w:t>La lecture des indicateurs étant triviale et ceux-ci étant appelés à évoluer,</w:t>
+        <w:t xml:space="preserve">La lecture des indicateurs étant triviale et ceux-ci </w:t>
+      </w:r>
+      <w:r>
+        <w:t>pouvant être</w:t>
+      </w:r>
+      <w:r>
+        <w:t xml:space="preserve"> appelés à évoluer,</w:t>
       </w:r>
       <w:r>
         <w:t xml:space="preserve"> nous ne le détaillons pas ici.</w:t>
@@ -3115,13 +3184,7 @@
         <w:jc w:val="both"/>
       </w:pPr>
       <w:r>
-        <w:t>M</w:t>
-      </w:r>
-      <w:r>
-        <w:t>ême quand ce n’est pas absolument nécessaire</w:t>
-      </w:r>
-      <w:r>
-        <w:t>, l’utilisateur a toujours la possibilité de s’authentifier à partir du lien ad-hoc situé en page d’accueil.</w:t>
+        <w:t>Même quand ce n’est pas absolument nécessaire, l’utilisateur a toujours la possibilité de s’authentifier à partir du lien ad-hoc situé en page d’accueil.</w:t>
       </w:r>
     </w:p>
     <w:p>
@@ -3130,17 +3193,2815 @@
         <w:jc w:val="both"/>
       </w:pPr>
       <w:r>
-        <w:t>La déconnexion s’o</w:t>
+        <w:lastRenderedPageBreak/>
+        <w:t>La déconnexion n’est normalement pas nécessaire mais elle est toujours possible à partir de la page d’accueil.</w:t>
+      </w:r>
+    </w:p>
+    <w:p>
+      <w:pPr>
+        <w:pStyle w:val="Paragraphedeliste"/>
+        <w:jc w:val="both"/>
+      </w:pPr>
+    </w:p>
+    <w:p>
+      <w:pPr>
+        <w:pStyle w:val="Paragraphedeliste"/>
+        <w:jc w:val="both"/>
+      </w:pPr>
+    </w:p>
+    <w:p>
+      <w:pPr>
+        <w:pStyle w:val="Paragraphedeliste"/>
+        <w:numPr>
+          <w:ilvl w:val="0"/>
+          <w:numId w:val="1"/>
+        </w:numPr>
+        <w:jc w:val="both"/>
+      </w:pPr>
+      <w:r>
+        <w:t>Utilisateurs et groupes</w:t>
+      </w:r>
+    </w:p>
+    <w:p>
+      <w:pPr>
+        <w:pStyle w:val="Paragraphedeliste"/>
+        <w:jc w:val="both"/>
+      </w:pPr>
+    </w:p>
+    <w:p>
+      <w:pPr>
+        <w:pStyle w:val="Paragraphedeliste"/>
+        <w:ind w:left="1416"/>
+        <w:jc w:val="both"/>
+      </w:pPr>
+      <w:r>
+        <w:t>Il y a 4</w:t>
+      </w:r>
+      <w:r>
+        <w:t xml:space="preserve"> groupes d’utilisateurs :</w:t>
+      </w:r>
+    </w:p>
+    <w:p>
+      <w:pPr>
+        <w:pStyle w:val="Paragraphedeliste"/>
+        <w:ind w:left="1416"/>
+        <w:jc w:val="both"/>
+      </w:pPr>
+    </w:p>
+    <w:p>
+      <w:pPr>
+        <w:pStyle w:val="Paragraphedeliste"/>
+        <w:numPr>
+          <w:ilvl w:val="0"/>
+          <w:numId w:val="2"/>
+        </w:numPr>
+        <w:jc w:val="both"/>
+      </w:pPr>
+      <w:r>
+        <w:t>Extérieurs</w:t>
+      </w:r>
+    </w:p>
+    <w:p>
+      <w:pPr>
+        <w:pStyle w:val="Paragraphedeliste"/>
+        <w:numPr>
+          <w:ilvl w:val="0"/>
+          <w:numId w:val="2"/>
+        </w:numPr>
+        <w:jc w:val="both"/>
+      </w:pPr>
+      <w:r>
+        <w:t>Utilisateurs principaux (dont le validateur = « checker » n’est qu’un cas particulier, reconnu par son nom dans le code)</w:t>
+      </w:r>
+    </w:p>
+    <w:p>
+      <w:pPr>
+        <w:pStyle w:val="Paragraphedeliste"/>
+        <w:numPr>
+          <w:ilvl w:val="0"/>
+          <w:numId w:val="2"/>
+        </w:numPr>
+        <w:jc w:val="both"/>
+      </w:pPr>
+      <w:r>
+        <w:t>Administrateur de la base</w:t>
+      </w:r>
+    </w:p>
+    <w:p>
+      <w:pPr>
+        <w:pStyle w:val="Paragraphedeliste"/>
+        <w:numPr>
+          <w:ilvl w:val="0"/>
+          <w:numId w:val="2"/>
+        </w:numPr>
+        <w:jc w:val="both"/>
+      </w:pPr>
+      <w:r>
+        <w:t>Administrateur du site</w:t>
+      </w:r>
+    </w:p>
+    <w:p>
+      <w:pPr>
+        <w:jc w:val="both"/>
+      </w:pPr>
+    </w:p>
+    <w:p>
+      <w:pPr>
+        <w:ind w:left="720"/>
+        <w:jc w:val="both"/>
+      </w:pPr>
+      <w:r>
+        <w:t>A chacun de ces groupes correspondent des droits qui lui sont propres</w:t>
+      </w:r>
+      <w:r>
+        <w:t> ; dans l’ordre des droits croissants</w:t>
+      </w:r>
+      <w:r>
+        <w:t> :</w:t>
+      </w:r>
+    </w:p>
+    <w:p>
+      <w:pPr>
+        <w:pStyle w:val="Paragraphedeliste"/>
+        <w:numPr>
+          <w:ilvl w:val="0"/>
+          <w:numId w:val="2"/>
+        </w:numPr>
+        <w:jc w:val="both"/>
+      </w:pPr>
+      <w:r>
+        <w:t>Extérieurs : Accès à toutes les pages où aucune action n’aboutit à une modification cruciale dans la base de données ; les accès aux listes et au tableau de bord sont autorisés sans authentification.</w:t>
+      </w:r>
+    </w:p>
+    <w:p>
+      <w:pPr>
+        <w:pStyle w:val="Paragraphedeliste"/>
+        <w:numPr>
+          <w:ilvl w:val="0"/>
+          <w:numId w:val="2"/>
+        </w:numPr>
+        <w:jc w:val="both"/>
+      </w:pPr>
+      <w:r>
+        <w:t>Utilisateurs principaux : Peuvent effect</w:t>
+      </w:r>
+      <w:r>
+        <w:t>uer toutes les actions de base : P</w:t>
+      </w:r>
+      <w:r>
+        <w:t>ositionnement, arbitrage, ajout d’instructions, suppression d’instructions, déclaration de fin d’instruction, édition</w:t>
+      </w:r>
+      <w:r>
+        <w:t xml:space="preserve"> et validation dans le cas du validateur (« checker ») Toute tentative d’accès à l’une de ces fonctionnalités active une fenêtre </w:t>
+      </w:r>
+      <w:r>
+        <w:t xml:space="preserve">intermédiaire </w:t>
+      </w:r>
+      <w:r>
+        <w:t>d’authe</w:t>
+      </w:r>
+      <w:r>
+        <w:t>ntification.</w:t>
+      </w:r>
+    </w:p>
+    <w:p>
+      <w:pPr>
+        <w:pStyle w:val="Paragraphedeliste"/>
+        <w:numPr>
+          <w:ilvl w:val="0"/>
+          <w:numId w:val="2"/>
+        </w:numPr>
+        <w:jc w:val="both"/>
+      </w:pPr>
+      <w:r>
+        <w:t>Administrateur de la base</w:t>
+      </w:r>
+      <w:r>
+        <w:t xml:space="preserve"> : Peut modifier les instructions et les enregistrements dans la base de données via l’interface d’administration (accès depuis la page d’accueil) </w:t>
+      </w:r>
+      <w:r>
+        <w:t>Peut modifier les motifs d’exclusions.</w:t>
+      </w:r>
+    </w:p>
+    <w:p>
+      <w:pPr>
+        <w:pStyle w:val="Paragraphedeliste"/>
+        <w:numPr>
+          <w:ilvl w:val="0"/>
+          <w:numId w:val="2"/>
+        </w:numPr>
+        <w:jc w:val="both"/>
+      </w:pPr>
+      <w:r>
+        <w:t>Administrateur du site</w:t>
+      </w:r>
+      <w:r>
+        <w:t> : A tous les droits (dont celui d’attribuer un nom au projet).</w:t>
+      </w:r>
+    </w:p>
+    <w:p>
+      <w:pPr>
+        <w:pStyle w:val="Paragraphedeliste"/>
+        <w:ind w:left="1080"/>
+        <w:jc w:val="both"/>
+      </w:pPr>
+    </w:p>
+    <w:p>
+      <w:pPr>
+        <w:pStyle w:val="Paragraphedeliste"/>
+        <w:ind w:left="1080"/>
+        <w:jc w:val="both"/>
+      </w:pPr>
+    </w:p>
+    <w:p>
+      <w:pPr>
+        <w:pStyle w:val="Paragraphedeliste"/>
+        <w:numPr>
+          <w:ilvl w:val="0"/>
+          <w:numId w:val="1"/>
+        </w:numPr>
+        <w:jc w:val="both"/>
+      </w:pPr>
+      <w:r>
+        <w:t>Langues</w:t>
+      </w:r>
+    </w:p>
+    <w:p>
+      <w:pPr>
+        <w:ind w:left="708" w:firstLine="708"/>
+        <w:jc w:val="both"/>
+      </w:pPr>
+      <w:r>
+        <w:t>L’application utilise gettext pour la traduction dans d’autres langues. Le français est la langue d’origine.</w:t>
+      </w:r>
+    </w:p>
+    <w:p>
+      <w:pPr>
+        <w:ind w:left="708" w:firstLine="708"/>
+        <w:jc w:val="both"/>
+      </w:pPr>
+      <w:r>
+        <w:t>Deux autres langues sont proposées actuellement à titre expérimental ; l’anglais et l’allemand.</w:t>
+      </w:r>
+    </w:p>
+    <w:p>
+      <w:pPr>
+        <w:ind w:left="708" w:firstLine="708"/>
+        <w:jc w:val="both"/>
+      </w:pPr>
+      <w:r>
+        <w:t>L’extension à d’autres langues est assez simple puisqu’il repose sur la fourniture de fichiers classiques d’extension .po facilement compréhensibles par les traducteurs. Ces fichiers sont compilés par une simple ligne de commande (fichiers machine en .mo)</w:t>
+      </w:r>
+    </w:p>
+    <w:p>
+      <w:pPr>
+        <w:ind w:left="708" w:firstLine="708"/>
+        <w:jc w:val="both"/>
+      </w:pPr>
+      <w:r>
+        <w:t>Le changement de langue est accessible à partir d’un lien en page d’accueil.</w:t>
+      </w:r>
+    </w:p>
+    <w:p>
+      <w:pPr>
+        <w:ind w:left="708" w:firstLine="708"/>
+        <w:jc w:val="both"/>
+      </w:pPr>
+    </w:p>
+    <w:p>
+      <w:pPr>
+        <w:ind w:left="708" w:firstLine="708"/>
+        <w:jc w:val="both"/>
+      </w:pPr>
+    </w:p>
+    <w:p>
+      <w:pPr>
+        <w:jc w:val="center"/>
+        <w:rPr>
+          <w:b/>
+          <w:u w:val="single"/>
+        </w:rPr>
+      </w:pPr>
+      <w:r>
+        <w:rPr>
+          <w:b/>
+          <w:u w:val="single"/>
+        </w:rPr>
+        <w:t>ENGLISH</w:t>
+      </w:r>
+    </w:p>
+    <w:p>
+      <w:pPr>
+        <w:tabs>
+          <w:tab w:val="left" w:pos="916"/>
+          <w:tab w:val="left" w:pos="1832"/>
+          <w:tab w:val="left" w:pos="2748"/>
+          <w:tab w:val="left" w:pos="3664"/>
+          <w:tab w:val="left" w:pos="4580"/>
+          <w:tab w:val="left" w:pos="5496"/>
+          <w:tab w:val="left" w:pos="6412"/>
+          <w:tab w:val="left" w:pos="7328"/>
+          <w:tab w:val="left" w:pos="8244"/>
+          <w:tab w:val="left" w:pos="9160"/>
+          <w:tab w:val="left" w:pos="10076"/>
+          <w:tab w:val="left" w:pos="10992"/>
+          <w:tab w:val="left" w:pos="11908"/>
+          <w:tab w:val="left" w:pos="12824"/>
+          <w:tab w:val="left" w:pos="13740"/>
+          <w:tab w:val="left" w:pos="14656"/>
+        </w:tabs>
+        <w:spacing w:after="0" w:line="240" w:lineRule="auto"/>
+        <w:jc w:val="center"/>
+      </w:pPr>
+      <w:r>
+        <w:t>Eplouribousse</w:t>
+      </w:r>
+    </w:p>
+    <w:p>
+      <w:pPr>
+        <w:tabs>
+          <w:tab w:val="left" w:pos="916"/>
+          <w:tab w:val="left" w:pos="1832"/>
+          <w:tab w:val="left" w:pos="2748"/>
+          <w:tab w:val="left" w:pos="3664"/>
+          <w:tab w:val="left" w:pos="4580"/>
+          <w:tab w:val="left" w:pos="5496"/>
+          <w:tab w:val="left" w:pos="6412"/>
+          <w:tab w:val="left" w:pos="7328"/>
+          <w:tab w:val="left" w:pos="8244"/>
+          <w:tab w:val="left" w:pos="9160"/>
+          <w:tab w:val="left" w:pos="10076"/>
+          <w:tab w:val="left" w:pos="10992"/>
+          <w:tab w:val="left" w:pos="11908"/>
+          <w:tab w:val="left" w:pos="12824"/>
+          <w:tab w:val="left" w:pos="13740"/>
+          <w:tab w:val="left" w:pos="14656"/>
+        </w:tabs>
+        <w:spacing w:after="0" w:line="240" w:lineRule="auto"/>
+      </w:pPr>
+    </w:p>
+    <w:p>
+      <w:pPr>
+        <w:tabs>
+          <w:tab w:val="left" w:pos="916"/>
+          <w:tab w:val="left" w:pos="1832"/>
+          <w:tab w:val="left" w:pos="2748"/>
+          <w:tab w:val="left" w:pos="3664"/>
+          <w:tab w:val="left" w:pos="4580"/>
+          <w:tab w:val="left" w:pos="5496"/>
+          <w:tab w:val="left" w:pos="6412"/>
+          <w:tab w:val="left" w:pos="7328"/>
+          <w:tab w:val="left" w:pos="8244"/>
+          <w:tab w:val="left" w:pos="9160"/>
+          <w:tab w:val="left" w:pos="10076"/>
+          <w:tab w:val="left" w:pos="10992"/>
+          <w:tab w:val="left" w:pos="11908"/>
+          <w:tab w:val="left" w:pos="12824"/>
+          <w:tab w:val="left" w:pos="13740"/>
+          <w:tab w:val="left" w:pos="14656"/>
+        </w:tabs>
+        <w:spacing w:after="0" w:line="240" w:lineRule="auto"/>
+        <w:jc w:val="center"/>
+      </w:pPr>
+      <w:r>
+        <w:t>Collaborative webapp for managing serials deduplication in libraries.</w:t>
+      </w:r>
+    </w:p>
+    <w:p>
+      <w:pPr>
+        <w:tabs>
+          <w:tab w:val="left" w:pos="916"/>
+          <w:tab w:val="left" w:pos="1832"/>
+          <w:tab w:val="left" w:pos="2748"/>
+          <w:tab w:val="left" w:pos="3664"/>
+          <w:tab w:val="left" w:pos="4580"/>
+          <w:tab w:val="left" w:pos="5496"/>
+          <w:tab w:val="left" w:pos="6412"/>
+          <w:tab w:val="left" w:pos="7328"/>
+          <w:tab w:val="left" w:pos="8244"/>
+          <w:tab w:val="left" w:pos="9160"/>
+          <w:tab w:val="left" w:pos="10076"/>
+          <w:tab w:val="left" w:pos="10992"/>
+          <w:tab w:val="left" w:pos="11908"/>
+          <w:tab w:val="left" w:pos="12824"/>
+          <w:tab w:val="left" w:pos="13740"/>
+          <w:tab w:val="left" w:pos="14656"/>
+        </w:tabs>
+        <w:spacing w:after="0" w:line="240" w:lineRule="auto"/>
+        <w:jc w:val="center"/>
+      </w:pPr>
+    </w:p>
+    <w:p>
+      <w:pPr>
+        <w:tabs>
+          <w:tab w:val="left" w:pos="916"/>
+          <w:tab w:val="left" w:pos="1832"/>
+          <w:tab w:val="left" w:pos="2748"/>
+          <w:tab w:val="left" w:pos="3664"/>
+          <w:tab w:val="left" w:pos="4580"/>
+          <w:tab w:val="left" w:pos="5496"/>
+          <w:tab w:val="left" w:pos="6412"/>
+          <w:tab w:val="left" w:pos="7328"/>
+          <w:tab w:val="left" w:pos="8244"/>
+          <w:tab w:val="left" w:pos="9160"/>
+          <w:tab w:val="left" w:pos="10076"/>
+          <w:tab w:val="left" w:pos="10992"/>
+          <w:tab w:val="left" w:pos="11908"/>
+          <w:tab w:val="left" w:pos="12824"/>
+          <w:tab w:val="left" w:pos="13740"/>
+          <w:tab w:val="left" w:pos="14656"/>
+        </w:tabs>
+        <w:spacing w:after="0" w:line="240" w:lineRule="auto"/>
+        <w:jc w:val="center"/>
+      </w:pPr>
+      <w:r>
+        <w:t>User documentation</w:t>
+      </w:r>
+    </w:p>
+    <w:p>
+      <w:pPr>
+        <w:jc w:val="center"/>
+      </w:pPr>
+    </w:p>
+    <w:p>
+      <w:pPr>
+        <w:jc w:val="both"/>
+      </w:pPr>
+      <w:r>
+        <w:t>Who is this guide for and what does it contain?</w:t>
+      </w:r>
+    </w:p>
+    <w:p>
+      <w:pPr>
+        <w:ind w:firstLine="708"/>
+        <w:jc w:val="both"/>
+      </w:pPr>
+      <w:r>
+        <w:t xml:space="preserve">This guide is intended for library users concerned with the duplication of </w:t>
+      </w:r>
+      <w:r>
+        <w:t>serials</w:t>
+      </w:r>
+      <w:r>
+        <w:t>. It includes a general presentation of the method, the principles underlying its implementation and finally the features offered by the application and how to use them.</w:t>
+      </w:r>
+    </w:p>
+    <w:p>
+      <w:pPr>
+        <w:ind w:firstLine="708"/>
+        <w:jc w:val="both"/>
+      </w:pPr>
+      <w:r>
+        <w:t>What does not this guide contain and where to find the corresponding information?</w:t>
+      </w:r>
+    </w:p>
+    <w:p>
+      <w:pPr>
+        <w:ind w:firstLine="708"/>
+        <w:jc w:val="both"/>
+      </w:pPr>
+      <w:r>
+        <w:t>This guide does not include information about application deployment and contextual settings; these are described in another document reserved for computer scientists: Deployment_and_Setting_Documentation: https://seafile.unistra.fr/e/a998b238a22b4c13baf5/</w:t>
+      </w:r>
+    </w:p>
+    <w:p>
+      <w:pPr>
+        <w:jc w:val="both"/>
+      </w:pPr>
+      <w:r>
+        <w:t>1. General presentation</w:t>
+      </w:r>
+    </w:p>
+    <w:p>
+      <w:pPr>
+        <w:ind w:firstLine="708"/>
+        <w:jc w:val="both"/>
+      </w:pPr>
+      <w:r>
+        <w:t>Without waiting to be confronted with the saturation of the spaces of storage, the librarians have to worry about the good management of these spaces. The weeding of collections is part of this good management, in the first place the weeding of duplicates. In this respect, librarians know that weeding journals is much more "effective" than weeding other types of printed material.</w:t>
+      </w:r>
+    </w:p>
+    <w:p>
+      <w:pPr>
+        <w:ind w:firstLine="708"/>
+        <w:jc w:val="both"/>
+      </w:pPr>
+      <w:r>
+        <w:t xml:space="preserve">The 'eplouribousse' app has been designed to help librarians learn the duplication of </w:t>
+      </w:r>
+      <w:r>
+        <w:t>serials</w:t>
+      </w:r>
+      <w:r>
+        <w:t xml:space="preserve"> in a library set.</w:t>
+      </w:r>
+    </w:p>
+    <w:p>
+      <w:pPr>
+        <w:ind w:firstLine="708"/>
+        <w:jc w:val="both"/>
+      </w:pPr>
+      <w:r>
+        <w:t>A small word first of all concerning the name of this application: It is the Fr</w:t>
+      </w:r>
+      <w:r>
+        <w:t>oggies</w:t>
+      </w:r>
+      <w:r>
+        <w:t xml:space="preserve"> form of the very beginning of the Latin expression E PLVRIBVS VNVM whose literal translation would be "Of many, one". This is precisely what this application allows to achieve: it is a question of reconstituting a single collection of a </w:t>
+      </w:r>
+      <w:r>
+        <w:t>serial</w:t>
+      </w:r>
+      <w:r>
+        <w:t xml:space="preserve"> given as complete and connected as possible from the scattered elements available to the, or more generally, participating libraries to the pooling operation.</w:t>
+      </w:r>
+    </w:p>
+    <w:p>
+      <w:pPr>
+        <w:ind w:firstLine="708"/>
+        <w:jc w:val="both"/>
+      </w:pPr>
+    </w:p>
+    <w:p>
+      <w:pPr>
+        <w:jc w:val="both"/>
+      </w:pPr>
+      <w:r>
+        <w:t>2. Principles</w:t>
+      </w:r>
+    </w:p>
+    <w:p>
+      <w:pPr>
+        <w:ind w:firstLine="708"/>
+        <w:jc w:val="both"/>
+      </w:pPr>
+      <w:r>
+        <w:t xml:space="preserve">We start from the following documentary policy hypothesis: Participating libraries reconstruct and maintain a single collection, called the resulting collection, based on the largest mother collection held by one of the libraries. The resultant will be the most complete and the most connected possible, but without comparison of the quality of the bindings between them, the underlying idea being that the binding normally guarantees the absence of gaps in the bound </w:t>
+      </w:r>
+      <w:r>
+        <w:lastRenderedPageBreak/>
+        <w:t>volumes. The risk of keeping related elements of lesser quality is to put into perspective because in the mother collection is generally the best connected. It may happen that volumes have been poorly connected and that they may be advantageously replaced by unrelated fascicles covering the equivalent period. These cases can be commonly treated in the 'eplouribousse' application.</w:t>
+      </w:r>
+    </w:p>
+    <w:p>
+      <w:pPr>
+        <w:jc w:val="both"/>
+      </w:pPr>
+      <w:r>
+        <w:t>'Eplouribousse' does not spare us the examination of collections; on the other hand, it allows us to prepare the recomposition of the resulting collection from this timely examination in the libraries involved.</w:t>
+      </w:r>
+    </w:p>
+    <w:p>
+      <w:pPr>
+        <w:ind w:firstLine="708"/>
+        <w:jc w:val="both"/>
+      </w:pPr>
+      <w:r>
+        <w:t>Two consecutive actions will have been recognized: Firstly, libraries possessing elements likely to participate in the resulting collection must position themselves first in the case of the library with the largest collection. At this stage, it is also possible to declare not to involve the collection held by a library in the reconstruction of a resulting collection that will compete with the excluded collection. The grounds for non-participation depend on the situations; let's mention here as an example the case of a collection of legal deposit (these reasons will be asked by the computer scientists as contextual settings)</w:t>
+      </w:r>
+    </w:p>
+    <w:p>
+      <w:pPr>
+        <w:ind w:firstLine="708"/>
+        <w:jc w:val="both"/>
+      </w:pPr>
+      <w:r>
+        <w:t>We have just given the definition of what is a candidate for the duplication and this definition is trivial: Is a candidate for the duplication any publication whose elements are possessed by at least two participating libraries.</w:t>
+      </w:r>
+    </w:p>
+    <w:p>
+      <w:pPr>
+        <w:ind w:firstLine="708"/>
+        <w:jc w:val="both"/>
+      </w:pPr>
+      <w:r>
+        <w:t>An important clarification is essential here: By publication, we mean, the unit identified by a unique identifier (Serial Identifier) ​​that does not always correspond, and not even generally, to the collection heard in the sense of the participating libraries (and generally placed under the same classification score) The risk of partitioning collections in the sense of libraries therefore exists and must be assumed if we want to implement this method. This way of proceeding is not a choice among other possibilities, it is the only possibility, at least the only one viable at medium or large scale (It will be convinced by considering that a collection in the sense of libraries can not to be the same from one library to another, but we must agree on the definition of what we want to duplicate.)</w:t>
+      </w:r>
+    </w:p>
+    <w:p>
+      <w:pPr>
+        <w:ind w:firstLine="708"/>
+        <w:jc w:val="both"/>
+      </w:pPr>
+    </w:p>
+    <w:p>
+      <w:pPr>
+        <w:jc w:val="both"/>
+      </w:pPr>
+      <w:r>
+        <w:t>3. Legal aspects (reuse of data)</w:t>
+      </w:r>
+    </w:p>
+    <w:p>
+      <w:pPr>
+        <w:ind w:firstLine="708"/>
+        <w:jc w:val="both"/>
+      </w:pPr>
+      <w:r>
+        <w:t>The database data must be legally enforceable. Data from the original Eplouribousse application is recovered from Sudoc; unless otherwise stated, they are freely reusable (Etalab License)</w:t>
+      </w:r>
+    </w:p>
+    <w:p>
+      <w:pPr>
+        <w:ind w:firstLine="708"/>
+        <w:jc w:val="both"/>
+      </w:pPr>
+      <w:r>
+        <w:t>For any other instance of Eplouribousse, it will be necessary to ensure that the re-use of the dataset is regulatory.</w:t>
+      </w:r>
+    </w:p>
+    <w:p>
+      <w:pPr>
+        <w:ind w:firstLine="708"/>
+        <w:jc w:val="both"/>
+      </w:pPr>
+    </w:p>
+    <w:p>
+      <w:pPr>
+        <w:jc w:val="both"/>
+      </w:pPr>
+      <w:r>
+        <w:t>4. Overview of Features</w:t>
+      </w:r>
+    </w:p>
+    <w:p>
+      <w:pPr>
+        <w:ind w:firstLine="708"/>
+        <w:jc w:val="both"/>
+      </w:pPr>
+      <w:r>
+        <w:t>In the order of processing, the features are as follows:</w:t>
+      </w:r>
+    </w:p>
+    <w:p>
+      <w:pPr>
+        <w:ind w:firstLine="708"/>
+        <w:jc w:val="both"/>
+      </w:pPr>
+      <w:r>
+        <w:lastRenderedPageBreak/>
+        <w:t>- Positioning</w:t>
+      </w:r>
+    </w:p>
+    <w:p>
+      <w:pPr>
+        <w:ind w:firstLine="708"/>
+        <w:jc w:val="both"/>
+      </w:pPr>
+      <w:r>
+        <w:t>- Arbitration</w:t>
+      </w:r>
+    </w:p>
+    <w:p>
+      <w:pPr>
+        <w:ind w:firstLine="708"/>
+        <w:jc w:val="both"/>
+      </w:pPr>
+      <w:r>
+        <w:t>- Instruction</w:t>
+      </w:r>
+    </w:p>
+    <w:p>
+      <w:pPr>
+        <w:ind w:firstLine="708"/>
+        <w:jc w:val="both"/>
+      </w:pPr>
+      <w:r>
+        <w:t>- Edition</w:t>
+      </w:r>
+    </w:p>
+    <w:p>
+      <w:pPr>
+        <w:ind w:firstLine="708"/>
+        <w:jc w:val="both"/>
+      </w:pPr>
+      <w:r>
+        <w:t>These features apply at the level of each publication; therefore, it is not necessary (even if it is possible) to wait for libraries to position themselves on all candidates to begin arbitration or instructions, or to wait until all publications have been fully educated to begin editing the resultant of one of them. In other words, it is possible to treat each publication end-to-end, leaving all others open.</w:t>
+      </w:r>
+    </w:p>
+    <w:p>
+      <w:pPr>
+        <w:ind w:firstLine="708"/>
+        <w:jc w:val="both"/>
+      </w:pPr>
+      <w:r>
+        <w:t>Overall scheme of end-to-end processing:</w:t>
+      </w:r>
+    </w:p>
+    <w:p>
+      <w:pPr>
+        <w:pStyle w:val="Paragraphedeliste"/>
+        <w:jc w:val="both"/>
+      </w:pPr>
+    </w:p>
+    <w:p>
+      <w:pPr>
+        <w:pStyle w:val="Paragraphedeliste"/>
+        <w:jc w:val="both"/>
+      </w:pPr>
+    </w:p>
+    <w:p>
+      <w:pPr>
+        <w:pStyle w:val="Paragraphedeliste"/>
+        <w:jc w:val="both"/>
+      </w:pPr>
+      <w:r>
+        <w:rPr>
+          <w:noProof/>
+          <w:lang w:eastAsia="fr-FR"/>
+        </w:rPr>
+        <mc:AlternateContent>
+          <mc:Choice Requires="wps">
+            <w:drawing>
+              <wp:anchor distT="0" distB="0" distL="114300" distR="114300" simplePos="0" relativeHeight="251688960" behindDoc="0" locked="0" layoutInCell="1" allowOverlap="1" wp14:anchorId="683987EF" wp14:editId="0220BE6F">
+                <wp:simplePos x="0" y="0"/>
+                <wp:positionH relativeFrom="column">
+                  <wp:posOffset>1786255</wp:posOffset>
+                </wp:positionH>
+                <wp:positionV relativeFrom="paragraph">
+                  <wp:posOffset>-185420</wp:posOffset>
+                </wp:positionV>
+                <wp:extent cx="1190625" cy="342900"/>
+                <wp:effectExtent l="0" t="0" r="28575" b="19050"/>
+                <wp:wrapNone/>
+                <wp:docPr id="2" name="Rectangle à coins arrondis 2"/>
+                <wp:cNvGraphicFramePr/>
+                <a:graphic xmlns:a="http://schemas.openxmlformats.org/drawingml/2006/main">
+                  <a:graphicData uri="http://schemas.microsoft.com/office/word/2010/wordprocessingShape">
+                    <wps:wsp>
+                      <wps:cNvSpPr/>
+                      <wps:spPr>
+                        <a:xfrm>
+                          <a:off x="0" y="0"/>
+                          <a:ext cx="1190625" cy="342900"/>
+                        </a:xfrm>
+                        <a:prstGeom prst="roundRect">
+                          <a:avLst/>
+                        </a:prstGeom>
+                        <a:solidFill>
+                          <a:srgbClr val="4F81BD">
+                            <a:alpha val="50000"/>
+                          </a:srgbClr>
+                        </a:solidFill>
+                        <a:ln w="25400" cap="flat" cmpd="sng" algn="ctr">
+                          <a:solidFill>
+                            <a:srgbClr val="4F81BD">
+                              <a:shade val="50000"/>
+                            </a:srgbClr>
+                          </a:solidFill>
+                          <a:prstDash val="solid"/>
+                        </a:ln>
+                        <a:effectLst/>
+                      </wps:spPr>
+                      <wps:txbx>
+                        <w:txbxContent>
+                          <w:p>
+                            <w:pPr>
+                              <w:jc w:val="center"/>
+                              <w:rPr>
+                                <w:rStyle w:val="Emphaseple"/>
+                              </w:rPr>
+                            </w:pPr>
+                            <w:r>
+                              <w:rPr>
+                                <w:rStyle w:val="Emphaseple"/>
+                              </w:rPr>
+                              <w:t>Arbitration</w:t>
+                            </w:r>
+                          </w:p>
+                          <w:p>
+                            <w:pPr>
+                              <w:jc w:val="center"/>
+                            </w:pPr>
+                          </w:p>
+                        </w:txbxContent>
+                      </wps:txbx>
+                      <wps:bodyPr rot="0" spcFirstLastPara="0" vertOverflow="overflow" horzOverflow="overflow" vert="horz" wrap="square" lIns="91440" tIns="45720" rIns="91440" bIns="45720" numCol="1" spcCol="0" rtlCol="0" fromWordArt="0" anchor="ctr" anchorCtr="0" forceAA="0" compatLnSpc="1">
+                        <a:prstTxWarp prst="textNoShape">
+                          <a:avLst/>
+                        </a:prstTxWarp>
+                        <a:noAutofit/>
+                      </wps:bodyPr>
+                    </wps:wsp>
+                  </a:graphicData>
+                </a:graphic>
+                <wp14:sizeRelH relativeFrom="margin">
+                  <wp14:pctWidth>0</wp14:pctWidth>
+                </wp14:sizeRelH>
+                <wp14:sizeRelV relativeFrom="margin">
+                  <wp14:pctHeight>0</wp14:pctHeight>
+                </wp14:sizeRelV>
+              </wp:anchor>
+            </w:drawing>
+          </mc:Choice>
+          <mc:Fallback>
+            <w:pict>
+              <v:roundrect w14:anchorId="683987EF" id="Rectangle à coins arrondis 2" o:spid="_x0000_s1032" style="position:absolute;left:0;text-align:left;margin-left:140.65pt;margin-top:-14.6pt;width:93.75pt;height:27pt;z-index:251688960;visibility:visible;mso-wrap-style:square;mso-width-percent:0;mso-height-percent:0;mso-wrap-distance-left:9pt;mso-wrap-distance-top:0;mso-wrap-distance-right:9pt;mso-wrap-distance-bottom:0;mso-position-horizontal:absolute;mso-position-horizontal-relative:text;mso-position-vertical:absolute;mso-position-vertical-relative:text;mso-width-percent:0;mso-height-percent:0;mso-width-relative:margin;mso-height-relative:margin;v-text-anchor:middle" arcsize="10923f" o:gfxdata="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" fillcolor="#4f81bd" strokecolor="#385d8a" strokeweight="2pt">
+                <v:fill opacity="32896f"/>
+                <v:textbox>
+                  <w:txbxContent>
+                    <w:p>
+                      <w:pPr>
+                        <w:jc w:val="center"/>
+                        <w:rPr>
+                          <w:rStyle w:val="Emphaseple"/>
+                        </w:rPr>
+                      </w:pPr>
+                      <w:r>
+                        <w:rPr>
+                          <w:rStyle w:val="Emphaseple"/>
+                        </w:rPr>
+                        <w:t>Arbitration</w:t>
+                      </w:r>
+                    </w:p>
+                    <w:p>
+                      <w:pPr>
+                        <w:jc w:val="center"/>
+                      </w:pPr>
+                    </w:p>
+                  </w:txbxContent>
+                </v:textbox>
+              </v:roundrect>
+            </w:pict>
+          </mc:Fallback>
+        </mc:AlternateContent>
+      </w:r>
+      <w:r>
+        <w:rPr>
+          <w:noProof/>
+          <w:lang w:eastAsia="fr-FR"/>
+        </w:rPr>
+        <mc:AlternateContent>
+          <mc:Choice Requires="wps">
+            <w:drawing>
+              <wp:anchor distT="0" distB="0" distL="114300" distR="114300" simplePos="0" relativeHeight="251693056" behindDoc="0" locked="0" layoutInCell="1" allowOverlap="1" wp14:anchorId="3D365D4D" wp14:editId="69A6168F">
+                <wp:simplePos x="0" y="0"/>
+                <wp:positionH relativeFrom="column">
+                  <wp:posOffset>3472180</wp:posOffset>
+                </wp:positionH>
+                <wp:positionV relativeFrom="paragraph">
+                  <wp:posOffset>-185420</wp:posOffset>
+                </wp:positionV>
+                <wp:extent cx="1190625" cy="342900"/>
+                <wp:effectExtent l="0" t="0" r="28575" b="19050"/>
+                <wp:wrapNone/>
+                <wp:docPr id="4" name="Rectangle à coins arrondis 4"/>
+                <wp:cNvGraphicFramePr/>
+                <a:graphic xmlns:a="http://schemas.openxmlformats.org/drawingml/2006/main">
+                  <a:graphicData uri="http://schemas.microsoft.com/office/word/2010/wordprocessingShape">
+                    <wps:wsp>
+                      <wps:cNvSpPr/>
+                      <wps:spPr>
+                        <a:xfrm>
+                          <a:off x="0" y="0"/>
+                          <a:ext cx="1190625" cy="342900"/>
+                        </a:xfrm>
+                        <a:prstGeom prst="roundRect">
+                          <a:avLst/>
+                        </a:prstGeom>
+                        <a:solidFill>
+                          <a:srgbClr val="4F81BD">
+                            <a:alpha val="50000"/>
+                          </a:srgbClr>
+                        </a:solidFill>
+                        <a:ln w="25400" cap="flat" cmpd="sng" algn="ctr">
+                          <a:solidFill>
+                            <a:srgbClr val="4F81BD">
+                              <a:shade val="50000"/>
+                            </a:srgbClr>
+                          </a:solidFill>
+                          <a:prstDash val="solid"/>
+                        </a:ln>
+                        <a:effectLst/>
+                      </wps:spPr>
+                      <wps:txbx>
+                        <w:txbxContent>
+                          <w:p>
+                            <w:pPr>
+                              <w:jc w:val="center"/>
+                              <w:rPr>
+                                <w:rStyle w:val="Emphaseple"/>
+                              </w:rPr>
+                            </w:pPr>
+                            <w:r>
+                              <w:rPr>
+                                <w:rStyle w:val="Emphaseple"/>
+                              </w:rPr>
+                              <w:t>Statu quo</w:t>
+                            </w:r>
+                          </w:p>
+                          <w:p>
+                            <w:pPr>
+                              <w:jc w:val="center"/>
+                            </w:pPr>
+                          </w:p>
+                        </w:txbxContent>
+                      </wps:txbx>
+                      <wps:bodyPr rot="0" spcFirstLastPara="0" vertOverflow="overflow" horzOverflow="overflow" vert="horz" wrap="square" lIns="91440" tIns="45720" rIns="91440" bIns="45720" numCol="1" spcCol="0" rtlCol="0" fromWordArt="0" anchor="ctr" anchorCtr="0" forceAA="0" compatLnSpc="1">
+                        <a:prstTxWarp prst="textNoShape">
+                          <a:avLst/>
+                        </a:prstTxWarp>
+                        <a:noAutofit/>
+                      </wps:bodyPr>
+                    </wps:wsp>
+                  </a:graphicData>
+                </a:graphic>
+                <wp14:sizeRelH relativeFrom="margin">
+                  <wp14:pctWidth>0</wp14:pctWidth>
+                </wp14:sizeRelH>
+                <wp14:sizeRelV relativeFrom="margin">
+                  <wp14:pctHeight>0</wp14:pctHeight>
+                </wp14:sizeRelV>
+              </wp:anchor>
+            </w:drawing>
+          </mc:Choice>
+          <mc:Fallback>
+            <w:pict>
+              <v:roundrect w14:anchorId="3D365D4D" id="Rectangle à coins arrondis 4" o:spid="_x0000_s1033" style="position:absolute;left:0;text-align:left;margin-left:273.4pt;margin-top:-14.6pt;width:93.75pt;height:27pt;z-index:251693056;visibility:visible;mso-wrap-style:square;mso-width-percent:0;mso-height-percent:0;mso-wrap-distance-left:9pt;mso-wrap-distance-top:0;mso-wrap-distance-right:9pt;mso-wrap-distance-bottom:0;mso-position-horizontal:absolute;mso-position-horizontal-relative:text;mso-position-vertical:absolute;mso-position-vertical-relative:text;mso-width-percent:0;mso-height-percent:0;mso-width-relative:margin;mso-height-relative:margin;v-text-anchor:middle" arcsize="10923f" o:gfxdata="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" fillcolor="#4f81bd" strokecolor="#385d8a" strokeweight="2pt">
+                <v:fill opacity="32896f"/>
+                <v:textbox>
+                  <w:txbxContent>
+                    <w:p>
+                      <w:pPr>
+                        <w:jc w:val="center"/>
+                        <w:rPr>
+                          <w:rStyle w:val="Emphaseple"/>
+                        </w:rPr>
+                      </w:pPr>
+                      <w:r>
+                        <w:rPr>
+                          <w:rStyle w:val="Emphaseple"/>
+                        </w:rPr>
+                        <w:t>Statu quo</w:t>
+                      </w:r>
+                    </w:p>
+                    <w:p>
+                      <w:pPr>
+                        <w:jc w:val="center"/>
+                      </w:pPr>
+                    </w:p>
+                  </w:txbxContent>
+                </v:textbox>
+              </v:roundrect>
+            </w:pict>
+          </mc:Fallback>
+        </mc:AlternateContent>
+      </w:r>
+      <w:r>
+        <w:rPr>
+          <w:noProof/>
+          <w:lang w:eastAsia="fr-FR"/>
+        </w:rPr>
+        <mc:AlternateContent>
+          <mc:Choice Requires="wps">
+            <w:drawing>
+              <wp:anchor distT="0" distB="0" distL="114300" distR="114300" simplePos="0" relativeHeight="251692032" behindDoc="0" locked="0" layoutInCell="1" allowOverlap="1" wp14:anchorId="23BC56A6" wp14:editId="0B54EAF6">
+                <wp:simplePos x="0" y="0"/>
+                <wp:positionH relativeFrom="column">
+                  <wp:posOffset>3024505</wp:posOffset>
+                </wp:positionH>
+                <wp:positionV relativeFrom="paragraph">
+                  <wp:posOffset>5080</wp:posOffset>
+                </wp:positionV>
+                <wp:extent cx="371475" cy="0"/>
+                <wp:effectExtent l="0" t="76200" r="28575" b="114300"/>
+                <wp:wrapNone/>
+                <wp:docPr id="5" name="Connecteur droit avec flèche 5"/>
+                <wp:cNvGraphicFramePr/>
+                <a:graphic xmlns:a="http://schemas.openxmlformats.org/drawingml/2006/main">
+                  <a:graphicData uri="http://schemas.microsoft.com/office/word/2010/wordprocessingShape">
+                    <wps:wsp>
+                      <wps:cNvCnPr/>
+                      <wps:spPr>
+                        <a:xfrm>
+                          <a:off x="0" y="0"/>
+                          <a:ext cx="371475" cy="0"/>
+                        </a:xfrm>
+                        <a:prstGeom prst="straightConnector1">
+                          <a:avLst/>
+                        </a:prstGeom>
+                        <a:ln>
+                          <a:tailEnd type="arrow"/>
+                        </a:ln>
+                      </wps:spPr>
+                      <wps:style>
+                        <a:lnRef idx="1">
+                          <a:schemeClr val="accent1"/>
+                        </a:lnRef>
+                        <a:fillRef idx="0">
+                          <a:schemeClr val="accent1"/>
+                        </a:fillRef>
+                        <a:effectRef idx="0">
+                          <a:schemeClr val="accent1"/>
+                        </a:effectRef>
+                        <a:fontRef idx="minor">
+                          <a:schemeClr val="tx1"/>
+                        </a:fontRef>
+                      </wps:style>
+                      <wps:bodyPr/>
+                    </wps:wsp>
+                  </a:graphicData>
+                </a:graphic>
+                <wp14:sizeRelH relativeFrom="margin">
+                  <wp14:pctWidth>0</wp14:pctWidth>
+                </wp14:sizeRelH>
+                <wp14:sizeRelV relativeFrom="margin">
+                  <wp14:pctHeight>0</wp14:pctHeight>
+                </wp14:sizeRelV>
+              </wp:anchor>
+            </w:drawing>
+          </mc:Choice>
+          <mc:Fallback>
+            <w:pict>
+              <v:shape w14:anchorId="3558D1F1" id="Connecteur droit avec flèche 5" o:spid="_x0000_s1026" type="#_x0000_t32" style="position:absolute;margin-left:238.15pt;margin-top:.4pt;width:29.25pt;height:0;z-index:251692032;visibility:visible;mso-wrap-style:square;mso-width-percent:0;mso-height-percent:0;mso-wrap-distance-left:9pt;mso-wrap-distance-top:0;mso-wrap-distance-right:9pt;mso-wrap-distance-bottom:0;mso-position-horizontal:absolute;mso-position-horizontal-relative:text;mso-position-vertical:absolute;mso-position-vertical-relative:text;mso-width-percent:0;mso-height-percent:0;mso-width-relative:margin;mso-height-relative:margin" o:gfxdata="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" strokecolor="#4579b8 [3044]">
+                <v:stroke endarrow="open"/>
+              </v:shape>
+            </w:pict>
+          </mc:Fallback>
+        </mc:AlternateContent>
+      </w:r>
+      <w:r>
+        <w:rPr>
+          <w:noProof/>
+          <w:lang w:eastAsia="fr-FR"/>
+        </w:rPr>
+        <mc:AlternateContent>
+          <mc:Choice Requires="wps">
+            <w:drawing>
+              <wp:anchor distT="0" distB="0" distL="114300" distR="114300" simplePos="0" relativeHeight="251685888" behindDoc="0" locked="0" layoutInCell="1" allowOverlap="1" wp14:anchorId="53C68BE0" wp14:editId="02F0E62C">
+                <wp:simplePos x="0" y="0"/>
+                <wp:positionH relativeFrom="column">
+                  <wp:posOffset>1538605</wp:posOffset>
+                </wp:positionH>
+                <wp:positionV relativeFrom="paragraph">
+                  <wp:posOffset>157481</wp:posOffset>
+                </wp:positionV>
+                <wp:extent cx="190500" cy="266699"/>
+                <wp:effectExtent l="0" t="38100" r="57150" b="19685"/>
+                <wp:wrapNone/>
+                <wp:docPr id="6" name="Connecteur droit avec flèche 6"/>
+                <wp:cNvGraphicFramePr/>
+                <a:graphic xmlns:a="http://schemas.openxmlformats.org/drawingml/2006/main">
+                  <a:graphicData uri="http://schemas.microsoft.com/office/word/2010/wordprocessingShape">
+                    <wps:wsp>
+                      <wps:cNvCnPr/>
+                      <wps:spPr>
+                        <a:xfrm flipV="1">
+                          <a:off x="0" y="0"/>
+                          <a:ext cx="190500" cy="266699"/>
+                        </a:xfrm>
+                        <a:prstGeom prst="straightConnector1">
+                          <a:avLst/>
+                        </a:prstGeom>
+                        <a:ln>
+                          <a:tailEnd type="arrow"/>
+                        </a:ln>
+                      </wps:spPr>
+                      <wps:style>
+                        <a:lnRef idx="1">
+                          <a:schemeClr val="accent1"/>
+                        </a:lnRef>
+                        <a:fillRef idx="0">
+                          <a:schemeClr val="accent1"/>
+                        </a:fillRef>
+                        <a:effectRef idx="0">
+                          <a:schemeClr val="accent1"/>
+                        </a:effectRef>
+                        <a:fontRef idx="minor">
+                          <a:schemeClr val="tx1"/>
+                        </a:fontRef>
+                      </wps:style>
+                      <wps:bodyPr/>
+                    </wps:wsp>
+                  </a:graphicData>
+                </a:graphic>
+                <wp14:sizeRelH relativeFrom="margin">
+                  <wp14:pctWidth>0</wp14:pctWidth>
+                </wp14:sizeRelH>
+                <wp14:sizeRelV relativeFrom="margin">
+                  <wp14:pctHeight>0</wp14:pctHeight>
+                </wp14:sizeRelV>
+              </wp:anchor>
+            </w:drawing>
+          </mc:Choice>
+          <mc:Fallback>
+            <w:pict>
+              <v:shape w14:anchorId="28E821F9" id="Connecteur droit avec flèche 6" o:spid="_x0000_s1026" type="#_x0000_t32" style="position:absolute;margin-left:121.15pt;margin-top:12.4pt;width:15pt;height:21pt;flip:y;z-index:251685888;visibility:visible;mso-wrap-style:square;mso-width-percent:0;mso-height-percent:0;mso-wrap-distance-left:9pt;mso-wrap-distance-top:0;mso-wrap-distance-right:9pt;mso-wrap-distance-bottom:0;mso-position-horizontal:absolute;mso-position-horizontal-relative:text;mso-position-vertical:absolute;mso-position-vertical-relative:text;mso-width-percent:0;mso-height-percent:0;mso-width-relative:margin;mso-height-relative:margin" o:gfxdata="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" strokecolor="#4579b8 [3044]">
+                <v:stroke endarrow="open"/>
+              </v:shape>
+            </w:pict>
+          </mc:Fallback>
+        </mc:AlternateContent>
+      </w:r>
+      <w:r>
+        <w:tab/>
+      </w:r>
+      <w:r>
+        <w:tab/>
+      </w:r>
+      <w:r>
+        <w:tab/>
+      </w:r>
+      <w:r>
+        <w:tab/>
+      </w:r>
+    </w:p>
+    <w:p>
+      <w:pPr>
+        <w:pStyle w:val="Paragraphedeliste"/>
+        <w:jc w:val="both"/>
+      </w:pPr>
+      <w:r>
+        <w:rPr>
+          <w:noProof/>
+          <w:lang w:eastAsia="fr-FR"/>
+        </w:rPr>
+        <mc:AlternateContent>
+          <mc:Choice Requires="wps">
+            <w:drawing>
+              <wp:anchor distT="0" distB="0" distL="114300" distR="114300" simplePos="0" relativeHeight="251686912" behindDoc="0" locked="0" layoutInCell="1" allowOverlap="1" wp14:anchorId="6EBAD8A2" wp14:editId="1115B6F8">
+                <wp:simplePos x="0" y="0"/>
+                <wp:positionH relativeFrom="column">
+                  <wp:posOffset>2300605</wp:posOffset>
+                </wp:positionH>
+                <wp:positionV relativeFrom="paragraph">
+                  <wp:posOffset>55245</wp:posOffset>
+                </wp:positionV>
+                <wp:extent cx="0" cy="381000"/>
+                <wp:effectExtent l="95250" t="0" r="114300" b="57150"/>
+                <wp:wrapNone/>
+                <wp:docPr id="14" name="Connecteur droit avec flèche 14"/>
+                <wp:cNvGraphicFramePr/>
+                <a:graphic xmlns:a="http://schemas.openxmlformats.org/drawingml/2006/main">
+                  <a:graphicData uri="http://schemas.microsoft.com/office/word/2010/wordprocessingShape">
+                    <wps:wsp>
+                      <wps:cNvCnPr/>
+                      <wps:spPr>
+                        <a:xfrm>
+                          <a:off x="0" y="0"/>
+                          <a:ext cx="0" cy="381000"/>
+                        </a:xfrm>
+                        <a:prstGeom prst="straightConnector1">
+                          <a:avLst/>
+                        </a:prstGeom>
+                        <a:ln>
+                          <a:tailEnd type="arrow"/>
+                        </a:ln>
+                      </wps:spPr>
+                      <wps:style>
+                        <a:lnRef idx="1">
+                          <a:schemeClr val="accent1"/>
+                        </a:lnRef>
+                        <a:fillRef idx="0">
+                          <a:schemeClr val="accent1"/>
+                        </a:fillRef>
+                        <a:effectRef idx="0">
+                          <a:schemeClr val="accent1"/>
+                        </a:effectRef>
+                        <a:fontRef idx="minor">
+                          <a:schemeClr val="tx1"/>
+                        </a:fontRef>
+                      </wps:style>
+                      <wps:bodyPr/>
+                    </wps:wsp>
+                  </a:graphicData>
+                </a:graphic>
+                <wp14:sizeRelH relativeFrom="margin">
+                  <wp14:pctWidth>0</wp14:pctWidth>
+                </wp14:sizeRelH>
+                <wp14:sizeRelV relativeFrom="margin">
+                  <wp14:pctHeight>0</wp14:pctHeight>
+                </wp14:sizeRelV>
+              </wp:anchor>
+            </w:drawing>
+          </mc:Choice>
+          <mc:Fallback>
+            <w:pict>
+              <v:shape w14:anchorId="04211BD1" id="Connecteur droit avec flèche 14" o:spid="_x0000_s1026" type="#_x0000_t32" style="position:absolute;margin-left:181.15pt;margin-top:4.35pt;width:0;height:30pt;z-index:251686912;visibility:visible;mso-wrap-style:square;mso-width-percent:0;mso-height-percent:0;mso-wrap-distance-left:9pt;mso-wrap-distance-top:0;mso-wrap-distance-right:9pt;mso-wrap-distance-bottom:0;mso-position-horizontal:absolute;mso-position-horizontal-relative:text;mso-position-vertical:absolute;mso-position-vertical-relative:text;mso-width-percent:0;mso-height-percent:0;mso-width-relative:margin;mso-height-relative:margin" o:gfxdata="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" strokecolor="#4579b8 [3044]">
+                <v:stroke endarrow="open"/>
+              </v:shape>
+            </w:pict>
+          </mc:Fallback>
+        </mc:AlternateContent>
+      </w:r>
+      <w:r>
+        <w:rPr>
+          <w:noProof/>
+          <w:lang w:eastAsia="fr-FR"/>
+        </w:rPr>
+        <mc:AlternateContent>
+          <mc:Choice Requires="wps">
+            <w:drawing>
+              <wp:anchor distT="0" distB="0" distL="114300" distR="114300" simplePos="0" relativeHeight="251687936" behindDoc="0" locked="0" layoutInCell="1" allowOverlap="1" wp14:anchorId="0918F2BB" wp14:editId="1D24B0F9">
+                <wp:simplePos x="0" y="0"/>
+                <wp:positionH relativeFrom="column">
+                  <wp:posOffset>290830</wp:posOffset>
+                </wp:positionH>
+                <wp:positionV relativeFrom="paragraph">
+                  <wp:posOffset>132715</wp:posOffset>
+                </wp:positionV>
+                <wp:extent cx="1190625" cy="342900"/>
+                <wp:effectExtent l="0" t="0" r="28575" b="19050"/>
+                <wp:wrapNone/>
+                <wp:docPr id="16" name="Rectangle à coins arrondis 16"/>
+                <wp:cNvGraphicFramePr/>
+                <a:graphic xmlns:a="http://schemas.openxmlformats.org/drawingml/2006/main">
+                  <a:graphicData uri="http://schemas.microsoft.com/office/word/2010/wordprocessingShape">
+                    <wps:wsp>
+                      <wps:cNvSpPr/>
+                      <wps:spPr>
+                        <a:xfrm>
+                          <a:off x="0" y="0"/>
+                          <a:ext cx="1190625" cy="342900"/>
+                        </a:xfrm>
+                        <a:prstGeom prst="roundRect">
+                          <a:avLst/>
+                        </a:prstGeom>
+                        <a:solidFill>
+                          <a:srgbClr val="4F81BD">
+                            <a:alpha val="50000"/>
+                          </a:srgbClr>
+                        </a:solidFill>
+                        <a:ln w="25400" cap="flat" cmpd="sng" algn="ctr">
+                          <a:solidFill>
+                            <a:srgbClr val="4F81BD">
+                              <a:shade val="50000"/>
+                            </a:srgbClr>
+                          </a:solidFill>
+                          <a:prstDash val="solid"/>
+                        </a:ln>
+                        <a:effectLst/>
+                      </wps:spPr>
+                      <wps:txbx>
+                        <w:txbxContent>
+                          <w:p>
+                            <w:pPr>
+                              <w:jc w:val="center"/>
+                              <w:rPr>
+                                <w:rStyle w:val="Emphaseple"/>
+                              </w:rPr>
+                            </w:pPr>
+                            <w:r>
+                              <w:rPr>
+                                <w:rStyle w:val="Emphaseple"/>
+                              </w:rPr>
+                              <w:t>Ranking</w:t>
+                            </w:r>
+                          </w:p>
+                          <w:p>
+                            <w:pPr>
+                              <w:jc w:val="center"/>
+                            </w:pPr>
+                          </w:p>
+                        </w:txbxContent>
+                      </wps:txbx>
+                      <wps:bodyPr rot="0" spcFirstLastPara="0" vertOverflow="overflow" horzOverflow="overflow" vert="horz" wrap="square" lIns="91440" tIns="45720" rIns="91440" bIns="45720" numCol="1" spcCol="0" rtlCol="0" fromWordArt="0" anchor="ctr" anchorCtr="0" forceAA="0" compatLnSpc="1">
+                        <a:prstTxWarp prst="textNoShape">
+                          <a:avLst/>
+                        </a:prstTxWarp>
+                        <a:noAutofit/>
+                      </wps:bodyPr>
+                    </wps:wsp>
+                  </a:graphicData>
+                </a:graphic>
+                <wp14:sizeRelH relativeFrom="margin">
+                  <wp14:pctWidth>0</wp14:pctWidth>
+                </wp14:sizeRelH>
+                <wp14:sizeRelV relativeFrom="margin">
+                  <wp14:pctHeight>0</wp14:pctHeight>
+                </wp14:sizeRelV>
+              </wp:anchor>
+            </w:drawing>
+          </mc:Choice>
+          <mc:Fallback>
+            <w:pict>
+              <v:roundrect w14:anchorId="0918F2BB" id="Rectangle à coins arrondis 16" o:spid="_x0000_s1034" style="position:absolute;left:0;text-align:left;margin-left:22.9pt;margin-top:10.45pt;width:93.75pt;height:27pt;z-index:251687936;visibility:visible;mso-wrap-style:square;mso-width-percent:0;mso-height-percent:0;mso-wrap-distance-left:9pt;mso-wrap-distance-top:0;mso-wrap-distance-right:9pt;mso-wrap-distance-bottom:0;mso-position-horizontal:absolute;mso-position-horizontal-relative:text;mso-position-vertical:absolute;mso-position-vertical-relative:text;mso-width-percent:0;mso-height-percent:0;mso-width-relative:margin;mso-height-relative:margin;v-text-anchor:middle" arcsize="10923f" o:gfxdata="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" fillcolor="#4f81bd" strokecolor="#385d8a" strokeweight="2pt">
+                <v:fill opacity="32896f"/>
+                <v:textbox>
+                  <w:txbxContent>
+                    <w:p>
+                      <w:pPr>
+                        <w:jc w:val="center"/>
+                        <w:rPr>
+                          <w:rStyle w:val="Emphaseple"/>
+                        </w:rPr>
+                      </w:pPr>
+                      <w:r>
+                        <w:rPr>
+                          <w:rStyle w:val="Emphaseple"/>
+                        </w:rPr>
+                        <w:t>Ranking</w:t>
+                      </w:r>
+                    </w:p>
+                    <w:p>
+                      <w:pPr>
+                        <w:jc w:val="center"/>
+                      </w:pPr>
+                    </w:p>
+                  </w:txbxContent>
+                </v:textbox>
+              </v:roundrect>
+            </w:pict>
+          </mc:Fallback>
+        </mc:AlternateContent>
+      </w:r>
+    </w:p>
+    <w:p>
+      <w:pPr>
+        <w:pStyle w:val="Paragraphedeliste"/>
+        <w:jc w:val="both"/>
+      </w:pPr>
+      <w:r>
+        <w:rPr>
+          <w:noProof/>
+          <w:lang w:eastAsia="fr-FR"/>
+        </w:rPr>
+        <mc:AlternateContent>
+          <mc:Choice Requires="wps">
+            <w:drawing>
+              <wp:anchor distT="0" distB="0" distL="114300" distR="114300" simplePos="0" relativeHeight="251691008" behindDoc="0" locked="0" layoutInCell="1" allowOverlap="1" wp14:anchorId="23A60D69" wp14:editId="345D3D87">
+                <wp:simplePos x="0" y="0"/>
+                <wp:positionH relativeFrom="column">
+                  <wp:posOffset>1538605</wp:posOffset>
+                </wp:positionH>
+                <wp:positionV relativeFrom="paragraph">
+                  <wp:posOffset>164465</wp:posOffset>
+                </wp:positionV>
+                <wp:extent cx="190500" cy="247650"/>
+                <wp:effectExtent l="0" t="0" r="76200" b="57150"/>
+                <wp:wrapNone/>
+                <wp:docPr id="19" name="Connecteur droit avec flèche 19"/>
+                <wp:cNvGraphicFramePr/>
+                <a:graphic xmlns:a="http://schemas.openxmlformats.org/drawingml/2006/main">
+                  <a:graphicData uri="http://schemas.microsoft.com/office/word/2010/wordprocessingShape">
+                    <wps:wsp>
+                      <wps:cNvCnPr/>
+                      <wps:spPr>
+                        <a:xfrm>
+                          <a:off x="0" y="0"/>
+                          <a:ext cx="190500" cy="247650"/>
+                        </a:xfrm>
+                        <a:prstGeom prst="straightConnector1">
+                          <a:avLst/>
+                        </a:prstGeom>
+                        <a:ln>
+                          <a:tailEnd type="arrow"/>
+                        </a:ln>
+                      </wps:spPr>
+                      <wps:style>
+                        <a:lnRef idx="1">
+                          <a:schemeClr val="accent1"/>
+                        </a:lnRef>
+                        <a:fillRef idx="0">
+                          <a:schemeClr val="accent1"/>
+                        </a:fillRef>
+                        <a:effectRef idx="0">
+                          <a:schemeClr val="accent1"/>
+                        </a:effectRef>
+                        <a:fontRef idx="minor">
+                          <a:schemeClr val="tx1"/>
+                        </a:fontRef>
+                      </wps:style>
+                      <wps:bodyPr/>
+                    </wps:wsp>
+                  </a:graphicData>
+                </a:graphic>
+                <wp14:sizeRelH relativeFrom="margin">
+                  <wp14:pctWidth>0</wp14:pctWidth>
+                </wp14:sizeRelH>
+                <wp14:sizeRelV relativeFrom="margin">
+                  <wp14:pctHeight>0</wp14:pctHeight>
+                </wp14:sizeRelV>
+              </wp:anchor>
+            </w:drawing>
+          </mc:Choice>
+          <mc:Fallback>
+            <w:pict>
+              <v:shape w14:anchorId="3D1BF9A5" id="Connecteur droit avec flèche 19" o:spid="_x0000_s1026" type="#_x0000_t32" style="position:absolute;margin-left:121.15pt;margin-top:12.95pt;width:15pt;height:19.5pt;z-index:251691008;visibility:visible;mso-wrap-style:square;mso-width-percent:0;mso-height-percent:0;mso-wrap-distance-left:9pt;mso-wrap-distance-top:0;mso-wrap-distance-right:9pt;mso-wrap-distance-bottom:0;mso-position-horizontal:absolute;mso-position-horizontal-relative:text;mso-position-vertical:absolute;mso-position-vertical-relative:text;mso-width-percent:0;mso-height-percent:0;mso-width-relative:margin;mso-height-relative:margin" o:gfxdata="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" strokecolor="#4579b8 [3044]">
+                <v:stroke endarrow="open"/>
+              </v:shape>
+            </w:pict>
+          </mc:Fallback>
+        </mc:AlternateContent>
+      </w:r>
+    </w:p>
+    <w:p>
+      <w:pPr>
+        <w:pStyle w:val="Paragraphedeliste"/>
+        <w:jc w:val="both"/>
+      </w:pPr>
+      <w:r>
+        <w:rPr>
+          <w:noProof/>
+          <w:lang w:eastAsia="fr-FR"/>
+        </w:rPr>
+        <mc:AlternateContent>
+          <mc:Choice Requires="wps">
+            <w:drawing>
+              <wp:anchor distT="0" distB="0" distL="114300" distR="114300" simplePos="0" relativeHeight="251689984" behindDoc="0" locked="0" layoutInCell="1" allowOverlap="1" wp14:anchorId="780E2959" wp14:editId="52553C35">
+                <wp:simplePos x="0" y="0"/>
+                <wp:positionH relativeFrom="column">
+                  <wp:posOffset>1786255</wp:posOffset>
+                </wp:positionH>
+                <wp:positionV relativeFrom="paragraph">
+                  <wp:posOffset>83185</wp:posOffset>
+                </wp:positionV>
+                <wp:extent cx="1190625" cy="704850"/>
+                <wp:effectExtent l="0" t="0" r="28575" b="19050"/>
+                <wp:wrapNone/>
+                <wp:docPr id="20" name="Rectangle à coins arrondis 20"/>
+                <wp:cNvGraphicFramePr/>
+                <a:graphic xmlns:a="http://schemas.openxmlformats.org/drawingml/2006/main">
+                  <a:graphicData uri="http://schemas.microsoft.com/office/word/2010/wordprocessingShape">
+                    <wps:wsp>
+                      <wps:cNvSpPr/>
+                      <wps:spPr>
+                        <a:xfrm>
+                          <a:off x="0" y="0"/>
+                          <a:ext cx="1190625" cy="704850"/>
+                        </a:xfrm>
+                        <a:prstGeom prst="roundRect">
+                          <a:avLst/>
+                        </a:prstGeom>
+                        <a:solidFill>
+                          <a:srgbClr val="4F81BD">
+                            <a:alpha val="50000"/>
+                          </a:srgbClr>
+                        </a:solidFill>
+                        <a:ln w="25400" cap="flat" cmpd="sng" algn="ctr">
+                          <a:solidFill>
+                            <a:srgbClr val="4F81BD">
+                              <a:shade val="50000"/>
+                            </a:srgbClr>
+                          </a:solidFill>
+                          <a:prstDash val="solid"/>
+                        </a:ln>
+                        <a:effectLst/>
+                      </wps:spPr>
+                      <wps:txbx>
+                        <w:txbxContent>
+                          <w:p>
+                            <w:pPr>
+                              <w:jc w:val="center"/>
+                              <w:rPr>
+                                <w:rStyle w:val="Emphaseple"/>
+                              </w:rPr>
+                            </w:pPr>
+                            <w:r>
+                              <w:rPr>
+                                <w:rStyle w:val="Emphaseple"/>
+                              </w:rPr>
+                              <w:t>Bound shape instruction</w:t>
+                            </w:r>
+                          </w:p>
+                          <w:p>
+                            <w:pPr>
+                              <w:jc w:val="center"/>
+                            </w:pPr>
+                          </w:p>
+                        </w:txbxContent>
+                      </wps:txbx>
+                      <wps:bodyPr rot="0" spcFirstLastPara="0" vertOverflow="overflow" horzOverflow="overflow" vert="horz" wrap="square" lIns="91440" tIns="45720" rIns="91440" bIns="45720" numCol="1" spcCol="0" rtlCol="0" fromWordArt="0" anchor="ctr" anchorCtr="0" forceAA="0" compatLnSpc="1">
+                        <a:prstTxWarp prst="textNoShape">
+                          <a:avLst/>
+                        </a:prstTxWarp>
+                        <a:noAutofit/>
+                      </wps:bodyPr>
+                    </wps:wsp>
+                  </a:graphicData>
+                </a:graphic>
+                <wp14:sizeRelH relativeFrom="margin">
+                  <wp14:pctWidth>0</wp14:pctWidth>
+                </wp14:sizeRelH>
+                <wp14:sizeRelV relativeFrom="margin">
+                  <wp14:pctHeight>0</wp14:pctHeight>
+                </wp14:sizeRelV>
+              </wp:anchor>
+            </w:drawing>
+          </mc:Choice>
+          <mc:Fallback>
+            <w:pict>
+              <v:roundrect w14:anchorId="780E2959" id="Rectangle à coins arrondis 20" o:spid="_x0000_s1035" style="position:absolute;left:0;text-align:left;margin-left:140.65pt;margin-top:6.55pt;width:93.75pt;height:55.5pt;z-index:251689984;visibility:visible;mso-wrap-style:square;mso-width-percent:0;mso-height-percent:0;mso-wrap-distance-left:9pt;mso-wrap-distance-top:0;mso-wrap-distance-right:9pt;mso-wrap-distance-bottom:0;mso-position-horizontal:absolute;mso-position-horizontal-relative:text;mso-position-vertical:absolute;mso-position-vertical-relative:text;mso-width-percent:0;mso-height-percent:0;mso-width-relative:margin;mso-height-relative:margin;v-text-anchor:middle" arcsize="10923f" o:gfxdata="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" fillcolor="#4f81bd" strokecolor="#385d8a" strokeweight="2pt">
+                <v:fill opacity="32896f"/>
+                <v:textbox>
+                  <w:txbxContent>
+                    <w:p>
+                      <w:pPr>
+                        <w:jc w:val="center"/>
+                        <w:rPr>
+                          <w:rStyle w:val="Emphaseple"/>
+                        </w:rPr>
+                      </w:pPr>
+                      <w:r>
+                        <w:rPr>
+                          <w:rStyle w:val="Emphaseple"/>
+                        </w:rPr>
+                        <w:t>Bound shape instruction</w:t>
+                      </w:r>
+                    </w:p>
+                    <w:p>
+                      <w:pPr>
+                        <w:jc w:val="center"/>
+                      </w:pPr>
+                    </w:p>
+                  </w:txbxContent>
+                </v:textbox>
+              </v:roundrect>
+            </w:pict>
+          </mc:Fallback>
+        </mc:AlternateContent>
+      </w:r>
+      <w:r>
+        <w:rPr>
+          <w:noProof/>
+          <w:lang w:eastAsia="fr-FR"/>
+        </w:rPr>
+        <mc:AlternateContent>
+          <mc:Choice Requires="wps">
+            <w:drawing>
+              <wp:anchor distT="0" distB="0" distL="114300" distR="114300" simplePos="0" relativeHeight="251695104" behindDoc="0" locked="0" layoutInCell="1" allowOverlap="1" wp14:anchorId="2AF3A747" wp14:editId="60652974">
+                <wp:simplePos x="0" y="0"/>
+                <wp:positionH relativeFrom="column">
+                  <wp:posOffset>3472180</wp:posOffset>
+                </wp:positionH>
+                <wp:positionV relativeFrom="paragraph">
+                  <wp:posOffset>83185</wp:posOffset>
+                </wp:positionV>
+                <wp:extent cx="1190625" cy="704850"/>
+                <wp:effectExtent l="0" t="0" r="28575" b="19050"/>
+                <wp:wrapNone/>
+                <wp:docPr id="21" name="Rectangle à coins arrondis 21"/>
+                <wp:cNvGraphicFramePr/>
+                <a:graphic xmlns:a="http://schemas.openxmlformats.org/drawingml/2006/main">
+                  <a:graphicData uri="http://schemas.microsoft.com/office/word/2010/wordprocessingShape">
+                    <wps:wsp>
+                      <wps:cNvSpPr/>
+                      <wps:spPr>
+                        <a:xfrm>
+                          <a:off x="0" y="0"/>
+                          <a:ext cx="1190625" cy="704850"/>
+                        </a:xfrm>
+                        <a:prstGeom prst="roundRect">
+                          <a:avLst/>
+                        </a:prstGeom>
+                        <a:solidFill>
+                          <a:srgbClr val="4F81BD">
+                            <a:alpha val="50000"/>
+                          </a:srgbClr>
+                        </a:solidFill>
+                        <a:ln w="25400" cap="flat" cmpd="sng" algn="ctr">
+                          <a:solidFill>
+                            <a:srgbClr val="4F81BD">
+                              <a:shade val="50000"/>
+                            </a:srgbClr>
+                          </a:solidFill>
+                          <a:prstDash val="solid"/>
+                        </a:ln>
+                        <a:effectLst/>
+                      </wps:spPr>
+                      <wps:txbx>
+                        <w:txbxContent>
+                          <w:p>
+                            <w:pPr>
+                              <w:jc w:val="center"/>
+                              <w:rPr>
+                                <w:rStyle w:val="Emphaseple"/>
+                              </w:rPr>
+                            </w:pPr>
+                            <w:r>
+                              <w:rPr>
+                                <w:rStyle w:val="Emphaseple"/>
+                              </w:rPr>
+                              <w:t>Not-bound shape instruction</w:t>
+                            </w:r>
+                          </w:p>
+                          <w:p>
+                            <w:pPr>
+                              <w:jc w:val="center"/>
+                            </w:pPr>
+                          </w:p>
+                        </w:txbxContent>
+                      </wps:txbx>
+                      <wps:bodyPr rot="0" spcFirstLastPara="0" vertOverflow="overflow" horzOverflow="overflow" vert="horz" wrap="square" lIns="91440" tIns="45720" rIns="91440" bIns="45720" numCol="1" spcCol="0" rtlCol="0" fromWordArt="0" anchor="ctr" anchorCtr="0" forceAA="0" compatLnSpc="1">
+                        <a:prstTxWarp prst="textNoShape">
+                          <a:avLst/>
+                        </a:prstTxWarp>
+                        <a:noAutofit/>
+                      </wps:bodyPr>
+                    </wps:wsp>
+                  </a:graphicData>
+                </a:graphic>
+                <wp14:sizeRelH relativeFrom="margin">
+                  <wp14:pctWidth>0</wp14:pctWidth>
+                </wp14:sizeRelH>
+                <wp14:sizeRelV relativeFrom="margin">
+                  <wp14:pctHeight>0</wp14:pctHeight>
+                </wp14:sizeRelV>
+              </wp:anchor>
+            </w:drawing>
+          </mc:Choice>
+          <mc:Fallback>
+            <w:pict>
+              <v:roundrect w14:anchorId="2AF3A747" id="Rectangle à coins arrondis 21" o:spid="_x0000_s1036" style="position:absolute;left:0;text-align:left;margin-left:273.4pt;margin-top:6.55pt;width:93.75pt;height:55.5pt;z-index:251695104;visibility:visible;mso-wrap-style:square;mso-width-percent:0;mso-height-percent:0;mso-wrap-distance-left:9pt;mso-wrap-distance-top:0;mso-wrap-distance-right:9pt;mso-wrap-distance-bottom:0;mso-position-horizontal:absolute;mso-position-horizontal-relative:text;mso-position-vertical:absolute;mso-position-vertical-relative:text;mso-width-percent:0;mso-height-percent:0;mso-width-relative:margin;mso-height-relative:margin;v-text-anchor:middle" arcsize="10923f" o:gfxdata="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" fillcolor="#4f81bd" strokecolor="#385d8a" strokeweight="2pt">
+                <v:fill opacity="32896f"/>
+                <v:textbox>
+                  <w:txbxContent>
+                    <w:p>
+                      <w:pPr>
+                        <w:jc w:val="center"/>
+                        <w:rPr>
+                          <w:rStyle w:val="Emphaseple"/>
+                        </w:rPr>
+                      </w:pPr>
+                      <w:r>
+                        <w:rPr>
+                          <w:rStyle w:val="Emphaseple"/>
+                        </w:rPr>
+                        <w:t>Not-bound shape instruction</w:t>
+                      </w:r>
+                    </w:p>
+                    <w:p>
+                      <w:pPr>
+                        <w:jc w:val="center"/>
+                      </w:pPr>
+                    </w:p>
+                  </w:txbxContent>
+                </v:textbox>
+              </v:roundrect>
+            </w:pict>
+          </mc:Fallback>
+        </mc:AlternateContent>
+      </w:r>
+      <w:r>
+        <w:tab/>
+      </w:r>
+      <w:r>
+        <w:tab/>
+      </w:r>
+      <w:r>
+        <w:tab/>
+      </w:r>
+      <w:r>
+        <w:tab/>
+      </w:r>
+    </w:p>
+    <w:p>
+      <w:pPr>
+        <w:pStyle w:val="Paragraphedeliste"/>
+        <w:jc w:val="both"/>
+      </w:pPr>
+      <w:r>
+        <w:rPr>
+          <w:noProof/>
+          <w:lang w:eastAsia="fr-FR"/>
+        </w:rPr>
+        <mc:AlternateContent>
+          <mc:Choice Requires="wps">
+            <w:drawing>
+              <wp:anchor distT="0" distB="0" distL="114300" distR="114300" simplePos="0" relativeHeight="251696128" behindDoc="0" locked="0" layoutInCell="1" allowOverlap="1" wp14:anchorId="23F43F1A" wp14:editId="6C259ADD">
+                <wp:simplePos x="0" y="0"/>
+                <wp:positionH relativeFrom="column">
+                  <wp:posOffset>5158105</wp:posOffset>
+                </wp:positionH>
+                <wp:positionV relativeFrom="paragraph">
+                  <wp:posOffset>78105</wp:posOffset>
+                </wp:positionV>
+                <wp:extent cx="1190625" cy="342900"/>
+                <wp:effectExtent l="0" t="0" r="28575" b="19050"/>
+                <wp:wrapNone/>
+                <wp:docPr id="22" name="Rectangle à coins arrondis 22"/>
+                <wp:cNvGraphicFramePr/>
+                <a:graphic xmlns:a="http://schemas.openxmlformats.org/drawingml/2006/main">
+                  <a:graphicData uri="http://schemas.microsoft.com/office/word/2010/wordprocessingShape">
+                    <wps:wsp>
+                      <wps:cNvSpPr/>
+                      <wps:spPr>
+                        <a:xfrm>
+                          <a:off x="0" y="0"/>
+                          <a:ext cx="1190625" cy="342900"/>
+                        </a:xfrm>
+                        <a:prstGeom prst="roundRect">
+                          <a:avLst/>
+                        </a:prstGeom>
+                        <a:solidFill>
+                          <a:srgbClr val="4F81BD">
+                            <a:alpha val="50000"/>
+                          </a:srgbClr>
+                        </a:solidFill>
+                        <a:ln w="25400" cap="flat" cmpd="sng" algn="ctr">
+                          <a:solidFill>
+                            <a:srgbClr val="4F81BD">
+                              <a:shade val="50000"/>
+                            </a:srgbClr>
+                          </a:solidFill>
+                          <a:prstDash val="solid"/>
+                        </a:ln>
+                        <a:effectLst/>
+                      </wps:spPr>
+                      <wps:txbx>
+                        <w:txbxContent>
+                          <w:p>
+                            <w:pPr>
+                              <w:jc w:val="center"/>
+                              <w:rPr>
+                                <w:rStyle w:val="Emphaseple"/>
+                              </w:rPr>
+                            </w:pPr>
+                            <w:r>
+                              <w:rPr>
+                                <w:rStyle w:val="Emphaseple"/>
+                              </w:rPr>
+                              <w:t>Edition</w:t>
+                            </w:r>
+                          </w:p>
+                          <w:p>
+                            <w:pPr>
+                              <w:jc w:val="center"/>
+                            </w:pPr>
+                          </w:p>
+                        </w:txbxContent>
+                      </wps:txbx>
+                      <wps:bodyPr rot="0" spcFirstLastPara="0" vertOverflow="overflow" horzOverflow="overflow" vert="horz" wrap="square" lIns="91440" tIns="45720" rIns="91440" bIns="45720" numCol="1" spcCol="0" rtlCol="0" fromWordArt="0" anchor="ctr" anchorCtr="0" forceAA="0" compatLnSpc="1">
+                        <a:prstTxWarp prst="textNoShape">
+                          <a:avLst/>
+                        </a:prstTxWarp>
+                        <a:noAutofit/>
+                      </wps:bodyPr>
+                    </wps:wsp>
+                  </a:graphicData>
+                </a:graphic>
+                <wp14:sizeRelH relativeFrom="margin">
+                  <wp14:pctWidth>0</wp14:pctWidth>
+                </wp14:sizeRelH>
+                <wp14:sizeRelV relativeFrom="margin">
+                  <wp14:pctHeight>0</wp14:pctHeight>
+                </wp14:sizeRelV>
+              </wp:anchor>
+            </w:drawing>
+          </mc:Choice>
+          <mc:Fallback>
+            <w:pict>
+              <v:roundrect w14:anchorId="23F43F1A" id="Rectangle à coins arrondis 22" o:spid="_x0000_s1037" style="position:absolute;left:0;text-align:left;margin-left:406.15pt;margin-top:6.15pt;width:93.75pt;height:27pt;z-index:251696128;visibility:visible;mso-wrap-style:square;mso-width-percent:0;mso-height-percent:0;mso-wrap-distance-left:9pt;mso-wrap-distance-top:0;mso-wrap-distance-right:9pt;mso-wrap-distance-bottom:0;mso-position-horizontal:absolute;mso-position-horizontal-relative:text;mso-position-vertical:absolute;mso-position-vertical-relative:text;mso-width-percent:0;mso-height-percent:0;mso-width-relative:margin;mso-height-relative:margin;v-text-anchor:middle" arcsize="10923f" o:gfxdata="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" fillcolor="#4f81bd" strokecolor="#385d8a" strokeweight="2pt">
+                <v:fill opacity="32896f"/>
+                <v:textbox>
+                  <w:txbxContent>
+                    <w:p>
+                      <w:pPr>
+                        <w:jc w:val="center"/>
+                        <w:rPr>
+                          <w:rStyle w:val="Emphaseple"/>
+                        </w:rPr>
+                      </w:pPr>
+                      <w:r>
+                        <w:rPr>
+                          <w:rStyle w:val="Emphaseple"/>
+                        </w:rPr>
+                        <w:t>Edition</w:t>
+                      </w:r>
+                    </w:p>
+                    <w:p>
+                      <w:pPr>
+                        <w:jc w:val="center"/>
+                      </w:pPr>
+                    </w:p>
+                  </w:txbxContent>
+                </v:textbox>
+              </v:roundrect>
+            </w:pict>
+          </mc:Fallback>
+        </mc:AlternateContent>
+      </w:r>
+    </w:p>
+    <w:p>
+      <w:pPr>
+        <w:pStyle w:val="Paragraphedeliste"/>
+        <w:jc w:val="both"/>
+      </w:pPr>
+      <w:r>
+        <w:rPr>
+          <w:noProof/>
+          <w:lang w:eastAsia="fr-FR"/>
+        </w:rPr>
+        <mc:AlternateContent>
+          <mc:Choice Requires="wps">
+            <w:drawing>
+              <wp:anchor distT="0" distB="0" distL="114300" distR="114300" simplePos="0" relativeHeight="251697152" behindDoc="0" locked="0" layoutInCell="1" allowOverlap="1" wp14:anchorId="79B308FE" wp14:editId="646CEA16">
+                <wp:simplePos x="0" y="0"/>
+                <wp:positionH relativeFrom="column">
+                  <wp:posOffset>4729480</wp:posOffset>
+                </wp:positionH>
+                <wp:positionV relativeFrom="paragraph">
+                  <wp:posOffset>34290</wp:posOffset>
+                </wp:positionV>
+                <wp:extent cx="371475" cy="0"/>
+                <wp:effectExtent l="0" t="76200" r="28575" b="114300"/>
+                <wp:wrapNone/>
+                <wp:docPr id="23" name="Connecteur droit avec flèche 23"/>
+                <wp:cNvGraphicFramePr/>
+                <a:graphic xmlns:a="http://schemas.openxmlformats.org/drawingml/2006/main">
+                  <a:graphicData uri="http://schemas.microsoft.com/office/word/2010/wordprocessingShape">
+                    <wps:wsp>
+                      <wps:cNvCnPr/>
+                      <wps:spPr>
+                        <a:xfrm>
+                          <a:off x="0" y="0"/>
+                          <a:ext cx="371475" cy="0"/>
+                        </a:xfrm>
+                        <a:prstGeom prst="straightConnector1">
+                          <a:avLst/>
+                        </a:prstGeom>
+                        <a:ln>
+                          <a:tailEnd type="arrow"/>
+                        </a:ln>
+                      </wps:spPr>
+                      <wps:style>
+                        <a:lnRef idx="1">
+                          <a:schemeClr val="accent1"/>
+                        </a:lnRef>
+                        <a:fillRef idx="0">
+                          <a:schemeClr val="accent1"/>
+                        </a:fillRef>
+                        <a:effectRef idx="0">
+                          <a:schemeClr val="accent1"/>
+                        </a:effectRef>
+                        <a:fontRef idx="minor">
+                          <a:schemeClr val="tx1"/>
+                        </a:fontRef>
+                      </wps:style>
+                      <wps:bodyPr/>
+                    </wps:wsp>
+                  </a:graphicData>
+                </a:graphic>
+                <wp14:sizeRelH relativeFrom="margin">
+                  <wp14:pctWidth>0</wp14:pctWidth>
+                </wp14:sizeRelH>
+                <wp14:sizeRelV relativeFrom="margin">
+                  <wp14:pctHeight>0</wp14:pctHeight>
+                </wp14:sizeRelV>
+              </wp:anchor>
+            </w:drawing>
+          </mc:Choice>
+          <mc:Fallback>
+            <w:pict>
+              <v:shape w14:anchorId="161A2619" id="Connecteur droit avec flèche 23" o:spid="_x0000_s1026" type="#_x0000_t32" style="position:absolute;margin-left:372.4pt;margin-top:2.7pt;width:29.25pt;height:0;z-index:251697152;visibility:visible;mso-wrap-style:square;mso-width-percent:0;mso-height-percent:0;mso-wrap-distance-left:9pt;mso-wrap-distance-top:0;mso-wrap-distance-right:9pt;mso-wrap-distance-bottom:0;mso-position-horizontal:absolute;mso-position-horizontal-relative:text;mso-position-vertical:absolute;mso-position-vertical-relative:text;mso-width-percent:0;mso-height-percent:0;mso-width-relative:margin;mso-height-relative:margin" o:gfxdata="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" strokecolor="#4579b8 [3044]">
+                <v:stroke endarrow="open"/>
+              </v:shape>
+            </w:pict>
+          </mc:Fallback>
+        </mc:AlternateContent>
+      </w:r>
+      <w:r>
+        <w:rPr>
+          <w:noProof/>
+          <w:lang w:eastAsia="fr-FR"/>
+        </w:rPr>
+        <mc:AlternateContent>
+          <mc:Choice Requires="wps">
+            <w:drawing>
+              <wp:anchor distT="0" distB="0" distL="114300" distR="114300" simplePos="0" relativeHeight="251694080" behindDoc="0" locked="0" layoutInCell="1" allowOverlap="1" wp14:anchorId="415D4AE6" wp14:editId="330F2B87">
+                <wp:simplePos x="0" y="0"/>
+                <wp:positionH relativeFrom="column">
+                  <wp:posOffset>3024505</wp:posOffset>
+                </wp:positionH>
+                <wp:positionV relativeFrom="paragraph">
+                  <wp:posOffset>91440</wp:posOffset>
+                </wp:positionV>
+                <wp:extent cx="371475" cy="0"/>
+                <wp:effectExtent l="0" t="76200" r="28575" b="114300"/>
+                <wp:wrapNone/>
+                <wp:docPr id="24" name="Connecteur droit avec flèche 24"/>
+                <wp:cNvGraphicFramePr/>
+                <a:graphic xmlns:a="http://schemas.openxmlformats.org/drawingml/2006/main">
+                  <a:graphicData uri="http://schemas.microsoft.com/office/word/2010/wordprocessingShape">
+                    <wps:wsp>
+                      <wps:cNvCnPr/>
+                      <wps:spPr>
+                        <a:xfrm>
+                          <a:off x="0" y="0"/>
+                          <a:ext cx="371475" cy="0"/>
+                        </a:xfrm>
+                        <a:prstGeom prst="straightConnector1">
+                          <a:avLst/>
+                        </a:prstGeom>
+                        <a:ln>
+                          <a:tailEnd type="arrow"/>
+                        </a:ln>
+                      </wps:spPr>
+                      <wps:style>
+                        <a:lnRef idx="1">
+                          <a:schemeClr val="accent1"/>
+                        </a:lnRef>
+                        <a:fillRef idx="0">
+                          <a:schemeClr val="accent1"/>
+                        </a:fillRef>
+                        <a:effectRef idx="0">
+                          <a:schemeClr val="accent1"/>
+                        </a:effectRef>
+                        <a:fontRef idx="minor">
+                          <a:schemeClr val="tx1"/>
+                        </a:fontRef>
+                      </wps:style>
+                      <wps:bodyPr/>
+                    </wps:wsp>
+                  </a:graphicData>
+                </a:graphic>
+                <wp14:sizeRelH relativeFrom="margin">
+                  <wp14:pctWidth>0</wp14:pctWidth>
+                </wp14:sizeRelH>
+                <wp14:sizeRelV relativeFrom="margin">
+                  <wp14:pctHeight>0</wp14:pctHeight>
+                </wp14:sizeRelV>
+              </wp:anchor>
+            </w:drawing>
+          </mc:Choice>
+          <mc:Fallback>
+            <w:pict>
+              <v:shape w14:anchorId="646337B9" id="Connecteur droit avec flèche 24" o:spid="_x0000_s1026" type="#_x0000_t32" style="position:absolute;margin-left:238.15pt;margin-top:7.2pt;width:29.25pt;height:0;z-index:251694080;visibility:visible;mso-wrap-style:square;mso-width-percent:0;mso-height-percent:0;mso-wrap-distance-left:9pt;mso-wrap-distance-top:0;mso-wrap-distance-right:9pt;mso-wrap-distance-bottom:0;mso-position-horizontal:absolute;mso-position-horizontal-relative:text;mso-position-vertical:absolute;mso-position-vertical-relative:text;mso-width-percent:0;mso-height-percent:0;mso-width-relative:margin;mso-height-relative:margin" o:gfxdata="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" strokecolor="#4579b8 [3044]">
+                <v:stroke endarrow="open"/>
+              </v:shape>
+            </w:pict>
+          </mc:Fallback>
+        </mc:AlternateContent>
+      </w:r>
+    </w:p>
+    <w:p>
+      <w:pPr>
+        <w:pStyle w:val="Paragraphedeliste"/>
+        <w:jc w:val="both"/>
+      </w:pPr>
+    </w:p>
+    <w:p>
+      <w:pPr>
+        <w:pStyle w:val="Paragraphedeliste"/>
+        <w:jc w:val="both"/>
+      </w:pPr>
+    </w:p>
+    <w:p>
+      <w:pPr>
+        <w:pStyle w:val="Paragraphedeliste"/>
+        <w:jc w:val="both"/>
+      </w:pPr>
+    </w:p>
+    <w:p>
+      <w:pPr>
+        <w:ind w:firstLine="708"/>
+        <w:jc w:val="both"/>
+      </w:pPr>
+      <w:r>
+        <w:t>How to use the forms should not be a problem; we therefore only give some explanations or draw attention to the implications of this or that choice in filling forms.</w:t>
+      </w:r>
+    </w:p>
+    <w:p>
+      <w:pPr>
+        <w:ind w:firstLine="708"/>
+        <w:jc w:val="both"/>
+      </w:pPr>
+      <w:r>
+        <w:t xml:space="preserve"> </w:t>
+      </w:r>
+    </w:p>
+    <w:p>
+      <w:pPr>
+        <w:jc w:val="both"/>
+      </w:pPr>
+      <w:r>
+        <w:t>5. Homepage:</w:t>
+      </w:r>
+    </w:p>
+    <w:p>
+      <w:pPr>
+        <w:ind w:firstLine="708"/>
+        <w:jc w:val="both"/>
+      </w:pPr>
+      <w:r>
+        <w:t>You can access all the features of the application from this page: Positioning, arbitration, instruction, editing. Checks are made to prevent any out of delay actions (eg by clicking on a previously received link or by using the back arrow on the previous page of browsers)</w:t>
+      </w:r>
+    </w:p>
+    <w:p>
+      <w:pPr>
+        <w:ind w:firstLine="708"/>
+        <w:jc w:val="both"/>
+      </w:pPr>
+    </w:p>
+    <w:p>
+      <w:pPr>
+        <w:jc w:val="both"/>
+      </w:pPr>
+      <w:r>
+        <w:t>6. Positioning</w:t>
+      </w:r>
+    </w:p>
+    <w:p>
+      <w:pPr>
+        <w:ind w:firstLine="708"/>
+        <w:jc w:val="both"/>
+      </w:pPr>
+      <w:r>
+        <w:t>This step is necessary before any other. Only once all the libraries are positioned do the following features become relevant.</w:t>
+      </w:r>
+    </w:p>
+    <w:p>
+      <w:pPr>
+        <w:ind w:firstLine="708"/>
+        <w:jc w:val="both"/>
+      </w:pPr>
+      <w:r>
+        <w:t>Access: Select your library, select action 1 (Positioning) and confirm.</w:t>
+      </w:r>
+    </w:p>
+    <w:p>
+      <w:pPr>
+        <w:ind w:firstLine="708"/>
+        <w:jc w:val="both"/>
+      </w:pPr>
+      <w:r>
+        <w:t>Result: List of resources waiting for the positioning of your library. Click on the link (ppn) to access the input form.</w:t>
+      </w:r>
+    </w:p>
+    <w:p>
+      <w:pPr>
+        <w:ind w:firstLine="708"/>
+        <w:jc w:val="both"/>
+      </w:pPr>
+      <w:r>
+        <w:lastRenderedPageBreak/>
+        <w:t>By default, the indicated positioning is 99; you can choose to exclude your collection for any of the reasons from the drop-down list</w:t>
+      </w:r>
+      <w:r>
+        <w:rPr>
+          <w:rStyle w:val="Appelnotedebasdep"/>
+        </w:rPr>
+        <w:footnoteReference w:id="2"/>
+      </w:r>
+      <w:r>
+        <w:t>. Otherwise, you have to position yourself in a scale of 1 to 4: 1 if you have the most important collection and this collection is felt to be the one to which the elements of other collections will be added to improve it or 'enrich. 4 if you have very few items for the collection. 2 and 3 for intermediate situations. The instruction order of the cards will follow the order of positioning.</w:t>
+      </w:r>
+    </w:p>
+    <w:p>
+      <w:pPr>
+        <w:ind w:firstLine="708"/>
+        <w:jc w:val="both"/>
+      </w:pPr>
+      <w:r>
+        <w:t>At this level, the clickable link (ppn) refers to the Sudoc record which should be used to check the exact numbers of the beginning and end of publication as well as the filiations.</w:t>
+      </w:r>
+    </w:p>
+    <w:p>
+      <w:pPr>
+        <w:ind w:firstLine="708"/>
+        <w:jc w:val="both"/>
+      </w:pPr>
+      <w:r>
+        <w:t>It is possible to leave a comment in one or the other of the aforementioned cases (note that you can widen the window of entry of the comment by activating the corner in bottom on the right)</w:t>
+      </w:r>
+    </w:p>
+    <w:p>
+      <w:pPr>
+        <w:ind w:firstLine="708"/>
+        <w:jc w:val="both"/>
+      </w:pPr>
+    </w:p>
+    <w:p>
+      <w:pPr>
+        <w:jc w:val="both"/>
+      </w:pPr>
+      <w:r>
+        <w:t>7. Arbitration</w:t>
+      </w:r>
+    </w:p>
+    <w:p>
+      <w:pPr>
+        <w:ind w:firstLine="708"/>
+        <w:jc w:val="both"/>
+      </w:pPr>
+      <w:r>
+        <w:t>Arbitration is necessary in two cases: Two libraries claim the first position or all libraries have taken a position for the resource in question, but none has claimed the first position.</w:t>
+      </w:r>
+    </w:p>
+    <w:p>
+      <w:pPr>
+        <w:ind w:firstLine="708"/>
+        <w:jc w:val="both"/>
+      </w:pPr>
+      <w:r>
+        <w:t>Access: Select your library, select action 2 (Arbitration) and confirm.</w:t>
+      </w:r>
+    </w:p>
+    <w:p>
+      <w:pPr>
+        <w:ind w:firstLine="708"/>
+        <w:jc w:val="both"/>
+      </w:pPr>
+      <w:r>
+        <w:t>Result: List of resources in any of the arbitration situations listed above.</w:t>
+      </w:r>
+    </w:p>
+    <w:p>
+      <w:pPr>
+        <w:ind w:firstLine="708"/>
+        <w:jc w:val="both"/>
+      </w:pPr>
+      <w:r>
+        <w:t>Expected action: Revision of the positioning. If necessary, click on the link (ppn) to call up your positioning sheet and follow the procedure already described.</w:t>
+      </w:r>
+    </w:p>
+    <w:p>
+      <w:pPr>
+        <w:ind w:firstLine="708"/>
+        <w:jc w:val="both"/>
+      </w:pPr>
+    </w:p>
+    <w:p>
+      <w:pPr>
+        <w:jc w:val="both"/>
+      </w:pPr>
+      <w:r>
+        <w:t>8. Instruction of the results</w:t>
+      </w:r>
+    </w:p>
+    <w:p>
+      <w:pPr>
+        <w:ind w:firstLine="708"/>
+        <w:jc w:val="both"/>
+      </w:pPr>
+      <w:r>
+        <w:t>The instruction of a resultant becomes possible as soon as all the attached libraries are positioned for the considered resource.</w:t>
+      </w:r>
+    </w:p>
+    <w:p>
+      <w:pPr>
+        <w:ind w:firstLine="708"/>
+        <w:jc w:val="both"/>
+      </w:pPr>
+      <w:r>
+        <w:t>Access: Select your library, select action 3 (Instruction) and confirm.</w:t>
+      </w:r>
+    </w:p>
+    <w:p>
+      <w:pPr>
+        <w:ind w:firstLine="708"/>
+        <w:jc w:val="both"/>
+      </w:pPr>
+      <w:r>
+        <w:t>Result: A list of resources for which you can start the resultant statement.</w:t>
+      </w:r>
+    </w:p>
+    <w:p>
+      <w:pPr>
+        <w:ind w:firstLine="708"/>
+        <w:jc w:val="both"/>
+      </w:pPr>
+      <w:r>
+        <w:t>This method is the only way to start the instructions. Once a form has started to be instructed in this way, another channel is added to this possibility: The link automatically received by email when the previous library declared to have completed its instructions for the form in question (see below). )</w:t>
+      </w:r>
+    </w:p>
+    <w:p>
+      <w:pPr>
+        <w:ind w:firstLine="708"/>
+        <w:jc w:val="both"/>
+      </w:pPr>
+      <w:r>
+        <w:t>How to educate the resultant: Start by pointing out the connected elements of your collection in continuous segments (with the exceptions and items that can be improved by the appropriate boxes in the input boxes) or by single elements.</w:t>
+      </w:r>
+    </w:p>
+    <w:p>
+      <w:pPr>
+        <w:ind w:firstLine="708"/>
+        <w:jc w:val="both"/>
+      </w:pPr>
+      <w:r>
+        <w:lastRenderedPageBreak/>
+        <w:t>Indicate the line below which you want to insert the new line (logical order: chronological or by number)</w:t>
+      </w:r>
+    </w:p>
+    <w:p>
+      <w:pPr>
+        <w:ind w:firstLine="708"/>
+        <w:jc w:val="both"/>
+      </w:pPr>
+      <w:r>
+        <w:t>The last educated line is integrated and highlighted.</w:t>
+      </w:r>
+    </w:p>
+    <w:p>
+      <w:pPr>
+        <w:ind w:firstLine="708"/>
+        <w:jc w:val="both"/>
+      </w:pPr>
+      <w:r>
+        <w:t>In case you have no contribution to bear for the resultant, you can directly indicate that you have finished, tick and validate, except other method agreed in your project (empty line for example). This is obviously not valid for the administrator (see below)</w:t>
+      </w:r>
+    </w:p>
+    <w:p>
+      <w:pPr>
+        <w:ind w:firstLine="708"/>
+        <w:jc w:val="both"/>
+      </w:pPr>
+      <w:r>
+        <w:t>In case of error, you must delete the incorrect line after clicking on the link provided for this purpose, then return to the input form as prompted for a clickable link after deletion. It is possible to delete a row only for the account of its own collection and for the state being instructed (connected or not) The lines that can be deleted are distinguished from the lines that can not be deleted. In this case, an alert message indicates that the line can not be deleted.</w:t>
+      </w:r>
+    </w:p>
+    <w:p>
+      <w:pPr>
+        <w:ind w:firstLine="708"/>
+        <w:jc w:val="both"/>
+      </w:pPr>
+      <w:r>
+        <w:t>Once all the related elements have been entered, indicate that you have finished by clicking on the link provided for this purpose, then confirm by checking and validating after taking good care to verify the accuracy of the instructions. The next library contact will automatically receive a message warning him that his turn has come to instruct. The instruction is done in two cycles, the first for the connected elements, the second for the unrelated elements. At the end of each cycle, the administrator checks that there is no inconsistency: If there is none, he adds a line in the first position (the line can be left blank, but It is advisable to enter the date of the visa) If the card contains inconsistencies, the administrator reports it to the administrator of the database by clicking on the link provided for this purpose, then confirming and validating.</w:t>
+      </w:r>
+    </w:p>
+    <w:p>
+      <w:pPr>
+        <w:ind w:firstLine="708"/>
+        <w:jc w:val="both"/>
+      </w:pPr>
+      <w:r>
+        <w:t>When a library completes something that was previously carried by another library as an exception or an updatable element, and only in those cases, the name of that other library must be entered in the input box provided for this purpose. This ensures an optimal edition of the results when the time comes (see edition)</w:t>
+      </w:r>
+    </w:p>
+    <w:p>
+      <w:pPr>
+        <w:ind w:firstLine="708"/>
+        <w:jc w:val="both"/>
+      </w:pPr>
+      <w:r>
+        <w:t>The order of improvement of the elements contributing to the resulting collection is as follows:</w:t>
+      </w:r>
+    </w:p>
+    <w:p>
+      <w:pPr>
+        <w:ind w:firstLine="708"/>
+        <w:jc w:val="both"/>
+      </w:pPr>
+      <w:r>
+        <w:t>Connected in good condition&gt; Not connected in good condition&gt; Improved connection&gt; Not connected&gt; (Nothing)</w:t>
+      </w:r>
+    </w:p>
+    <w:p>
+      <w:pPr>
+        <w:ind w:firstLine="708"/>
+        <w:jc w:val="both"/>
+      </w:pPr>
+      <w:r>
+        <w:t>- NB 1: "Exception" means exception for the form considered (connected or unrelated) This is not necessarily a real gap in the training phase of related items.</w:t>
+      </w:r>
+    </w:p>
+    <w:p>
+      <w:pPr>
+        <w:ind w:firstLine="708"/>
+        <w:jc w:val="both"/>
+      </w:pPr>
+      <w:r>
+        <w:t>- N.B. 2: By improvable, we can hear either degraded elements, or elements that we know that another participating library has elements in better condition. Normally, this latter case is rare, as the library claiming the mother collection usually has the best collection. Improved bound volumes are mis-bound volumes that are best replaced by the unrelated equivalent in good condition (for example, when the binding compromises the integrity of the contents).</w:t>
+      </w:r>
+    </w:p>
+    <w:p>
+      <w:pPr>
+        <w:ind w:firstLine="708"/>
+        <w:jc w:val="both"/>
+      </w:pPr>
+    </w:p>
+    <w:p>
+      <w:pPr>
+        <w:jc w:val="both"/>
+      </w:pPr>
+      <w:r>
+        <w:t>9. Detailed presentation of the editing feature</w:t>
+      </w:r>
+    </w:p>
+    <w:p>
+      <w:pPr>
+        <w:ind w:firstLine="708"/>
+        <w:jc w:val="both"/>
+      </w:pPr>
+      <w:r>
+        <w:lastRenderedPageBreak/>
+        <w:t>The edition of the results is only possible for fully educated resources.</w:t>
+      </w:r>
+    </w:p>
+    <w:p>
+      <w:pPr>
+        <w:ind w:firstLine="708"/>
+        <w:jc w:val="both"/>
+      </w:pPr>
+      <w:r>
+        <w:t>Access: Select your library, select action 4 (edit) Validate then click on the link to call the editing module and access the list of resources whose result can be edited.</w:t>
+      </w:r>
+    </w:p>
+    <w:p>
+      <w:pPr>
+        <w:ind w:firstLine="708"/>
+        <w:jc w:val="both"/>
+      </w:pPr>
+      <w:r>
+        <w:t>Click on the resource whose output you wish to edit. The lines involving your library are highlighted (hence the importance of correctly indicating the name of the library in the input window as indicated above during the instruction)</w:t>
+      </w:r>
+    </w:p>
+    <w:p>
+      <w:pPr>
+        <w:ind w:firstLine="708"/>
+        <w:jc w:val="both"/>
+      </w:pPr>
+      <w:r>
+        <w:t>A hyperlink makes it p</w:t>
+      </w:r>
+      <w:r>
+        <w:t xml:space="preserve">ossible to export in pdf format (either for each sid from a page like </w:t>
+      </w:r>
+      <w:r>
+        <w:t>https://eplouribousse/ed/012345678/987654321</w:t>
+      </w:r>
+      <w:r>
+        <w:t xml:space="preserve">, or for all sid from a page like </w:t>
+      </w:r>
+      <w:r>
+        <w:t>https://eplouribousse/ed/987654321</w:t>
+      </w:r>
+      <w:r>
+        <w:t xml:space="preserve"> )</w:t>
+      </w:r>
+    </w:p>
+    <w:p>
+      <w:pPr>
+        <w:ind w:firstLine="708"/>
+        <w:jc w:val="both"/>
+      </w:pPr>
+    </w:p>
+    <w:p>
+      <w:pPr>
+        <w:jc w:val="both"/>
+      </w:pPr>
+      <w:r>
+        <w:t>10. Search in lists</w:t>
+      </w:r>
+    </w:p>
+    <w:p>
+      <w:pPr>
+        <w:ind w:firstLine="708"/>
+        <w:jc w:val="both"/>
+      </w:pPr>
+      <w:r>
+        <w:t>It may be useful to search for an occurrence in the lists obtained (resources waiting for positioning, resources whose instruction can begin, resources whose result can be edited) by searching by dimension, by ppn, title elements, etc.</w:t>
+      </w:r>
+    </w:p>
+    <w:p>
+      <w:pPr>
+        <w:ind w:firstLine="708"/>
+        <w:jc w:val="both"/>
+      </w:pPr>
+      <w:r>
+        <w:t>For this, it is necessary to use the search function of the browser.</w:t>
+      </w:r>
+    </w:p>
+    <w:p>
+      <w:pPr>
+        <w:ind w:firstLine="708"/>
+        <w:jc w:val="both"/>
+      </w:pPr>
+    </w:p>
+    <w:p>
+      <w:pPr>
+        <w:jc w:val="both"/>
+      </w:pPr>
+      <w:r>
+        <w:t>11. Role of the auditor (checker)</w:t>
+      </w:r>
+    </w:p>
+    <w:p>
+      <w:pPr>
+        <w:ind w:firstLine="708"/>
+        <w:jc w:val="both"/>
+      </w:pPr>
+      <w:r>
+        <w:t>The verifier has entered the "Library" table Any change of verifier takes place in this table as well as a modification of the correspondent of a library.</w:t>
+      </w:r>
+    </w:p>
+    <w:p>
+      <w:pPr>
+        <w:ind w:firstLine="708"/>
+        <w:jc w:val="both"/>
+      </w:pPr>
+      <w:r>
+        <w:t>When it is his turn, the auditor has no choice but between these two actions, exclusive of one another:</w:t>
+      </w:r>
+    </w:p>
+    <w:p>
+      <w:pPr>
+        <w:ind w:firstLine="708"/>
+        <w:jc w:val="both"/>
+      </w:pPr>
+      <w:r>
+        <w:t>- Added an instruction line worth a compliance visa (default because the most common)</w:t>
+      </w:r>
+    </w:p>
+    <w:p>
+      <w:pPr>
+        <w:ind w:firstLine="708"/>
+        <w:jc w:val="both"/>
+      </w:pPr>
+      <w:r>
+        <w:t>- Report an anomaly to the administrator of the database (see below)</w:t>
+      </w:r>
+    </w:p>
+    <w:p>
+      <w:pPr>
+        <w:ind w:firstLine="708"/>
+        <w:jc w:val="both"/>
+      </w:pPr>
+    </w:p>
+    <w:p>
+      <w:pPr>
+        <w:jc w:val="both"/>
+      </w:pPr>
+      <w:r>
+        <w:t>12. Role of the database administrator</w:t>
+      </w:r>
+    </w:p>
+    <w:p>
+      <w:pPr>
+        <w:ind w:firstLine="708"/>
+        <w:jc w:val="both"/>
+      </w:pPr>
+      <w:r>
+        <w:t>The database administrator is alerted by an automatically generated email whenever the administrator observes an inconsistency in the instruction sheet.</w:t>
+      </w:r>
+    </w:p>
+    <w:p>
+      <w:pPr>
+        <w:ind w:firstLine="708"/>
+        <w:jc w:val="both"/>
+      </w:pPr>
+      <w:r>
+        <w:t>After the usual precautions in such cases (server shutdown, backup of the database before modification) the administrator of the database will have to modify the incriminated recordings directly in the database according to the following indications:</w:t>
+      </w:r>
+    </w:p>
+    <w:p>
+      <w:pPr>
+        <w:ind w:firstLine="708"/>
+        <w:jc w:val="both"/>
+      </w:pPr>
+      <w:r>
+        <w:t>For a considered resource (a sid) it will locate the concerned instruction records, identify what the anomaly is and make the necessary corrections by recursively following the processing (which corresponds to the inverse order of the instruction lines)</w:t>
+      </w:r>
+    </w:p>
+    <w:p>
+      <w:pPr>
+        <w:ind w:firstLine="708"/>
+        <w:jc w:val="both"/>
+      </w:pPr>
+      <w:r>
+        <w:lastRenderedPageBreak/>
+        <w:t>Once done, it will be possible to assign the new statuses to the attachment records (template: ItemRecord) and change them from status = 6 to status = 0, 1, 2, 3 or 4 according to the following considerations:</w:t>
+      </w:r>
+    </w:p>
+    <w:p>
+      <w:pPr>
+        <w:ind w:firstLine="708"/>
+        <w:jc w:val="both"/>
+      </w:pPr>
+      <w:r>
+        <w:t>If there is no admin statement yet, the possible statuses can only be 0, 1 or 2</w:t>
+      </w:r>
+    </w:p>
+    <w:p>
+      <w:pPr>
+        <w:ind w:firstLine="708"/>
+        <w:jc w:val="both"/>
+      </w:pPr>
+      <w:r>
+        <w:t>If there is already an admin statement line, the possible statuses can only be 2, 3 or 4</w:t>
+      </w:r>
+    </w:p>
+    <w:p>
+      <w:pPr>
+        <w:jc w:val="both"/>
+      </w:pPr>
+      <w:r>
+        <w:t>- 0: initial state (it is not yet the library's turn to instruct)</w:t>
+      </w:r>
+    </w:p>
+    <w:p>
+      <w:pPr>
+        <w:jc w:val="both"/>
+      </w:pPr>
+      <w:r>
+        <w:t>- 1: related elements to instruct</w:t>
+      </w:r>
+    </w:p>
+    <w:p>
+      <w:pPr>
+        <w:jc w:val="both"/>
+      </w:pPr>
+      <w:r>
+        <w:t>- 2: related elements learned</w:t>
+      </w:r>
+    </w:p>
+    <w:p>
+      <w:pPr>
+        <w:jc w:val="both"/>
+      </w:pPr>
+      <w:r>
+        <w:t>- 3: unrelated elements to instruct</w:t>
+      </w:r>
+    </w:p>
+    <w:p>
+      <w:pPr>
+        <w:jc w:val="both"/>
+      </w:pPr>
+      <w:r>
+        <w:t>- 4: unrelated elements learned</w:t>
+      </w:r>
+    </w:p>
+    <w:p>
+      <w:pPr>
+        <w:ind w:firstLine="708"/>
+        <w:jc w:val="both"/>
+      </w:pPr>
+      <w:r>
+        <w:t>The report of an anomaly by the administrator to the administrator of the database has the effect of changing the state of all the records concerned (ItemRecord) This state goes to 6. The administrator can make the corrections to measure , or wait until there is a certain number to perform. It is even possible to process them only at the very end of the process, once all the other forms have been fully processed.</w:t>
+      </w:r>
+    </w:p>
+    <w:p>
+      <w:pPr>
+        <w:ind w:firstLine="708"/>
+        <w:jc w:val="both"/>
+      </w:pPr>
+      <w:r>
+        <w:t>For information, the status 5 is assigned to all the attachment records once the administrator has provided his compliance visa at the end of the training cycle of unrelated elements; the administrator of the database does not have to intervene on the concerned recordings.</w:t>
+      </w:r>
+    </w:p>
+    <w:p>
+      <w:pPr>
+        <w:ind w:firstLine="708"/>
+        <w:jc w:val="both"/>
+      </w:pPr>
+    </w:p>
+    <w:p>
+      <w:pPr>
+        <w:jc w:val="both"/>
+      </w:pPr>
+      <w:r>
+        <w:t>13. Indicators</w:t>
+      </w:r>
+    </w:p>
+    <w:p>
+      <w:pPr>
+        <w:ind w:firstLine="708"/>
+        <w:jc w:val="both"/>
+      </w:pPr>
+      <w:r>
+        <w:t>A dashboard is available at the common url: If the url of your instance is for example https: // eplouribousse / ranking / 012345678/987654321 for the positioning of the library 987654321 for the resource 012345678, then the dashboard will be available in https: // eplouribousse / indicators</w:t>
+      </w:r>
+    </w:p>
+    <w:p>
+      <w:pPr>
+        <w:ind w:firstLine="708"/>
+        <w:jc w:val="both"/>
+      </w:pPr>
+      <w:r>
+        <w:t>The reading of the indicators being trivial and they may be called to evolve, we do not detail here.</w:t>
+      </w:r>
+    </w:p>
+    <w:p>
+      <w:pPr>
+        <w:jc w:val="both"/>
+      </w:pPr>
+    </w:p>
+    <w:p>
+      <w:pPr>
+        <w:jc w:val="both"/>
+      </w:pPr>
+      <w:r>
+        <w:t>14. Security</w:t>
+      </w:r>
+    </w:p>
+    <w:p>
+      <w:pPr>
+        <w:ind w:firstLine="708"/>
+        <w:jc w:val="both"/>
+      </w:pPr>
+      <w:r>
+        <w:t>All actions involving data manipulation in the database are subject to authentication.</w:t>
+      </w:r>
+    </w:p>
+    <w:p>
+      <w:pPr>
+        <w:jc w:val="both"/>
+      </w:pPr>
+    </w:p>
+    <w:p>
+      <w:pPr>
+        <w:jc w:val="both"/>
+      </w:pPr>
+      <w:r>
+        <w:t>15. Authentication</w:t>
+      </w:r>
+    </w:p>
+    <w:p>
+      <w:pPr>
+        <w:ind w:firstLine="708"/>
+        <w:jc w:val="both"/>
+      </w:pPr>
+      <w:r>
+        <w:t>An identifier and a password are assigned by the administrator of the site; the user can then change the password from the ad-hoc link on the home page.</w:t>
+      </w:r>
+    </w:p>
+    <w:p>
+      <w:pPr>
+        <w:ind w:firstLine="708"/>
+        <w:jc w:val="both"/>
+      </w:pPr>
+      <w:r>
+        <w:lastRenderedPageBreak/>
+        <w:t>Authentication is required automatically for any sensitive action (database data changes). Apart from this, authentication is not required.</w:t>
+      </w:r>
+    </w:p>
+    <w:p>
+      <w:pPr>
+        <w:ind w:firstLine="708"/>
+        <w:jc w:val="both"/>
+      </w:pPr>
+      <w:r>
+        <w:t>Even when it is not absolutely necessary, the user always has the possibility to authenticate himself from the ad-hoc link located on the homepage.</w:t>
+      </w:r>
+    </w:p>
+    <w:p>
+      <w:pPr>
+        <w:ind w:firstLine="708"/>
+        <w:jc w:val="both"/>
+      </w:pPr>
+      <w:r>
+        <w:t>Disconnection is not normally necessary but is always possible from the home page.</w:t>
+      </w:r>
+    </w:p>
+    <w:p>
+      <w:pPr>
+        <w:ind w:firstLine="708"/>
+        <w:jc w:val="both"/>
+      </w:pPr>
+    </w:p>
+    <w:p>
+      <w:pPr>
+        <w:jc w:val="both"/>
+      </w:pPr>
+      <w:r>
+        <w:t>16. Users and groups</w:t>
+      </w:r>
+    </w:p>
+    <w:p>
+      <w:pPr>
+        <w:ind w:firstLine="708"/>
+        <w:jc w:val="both"/>
+      </w:pPr>
+      <w:r>
+        <w:t>There are 4 user groups:</w:t>
+      </w:r>
+    </w:p>
+    <w:p>
+      <w:pPr>
+        <w:ind w:left="708"/>
+        <w:jc w:val="both"/>
+      </w:pPr>
+      <w:r>
+        <w:t>- Exterior</w:t>
+      </w:r>
+    </w:p>
+    <w:p>
+      <w:pPr>
+        <w:ind w:left="708"/>
+        <w:jc w:val="both"/>
+      </w:pPr>
+      <w:r>
+        <w:t>- Main users (whose validator = "checker" is only a special case, recognized by its name in the code)</w:t>
+      </w:r>
+    </w:p>
+    <w:p>
+      <w:pPr>
+        <w:ind w:left="708"/>
+        <w:jc w:val="both"/>
+      </w:pPr>
+      <w:r>
+        <w:t>- Administrator of the base</w:t>
+      </w:r>
+    </w:p>
+    <w:p>
+      <w:pPr>
+        <w:ind w:left="708"/>
+        <w:jc w:val="both"/>
+      </w:pPr>
+      <w:r>
+        <w:t>- Site Administrator</w:t>
+      </w:r>
+    </w:p>
+    <w:p>
+      <w:pPr>
+        <w:jc w:val="both"/>
+      </w:pPr>
+    </w:p>
+    <w:p>
+      <w:pPr>
+        <w:ind w:firstLine="708"/>
+        <w:jc w:val="both"/>
+      </w:pPr>
+      <w:r>
+        <w:t>Each of these groups has its own rights; in the order of increasing rights:</w:t>
+      </w:r>
+    </w:p>
+    <w:p>
+      <w:pPr>
+        <w:ind w:left="708"/>
+        <w:jc w:val="both"/>
+      </w:pPr>
+      <w:r>
+        <w:t>- External: Access to all pages where no action leads to a crucial change in the database; access to lists and dashboard is allowed without authentication.</w:t>
+      </w:r>
+    </w:p>
+    <w:p>
+      <w:pPr>
+        <w:ind w:left="708"/>
+        <w:jc w:val="both"/>
+      </w:pPr>
+      <w:r>
+        <w:t>- Main users: Can perform all the basic actions: Positioning, arbitration, addition of instructions, deletion of instructions, statement of end of instruction, editing and validation in the case of the validator ("checker") Any attempt to access to one of these features activates an intermediate authentication window.</w:t>
+      </w:r>
+    </w:p>
+    <w:p>
+      <w:pPr>
+        <w:ind w:left="708"/>
+        <w:jc w:val="both"/>
+      </w:pPr>
+      <w:r>
+        <w:t>- Database administrator: Can modify instructions and records in the database via the administration interface (access from the home page) Can modify the reasons for exclusions.</w:t>
+      </w:r>
+    </w:p>
+    <w:p>
+      <w:pPr>
+        <w:ind w:left="708"/>
+        <w:jc w:val="both"/>
+      </w:pPr>
+      <w:r>
+        <w:t>- Administr</w:t>
+      </w:r>
+      <w:r>
+        <w:t>ator of the site: At all rights (among them giving a name to the project)</w:t>
       </w:r>
       <w:bookmarkStart w:id="0" w:name="_GoBack"/>
       <w:bookmarkEnd w:id="0"/>
-      <w:r>
-        <w:t>btient par fermeture du navigateur.</w:t>
+    </w:p>
+    <w:p>
+      <w:pPr>
+        <w:jc w:val="both"/>
+      </w:pPr>
+    </w:p>
+    <w:p>
+      <w:pPr>
+        <w:jc w:val="both"/>
+      </w:pPr>
+      <w:r>
+        <w:t>17. Languages</w:t>
+      </w:r>
+    </w:p>
+    <w:p>
+      <w:pPr>
+        <w:ind w:firstLine="708"/>
+        <w:jc w:val="both"/>
+      </w:pPr>
+      <w:r>
+        <w:t>The application uses gettext for translation into other languages. French is the language of origin.</w:t>
+      </w:r>
+    </w:p>
+    <w:p>
+      <w:pPr>
+        <w:ind w:firstLine="708"/>
+        <w:jc w:val="both"/>
+      </w:pPr>
+      <w:r>
+        <w:t>Two other languages ​​are currently proposed on an experimental basis; English and German.</w:t>
+      </w:r>
+    </w:p>
+    <w:p>
+      <w:pPr>
+        <w:ind w:firstLine="708"/>
+        <w:jc w:val="both"/>
+      </w:pPr>
+      <w:r>
+        <w:lastRenderedPageBreak/>
+        <w:t>The extension to other languages ​​is quite simple since it relies on the provision of standard .po extension files easily understandable by translators. These files are compiled by a simple command line (.mo machine files)</w:t>
+      </w:r>
+    </w:p>
+    <w:p>
+      <w:pPr>
+        <w:ind w:firstLine="708"/>
+        <w:jc w:val="both"/>
+      </w:pPr>
+      <w:r>
+        <w:t>The change of language is accessible from a link on the homepage.</w:t>
       </w:r>
     </w:p>
     <w:sectPr>
-      <w:headerReference w:type="default" r:id="rId9"/>
-      <w:footerReference w:type="default" r:id="rId10"/>
+      <w:headerReference w:type="default" r:id="rId10"/>
+      <w:footerReference w:type="default" r:id="rId11"/>
       <w:pgSz w:w="11906" w:h="16838"/>
       <w:pgMar w:top="1417" w:right="1417" w:bottom="1417" w:left="1417" w:header="708" w:footer="708" w:gutter="0"/>
       <w:cols w:space="708"/>
@@ -3185,13 +6046,13 @@
       <w:t xml:space="preserve">Georges Gressot ; mise à jour : </w:t>
     </w:r>
     <w:r>
-      <w:t>06</w:t>
+      <w:t>08</w:t>
     </w:r>
     <w:r>
       <w:t>/0</w:t>
     </w:r>
     <w:r>
-      <w:t>5</w:t>
+      <w:t>7</w:t>
     </w:r>
     <w:r>
       <w:t>/2019</w:t>
@@ -3349,7 +6210,7 @@
                                 <w:noProof/>
                                 <w:color w:val="FFFFFF" w:themeColor="background1"/>
                               </w:rPr>
-                              <w:t>7</w:t>
+                              <w:t>13</w:t>
                             </w:r>
                             <w:r>
                               <w:rPr>
@@ -3374,14 +6235,14 @@
         </mc:Choice>
         <mc:Fallback>
           <w:pict>
-            <v:group w14:anchorId="005E7B39" id="Groupe 2" o:spid="_x0000_s1032" style="width:43.2pt;height:18.7pt;mso-position-horizontal-relative:char;mso-position-vertical-relative:line" coordorigin="614,660" coordsize="864,374" o:gfxdata="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">
-              <v:roundrect id="AutoShape 3" o:spid="_x0000_s1033" style="position:absolute;left:859;top:415;width:374;height:864;rotation:-90;visibility:visible;mso-wrap-style:square;v-text-anchor:top" arcsize="10923f" o:gfxdata="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" strokecolor="#e4be84"/>
-              <v:roundrect id="AutoShape 4" o:spid="_x0000_s1034" style="position:absolute;left:898;top:451;width:296;height:792;rotation:-90;visibility:visible;mso-wrap-style:square;v-text-anchor:top" arcsize="10923f" o:gfxdata="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" fillcolor="#e4be84" strokecolor="#e4be84"/>
+            <v:group w14:anchorId="005E7B39" id="Groupe 2" o:spid="_x0000_s1038" style="width:43.2pt;height:18.7pt;mso-position-horizontal-relative:char;mso-position-vertical-relative:line" coordorigin="614,660" coordsize="864,374" o:gfxdata="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">
+              <v:roundrect id="AutoShape 3" o:spid="_x0000_s1039" style="position:absolute;left:859;top:415;width:374;height:864;rotation:-90;visibility:visible;mso-wrap-style:square;v-text-anchor:top" arcsize="10923f" o:gfxdata="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" strokecolor="#e4be84"/>
+              <v:roundrect id="AutoShape 4" o:spid="_x0000_s1040" style="position:absolute;left:898;top:451;width:296;height:792;rotation:-90;visibility:visible;mso-wrap-style:square;v-text-anchor:top" arcsize="10923f" o:gfxdata="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" fillcolor="#e4be84" strokecolor="#e4be84"/>
               <v:shapetype id="_x0000_t202" coordsize="21600,21600" o:spt="202" path="m,l,21600r21600,l21600,xe">
                 <v:stroke joinstyle="miter"/>
                 <v:path gradientshapeok="t" o:connecttype="rect"/>
               </v:shapetype>
-              <v:shape id="Text Box 5" o:spid="_x0000_s1035" type="#_x0000_t202" style="position:absolute;left:732;top:716;width:659;height:288;visibility:visible;mso-wrap-style:square;v-text-anchor:top" o:gfxdata="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" filled="f" stroked="f">
+              <v:shape id="Text Box 5" o:spid="_x0000_s1041" type="#_x0000_t202" style="position:absolute;left:732;top:716;width:659;height:288;visibility:visible;mso-wrap-style:square;v-text-anchor:top" o:gfxdata="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" filled="f" stroked="f">
                 <v:textbox inset="0,0,0,0">
                   <w:txbxContent>
                     <w:p>
@@ -3407,7 +6268,7 @@
                           <w:noProof/>
                           <w:color w:val="FFFFFF" w:themeColor="background1"/>
                         </w:rPr>
-                        <w:t>7</w:t>
+                        <w:t>13</w:t>
                       </w:r>
                       <w:r>
                         <w:rPr>
@@ -3450,6 +6311,53 @@
       </w:pPr>
       <w:r>
         <w:continuationSeparator/>
+      </w:r>
+    </w:p>
+  </w:footnote>
+  <w:footnote w:id="1">
+    <w:p>
+      <w:pPr>
+        <w:pStyle w:val="Notedebasdepage"/>
+      </w:pPr>
+      <w:r>
+        <w:rPr>
+          <w:rStyle w:val="Appelnotedebasdep"/>
+        </w:rPr>
+        <w:footnoteRef/>
+      </w:r>
+      <w:r>
+        <w:t xml:space="preserve"> C</w:t>
+      </w:r>
+      <w:r>
+        <w:t>ette liste peut être</w:t>
+      </w:r>
+      <w:r>
+        <w:t xml:space="preserve"> </w:t>
+      </w:r>
+      <w:r>
+        <w:t xml:space="preserve">aisément modifiée par l’administrateur de la base </w:t>
+      </w:r>
+      <w:r>
+        <w:t>ou par l’administrateur du site.</w:t>
+      </w:r>
+    </w:p>
+  </w:footnote>
+  <w:footnote w:id="2">
+    <w:p>
+      <w:pPr>
+        <w:pStyle w:val="Notedebasdepage"/>
+      </w:pPr>
+      <w:r>
+        <w:rPr>
+          <w:rStyle w:val="Appelnotedebasdep"/>
+        </w:rPr>
+        <w:footnoteRef/>
+      </w:r>
+      <w:r>
+        <w:t xml:space="preserve"> </w:t>
+      </w:r>
+      <w:r>
+        <w:t>This list can be easily modified by the administrator of the database or by the administrator of the site.</w:t>
       </w:r>
     </w:p>
   </w:footnote>
@@ -4355,6 +7263,95 @@
       <w:u w:val="single"/>
     </w:rPr>
   </w:style>
+  <w:style w:type="paragraph" w:styleId="Notedebasdepage">
+    <w:name w:val="footnote text"/>
+    <w:basedOn w:val="Normal"/>
+    <w:link w:val="NotedebasdepageCar"/>
+    <w:uiPriority w:val="99"/>
+    <w:semiHidden/>
+    <w:unhideWhenUsed/>
+    <w:rsid w:val="0092596B"/>
+    <w:pPr>
+      <w:spacing w:after="0" w:line="240" w:lineRule="auto"/>
+    </w:pPr>
+    <w:rPr>
+      <w:sz w:val="20"/>
+      <w:szCs w:val="20"/>
+    </w:rPr>
+  </w:style>
+  <w:style w:type="character" w:customStyle="1" w:styleId="NotedebasdepageCar">
+    <w:name w:val="Note de bas de page Car"/>
+    <w:basedOn w:val="Policepardfaut"/>
+    <w:link w:val="Notedebasdepage"/>
+    <w:uiPriority w:val="99"/>
+    <w:semiHidden/>
+    <w:rsid w:val="0092596B"/>
+    <w:rPr>
+      <w:sz w:val="20"/>
+      <w:szCs w:val="20"/>
+    </w:rPr>
+  </w:style>
+  <w:style w:type="character" w:styleId="Appelnotedebasdep">
+    <w:name w:val="footnote reference"/>
+    <w:basedOn w:val="Policepardfaut"/>
+    <w:uiPriority w:val="99"/>
+    <w:semiHidden/>
+    <w:unhideWhenUsed/>
+    <w:rsid w:val="0092596B"/>
+    <w:rPr>
+      <w:vertAlign w:val="superscript"/>
+    </w:rPr>
+  </w:style>
+  <w:style w:type="paragraph" w:styleId="PrformatHTML">
+    <w:name w:val="HTML Preformatted"/>
+    <w:basedOn w:val="Normal"/>
+    <w:link w:val="PrformatHTMLCar"/>
+    <w:uiPriority w:val="99"/>
+    <w:semiHidden/>
+    <w:unhideWhenUsed/>
+    <w:rsid w:val="00191810"/>
+    <w:pPr>
+      <w:tabs>
+        <w:tab w:val="left" w:pos="916"/>
+        <w:tab w:val="left" w:pos="1832"/>
+        <w:tab w:val="left" w:pos="2748"/>
+        <w:tab w:val="left" w:pos="3664"/>
+        <w:tab w:val="left" w:pos="4580"/>
+        <w:tab w:val="left" w:pos="5496"/>
+        <w:tab w:val="left" w:pos="6412"/>
+        <w:tab w:val="left" w:pos="7328"/>
+        <w:tab w:val="left" w:pos="8244"/>
+        <w:tab w:val="left" w:pos="9160"/>
+        <w:tab w:val="left" w:pos="10076"/>
+        <w:tab w:val="left" w:pos="10992"/>
+        <w:tab w:val="left" w:pos="11908"/>
+        <w:tab w:val="left" w:pos="12824"/>
+        <w:tab w:val="left" w:pos="13740"/>
+        <w:tab w:val="left" w:pos="14656"/>
+      </w:tabs>
+      <w:spacing w:after="0" w:line="240" w:lineRule="auto"/>
+    </w:pPr>
+    <w:rPr>
+      <w:rFonts w:ascii="Courier New" w:eastAsia="Times New Roman" w:hAnsi="Courier New" w:cs="Courier New"/>
+      <w:sz w:val="20"/>
+      <w:szCs w:val="20"/>
+      <w:lang w:eastAsia="fr-FR"/>
+    </w:rPr>
+  </w:style>
+  <w:style w:type="character" w:customStyle="1" w:styleId="PrformatHTMLCar">
+    <w:name w:val="Préformaté HTML Car"/>
+    <w:basedOn w:val="Policepardfaut"/>
+    <w:link w:val="PrformatHTML"/>
+    <w:uiPriority w:val="99"/>
+    <w:semiHidden/>
+    <w:rsid w:val="00191810"/>
+    <w:rPr>
+      <w:rFonts w:ascii="Courier New" w:eastAsia="Times New Roman" w:hAnsi="Courier New" w:cs="Courier New"/>
+      <w:sz w:val="20"/>
+      <w:szCs w:val="20"/>
+      <w:lang w:eastAsia="fr-FR"/>
+    </w:rPr>
+  </w:style>
 </w:styles>
 </file>
 
@@ -4514,6 +7511,7 @@
   </w:compat>
   <w:rsids>
     <w:rsidRoot w:val="00BD19FF"/>
+    <w:rsid w:val="00336AFF"/>
     <w:rsid w:val="005107FE"/>
     <w:rsid w:val="00996B31"/>
     <w:rsid w:val="009C1581"/>
@@ -5278,10 +8276,22 @@
 </CoverPageProperties>
 </file>
 
+<file path=customXml/item2.xml><?xml version="1.0" encoding="utf-8"?>
+<b:Sources xmlns:b="http://schemas.openxmlformats.org/officeDocument/2006/bibliography" xmlns="http://schemas.openxmlformats.org/officeDocument/2006/bibliography" SelectedStyle="\APASixthEditionOfficeOnline.xsl" StyleName="APA" Version="6"/>
+</file>
+
 <file path=customXml/itemProps1.xml><?xml version="1.0" encoding="utf-8"?>
 <ds:datastoreItem xmlns:ds="http://schemas.openxmlformats.org/officeDocument/2006/customXml" ds:itemID="{55AF091B-3C7A-41E3-B477-F2FDAA23CFDA}">
   <ds:schemaRefs>
     <ds:schemaRef ds:uri="http://schemas.microsoft.com/office/2006/coverPageProps"/>
   </ds:schemaRefs>
 </ds:datastoreItem>
+</file>
+
+<file path=customXml/itemProps2.xml><?xml version="1.0" encoding="utf-8"?>
+<ds:datastoreItem xmlns:ds="http://schemas.openxmlformats.org/officeDocument/2006/customXml" ds:itemID="{037CA1AF-49E8-40CB-AFE6-8E8149725D10}">
+  <ds:schemaRefs>
+    <ds:schemaRef ds:uri="http://schemas.openxmlformats.org/officeDocument/2006/bibliography"/>
+  </ds:schemaRefs>
+</ds:datastoreItem>
 </file>
</xml_diff>

<commit_message>
Controls for sharp actions
</commit_message>
<xml_diff>
--- a/Doc/User_Documentation.docx
+++ b/Doc/User_Documentation.docx
@@ -989,7 +989,7 @@
           </mc:Choice>
           <mc:Fallback>
             <w:pict>
-              <v:shapetype w14:anchorId="2A8D058B" id="_x0000_t32" coordsize="21600,21600" o:spt="32" o:oned="t" path="m,l21600,21600e" filled="f">
+              <v:shapetype w14:anchorId="39058CB6" id="_x0000_t32" coordsize="21600,21600" o:spt="32" o:oned="t" path="m,l21600,21600e" filled="f">
                 <v:path arrowok="t" fillok="f" o:connecttype="none"/>
                 <o:lock v:ext="edit" shapetype="t"/>
               </v:shapetype>
@@ -1066,7 +1066,7 @@
           </mc:Choice>
           <mc:Fallback>
             <w:pict>
-              <v:shape w14:anchorId="21E88C48" id="Connecteur droit avec flèche 1" o:spid="_x0000_s1026" type="#_x0000_t32" style="position:absolute;margin-left:121.15pt;margin-top:12.4pt;width:15pt;height:21pt;flip:y;z-index:251659264;visibility:visible;mso-wrap-style:square;mso-width-percent:0;mso-height-percent:0;mso-wrap-distance-left:9pt;mso-wrap-distance-top:0;mso-wrap-distance-right:9pt;mso-wrap-distance-bottom:0;mso-position-horizontal:absolute;mso-position-horizontal-relative:text;mso-position-vertical:absolute;mso-position-vertical-relative:text;mso-width-percent:0;mso-height-percent:0;mso-width-relative:margin;mso-height-relative:margin" o:gfxdata="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" strokecolor="#4579b8 [3044]">
+              <v:shape w14:anchorId="66A06763" id="Connecteur droit avec flèche 1" o:spid="_x0000_s1026" type="#_x0000_t32" style="position:absolute;margin-left:121.15pt;margin-top:12.4pt;width:15pt;height:21pt;flip:y;z-index:251659264;visibility:visible;mso-wrap-style:square;mso-width-percent:0;mso-height-percent:0;mso-wrap-distance-left:9pt;mso-wrap-distance-top:0;mso-wrap-distance-right:9pt;mso-wrap-distance-bottom:0;mso-position-horizontal:absolute;mso-position-horizontal-relative:text;mso-position-vertical:absolute;mso-position-vertical-relative:text;mso-width-percent:0;mso-height-percent:0;mso-width-relative:margin;mso-height-relative:margin" o:gfxdata="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" strokecolor="#4579b8 [3044]">
                 <v:stroke endarrow="open"/>
               </v:shape>
             </w:pict>
@@ -1157,7 +1157,7 @@
           </mc:Choice>
           <mc:Fallback>
             <w:pict>
-              <v:shape w14:anchorId="4882137D" id="Connecteur droit avec flèche 3" o:spid="_x0000_s1026" type="#_x0000_t32" style="position:absolute;margin-left:181.15pt;margin-top:4.35pt;width:0;height:30pt;z-index:251662336;visibility:visible;mso-wrap-style:square;mso-width-percent:0;mso-height-percent:0;mso-wrap-distance-left:9pt;mso-wrap-distance-top:0;mso-wrap-distance-right:9pt;mso-wrap-distance-bottom:0;mso-position-horizontal:absolute;mso-position-horizontal-relative:text;mso-position-vertical:absolute;mso-position-vertical-relative:text;mso-width-percent:0;mso-height-percent:0;mso-width-relative:margin;mso-height-relative:margin" o:gfxdata="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" strokecolor="#4579b8 [3044]">
+              <v:shape w14:anchorId="173D7679" id="Connecteur droit avec flèche 3" o:spid="_x0000_s1026" type="#_x0000_t32" style="position:absolute;margin-left:181.15pt;margin-top:4.35pt;width:0;height:30pt;z-index:251662336;visibility:visible;mso-wrap-style:square;mso-width-percent:0;mso-height-percent:0;mso-wrap-distance-left:9pt;mso-wrap-distance-top:0;mso-wrap-distance-right:9pt;mso-wrap-distance-bottom:0;mso-position-horizontal:absolute;mso-position-horizontal-relative:text;mso-position-vertical:absolute;mso-position-vertical-relative:text;mso-width-percent:0;mso-height-percent:0;mso-width-relative:margin;mso-height-relative:margin" o:gfxdata="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" strokecolor="#4579b8 [3044]">
                 <v:stroke endarrow="open"/>
               </v:shape>
             </w:pict>
@@ -1357,7 +1357,7 @@
           </mc:Choice>
           <mc:Fallback>
             <w:pict>
-              <v:shape w14:anchorId="7CE8D19B" id="Connecteur droit avec flèche 10" o:spid="_x0000_s1026" type="#_x0000_t32" style="position:absolute;margin-left:121.15pt;margin-top:12.95pt;width:15pt;height:19.5pt;z-index:251671552;visibility:visible;mso-wrap-style:square;mso-width-percent:0;mso-height-percent:0;mso-wrap-distance-left:9pt;mso-wrap-distance-top:0;mso-wrap-distance-right:9pt;mso-wrap-distance-bottom:0;mso-position-horizontal:absolute;mso-position-horizontal-relative:text;mso-position-vertical:absolute;mso-position-vertical-relative:text;mso-width-percent:0;mso-height-percent:0;mso-width-relative:margin;mso-height-relative:margin" o:gfxdata="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" strokecolor="#4579b8 [3044]">
+              <v:shape w14:anchorId="01030C02" id="Connecteur droit avec flèche 10" o:spid="_x0000_s1026" type="#_x0000_t32" style="position:absolute;margin-left:121.15pt;margin-top:12.95pt;width:15pt;height:19.5pt;z-index:251671552;visibility:visible;mso-wrap-style:square;mso-width-percent:0;mso-height-percent:0;mso-wrap-distance-left:9pt;mso-wrap-distance-top:0;mso-wrap-distance-right:9pt;mso-wrap-distance-bottom:0;mso-position-horizontal:absolute;mso-position-horizontal-relative:text;mso-position-vertical:absolute;mso-position-vertical-relative:text;mso-width-percent:0;mso-height-percent:0;mso-width-relative:margin;mso-height-relative:margin" o:gfxdata="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" strokecolor="#4579b8 [3044]">
                 <v:stroke endarrow="open"/>
               </v:shape>
             </w:pict>
@@ -1823,7 +1823,7 @@
           </mc:Choice>
           <mc:Fallback>
             <w:pict>
-              <v:shape w14:anchorId="4189F792" id="Connecteur droit avec flèche 18" o:spid="_x0000_s1026" type="#_x0000_t32" style="position:absolute;margin-left:372.4pt;margin-top:2.7pt;width:29.25pt;height:0;z-index:251683840;visibility:visible;mso-wrap-style:square;mso-width-percent:0;mso-height-percent:0;mso-wrap-distance-left:9pt;mso-wrap-distance-top:0;mso-wrap-distance-right:9pt;mso-wrap-distance-bottom:0;mso-position-horizontal:absolute;mso-position-horizontal-relative:text;mso-position-vertical:absolute;mso-position-vertical-relative:text;mso-width-percent:0;mso-height-percent:0;mso-width-relative:margin;mso-height-relative:margin" o:gfxdata="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" strokecolor="#4579b8 [3044]">
+              <v:shape w14:anchorId="0B393BBC" id="Connecteur droit avec flèche 18" o:spid="_x0000_s1026" type="#_x0000_t32" style="position:absolute;margin-left:372.4pt;margin-top:2.7pt;width:29.25pt;height:0;z-index:251683840;visibility:visible;mso-wrap-style:square;mso-width-percent:0;mso-height-percent:0;mso-wrap-distance-left:9pt;mso-wrap-distance-top:0;mso-wrap-distance-right:9pt;mso-wrap-distance-bottom:0;mso-position-horizontal:absolute;mso-position-horizontal-relative:text;mso-position-vertical:absolute;mso-position-vertical-relative:text;mso-width-percent:0;mso-height-percent:0;mso-width-relative:margin;mso-height-relative:margin" o:gfxdata="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" strokecolor="#4579b8 [3044]">
                 <v:stroke endarrow="open"/>
               </v:shape>
             </w:pict>
@@ -1896,7 +1896,7 @@
           </mc:Choice>
           <mc:Fallback>
             <w:pict>
-              <v:shape w14:anchorId="5440D221" id="Connecteur droit avec flèche 13" o:spid="_x0000_s1026" type="#_x0000_t32" style="position:absolute;margin-left:238.15pt;margin-top:7.2pt;width:29.25pt;height:0;z-index:251677696;visibility:visible;mso-wrap-style:square;mso-width-percent:0;mso-height-percent:0;mso-wrap-distance-left:9pt;mso-wrap-distance-top:0;mso-wrap-distance-right:9pt;mso-wrap-distance-bottom:0;mso-position-horizontal:absolute;mso-position-horizontal-relative:text;mso-position-vertical:absolute;mso-position-vertical-relative:text;mso-width-percent:0;mso-height-percent:0;mso-width-relative:margin;mso-height-relative:margin" o:gfxdata="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" strokecolor="#4579b8 [3044]">
+              <v:shape w14:anchorId="2FAB3A12" id="Connecteur droit avec flèche 13" o:spid="_x0000_s1026" type="#_x0000_t32" style="position:absolute;margin-left:238.15pt;margin-top:7.2pt;width:29.25pt;height:0;z-index:251677696;visibility:visible;mso-wrap-style:square;mso-width-percent:0;mso-height-percent:0;mso-wrap-distance-left:9pt;mso-wrap-distance-top:0;mso-wrap-distance-right:9pt;mso-wrap-distance-bottom:0;mso-position-horizontal:absolute;mso-position-horizontal-relative:text;mso-position-vertical:absolute;mso-position-vertical-relative:text;mso-width-percent:0;mso-height-percent:0;mso-width-relative:margin;mso-height-relative:margin" o:gfxdata="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" strokecolor="#4579b8 [3044]">
                 <v:stroke endarrow="open"/>
               </v:shape>
             </w:pict>
@@ -3176,6 +3176,9 @@
       </w:pPr>
       <w:r>
         <w:t>L’authentification est requise automatiquement pour toute action sensible (modifications des données de la base) En dehors de cela, l’authentification n’est pas nécessaire.</w:t>
+      </w:r>
+      <w:r>
+        <w:t xml:space="preserve"> Un contrôle est effectué sur l’adresse mail (l’email de l’utilisateur et l’email du correspondant pour la bibliothèque doivent être les mêmes)</w:t>
       </w:r>
     </w:p>
     <w:p>
@@ -4214,7 +4217,7 @@
           </mc:Choice>
           <mc:Fallback>
             <w:pict>
-              <v:shape w14:anchorId="3558D1F1" id="Connecteur droit avec flèche 5" o:spid="_x0000_s1026" type="#_x0000_t32" style="position:absolute;margin-left:238.15pt;margin-top:.4pt;width:29.25pt;height:0;z-index:251692032;visibility:visible;mso-wrap-style:square;mso-width-percent:0;mso-height-percent:0;mso-wrap-distance-left:9pt;mso-wrap-distance-top:0;mso-wrap-distance-right:9pt;mso-wrap-distance-bottom:0;mso-position-horizontal:absolute;mso-position-horizontal-relative:text;mso-position-vertical:absolute;mso-position-vertical-relative:text;mso-width-percent:0;mso-height-percent:0;mso-width-relative:margin;mso-height-relative:margin" o:gfxdata="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" strokecolor="#4579b8 [3044]">
+              <v:shape w14:anchorId="08E6DBC7" id="Connecteur droit avec flèche 5" o:spid="_x0000_s1026" type="#_x0000_t32" style="position:absolute;margin-left:238.15pt;margin-top:.4pt;width:29.25pt;height:0;z-index:251692032;visibility:visible;mso-wrap-style:square;mso-width-percent:0;mso-height-percent:0;mso-wrap-distance-left:9pt;mso-wrap-distance-top:0;mso-wrap-distance-right:9pt;mso-wrap-distance-bottom:0;mso-position-horizontal:absolute;mso-position-horizontal-relative:text;mso-position-vertical:absolute;mso-position-vertical-relative:text;mso-width-percent:0;mso-height-percent:0;mso-width-relative:margin;mso-height-relative:margin" o:gfxdata="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" strokecolor="#4579b8 [3044]">
                 <v:stroke endarrow="open"/>
               </v:shape>
             </w:pict>
@@ -4287,7 +4290,7 @@
           </mc:Choice>
           <mc:Fallback>
             <w:pict>
-              <v:shape w14:anchorId="28E821F9" id="Connecteur droit avec flèche 6" o:spid="_x0000_s1026" type="#_x0000_t32" style="position:absolute;margin-left:121.15pt;margin-top:12.4pt;width:15pt;height:21pt;flip:y;z-index:251685888;visibility:visible;mso-wrap-style:square;mso-width-percent:0;mso-height-percent:0;mso-wrap-distance-left:9pt;mso-wrap-distance-top:0;mso-wrap-distance-right:9pt;mso-wrap-distance-bottom:0;mso-position-horizontal:absolute;mso-position-horizontal-relative:text;mso-position-vertical:absolute;mso-position-vertical-relative:text;mso-width-percent:0;mso-height-percent:0;mso-width-relative:margin;mso-height-relative:margin" o:gfxdata="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" strokecolor="#4579b8 [3044]">
+              <v:shape w14:anchorId="497363EF" id="Connecteur droit avec flèche 6" o:spid="_x0000_s1026" type="#_x0000_t32" style="position:absolute;margin-left:121.15pt;margin-top:12.4pt;width:15pt;height:21pt;flip:y;z-index:251685888;visibility:visible;mso-wrap-style:square;mso-width-percent:0;mso-height-percent:0;mso-wrap-distance-left:9pt;mso-wrap-distance-top:0;mso-wrap-distance-right:9pt;mso-wrap-distance-bottom:0;mso-position-horizontal:absolute;mso-position-horizontal-relative:text;mso-position-vertical:absolute;mso-position-vertical-relative:text;mso-width-percent:0;mso-height-percent:0;mso-width-relative:margin;mso-height-relative:margin" o:gfxdata="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" strokecolor="#4579b8 [3044]">
                 <v:stroke endarrow="open"/>
               </v:shape>
             </w:pict>
@@ -4378,7 +4381,7 @@
           </mc:Choice>
           <mc:Fallback>
             <w:pict>
-              <v:shape w14:anchorId="04211BD1" id="Connecteur droit avec flèche 14" o:spid="_x0000_s1026" type="#_x0000_t32" style="position:absolute;margin-left:181.15pt;margin-top:4.35pt;width:0;height:30pt;z-index:251686912;visibility:visible;mso-wrap-style:square;mso-width-percent:0;mso-height-percent:0;mso-wrap-distance-left:9pt;mso-wrap-distance-top:0;mso-wrap-distance-right:9pt;mso-wrap-distance-bottom:0;mso-position-horizontal:absolute;mso-position-horizontal-relative:text;mso-position-vertical:absolute;mso-position-vertical-relative:text;mso-width-percent:0;mso-height-percent:0;mso-width-relative:margin;mso-height-relative:margin" o:gfxdata="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" strokecolor="#4579b8 [3044]">
+              <v:shape w14:anchorId="46423C44" id="Connecteur droit avec flèche 14" o:spid="_x0000_s1026" type="#_x0000_t32" style="position:absolute;margin-left:181.15pt;margin-top:4.35pt;width:0;height:30pt;z-index:251686912;visibility:visible;mso-wrap-style:square;mso-width-percent:0;mso-height-percent:0;mso-wrap-distance-left:9pt;mso-wrap-distance-top:0;mso-wrap-distance-right:9pt;mso-wrap-distance-bottom:0;mso-position-horizontal:absolute;mso-position-horizontal-relative:text;mso-position-vertical:absolute;mso-position-vertical-relative:text;mso-width-percent:0;mso-height-percent:0;mso-width-relative:margin;mso-height-relative:margin" o:gfxdata="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" strokecolor="#4579b8 [3044]">
                 <v:stroke endarrow="open"/>
               </v:shape>
             </w:pict>
@@ -4578,7 +4581,7 @@
           </mc:Choice>
           <mc:Fallback>
             <w:pict>
-              <v:shape w14:anchorId="3D1BF9A5" id="Connecteur droit avec flèche 19" o:spid="_x0000_s1026" type="#_x0000_t32" style="position:absolute;margin-left:121.15pt;margin-top:12.95pt;width:15pt;height:19.5pt;z-index:251691008;visibility:visible;mso-wrap-style:square;mso-width-percent:0;mso-height-percent:0;mso-wrap-distance-left:9pt;mso-wrap-distance-top:0;mso-wrap-distance-right:9pt;mso-wrap-distance-bottom:0;mso-position-horizontal:absolute;mso-position-horizontal-relative:text;mso-position-vertical:absolute;mso-position-vertical-relative:text;mso-width-percent:0;mso-height-percent:0;mso-width-relative:margin;mso-height-relative:margin" o:gfxdata="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" strokecolor="#4579b8 [3044]">
+              <v:shape w14:anchorId="11E1A9B9" id="Connecteur droit avec flèche 19" o:spid="_x0000_s1026" type="#_x0000_t32" style="position:absolute;margin-left:121.15pt;margin-top:12.95pt;width:15pt;height:19.5pt;z-index:251691008;visibility:visible;mso-wrap-style:square;mso-width-percent:0;mso-height-percent:0;mso-wrap-distance-left:9pt;mso-wrap-distance-top:0;mso-wrap-distance-right:9pt;mso-wrap-distance-bottom:0;mso-position-horizontal:absolute;mso-position-horizontal-relative:text;mso-position-vertical:absolute;mso-position-vertical-relative:text;mso-width-percent:0;mso-height-percent:0;mso-width-relative:margin;mso-height-relative:margin" o:gfxdata="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" strokecolor="#4579b8 [3044]">
                 <v:stroke endarrow="open"/>
               </v:shape>
             </w:pict>
@@ -5044,7 +5047,7 @@
           </mc:Choice>
           <mc:Fallback>
             <w:pict>
-              <v:shape w14:anchorId="161A2619" id="Connecteur droit avec flèche 23" o:spid="_x0000_s1026" type="#_x0000_t32" style="position:absolute;margin-left:372.4pt;margin-top:2.7pt;width:29.25pt;height:0;z-index:251697152;visibility:visible;mso-wrap-style:square;mso-width-percent:0;mso-height-percent:0;mso-wrap-distance-left:9pt;mso-wrap-distance-top:0;mso-wrap-distance-right:9pt;mso-wrap-distance-bottom:0;mso-position-horizontal:absolute;mso-position-horizontal-relative:text;mso-position-vertical:absolute;mso-position-vertical-relative:text;mso-width-percent:0;mso-height-percent:0;mso-width-relative:margin;mso-height-relative:margin" o:gfxdata="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" strokecolor="#4579b8 [3044]">
+              <v:shape w14:anchorId="096C0F18" id="Connecteur droit avec flèche 23" o:spid="_x0000_s1026" type="#_x0000_t32" style="position:absolute;margin-left:372.4pt;margin-top:2.7pt;width:29.25pt;height:0;z-index:251697152;visibility:visible;mso-wrap-style:square;mso-width-percent:0;mso-height-percent:0;mso-wrap-distance-left:9pt;mso-wrap-distance-top:0;mso-wrap-distance-right:9pt;mso-wrap-distance-bottom:0;mso-position-horizontal:absolute;mso-position-horizontal-relative:text;mso-position-vertical:absolute;mso-position-vertical-relative:text;mso-width-percent:0;mso-height-percent:0;mso-width-relative:margin;mso-height-relative:margin" o:gfxdata="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" strokecolor="#4579b8 [3044]">
                 <v:stroke endarrow="open"/>
               </v:shape>
             </w:pict>
@@ -5117,7 +5120,7 @@
           </mc:Choice>
           <mc:Fallback>
             <w:pict>
-              <v:shape w14:anchorId="646337B9" id="Connecteur droit avec flèche 24" o:spid="_x0000_s1026" type="#_x0000_t32" style="position:absolute;margin-left:238.15pt;margin-top:7.2pt;width:29.25pt;height:0;z-index:251694080;visibility:visible;mso-wrap-style:square;mso-width-percent:0;mso-height-percent:0;mso-wrap-distance-left:9pt;mso-wrap-distance-top:0;mso-wrap-distance-right:9pt;mso-wrap-distance-bottom:0;mso-position-horizontal:absolute;mso-position-horizontal-relative:text;mso-position-vertical:absolute;mso-position-vertical-relative:text;mso-width-percent:0;mso-height-percent:0;mso-width-relative:margin;mso-height-relative:margin" o:gfxdata="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" strokecolor="#4579b8 [3044]">
+              <v:shape w14:anchorId="4785B2A0" id="Connecteur droit avec flèche 24" o:spid="_x0000_s1026" type="#_x0000_t32" style="position:absolute;margin-left:238.15pt;margin-top:7.2pt;width:29.25pt;height:0;z-index:251694080;visibility:visible;mso-wrap-style:square;mso-width-percent:0;mso-height-percent:0;mso-wrap-distance-left:9pt;mso-wrap-distance-top:0;mso-wrap-distance-right:9pt;mso-wrap-distance-bottom:0;mso-position-horizontal:absolute;mso-position-horizontal-relative:text;mso-position-vertical:absolute;mso-position-vertical-relative:text;mso-width-percent:0;mso-height-percent:0;mso-width-relative:margin;mso-height-relative:margin" o:gfxdata="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" strokecolor="#4579b8 [3044]">
                 <v:stroke endarrow="open"/>
               </v:shape>
             </w:pict>
@@ -5816,138 +5819,153 @@
         <w:lastRenderedPageBreak/>
         <w:t>Authentication is required automatically for any sensitive action (database data changes). Apart from this, authentication is not required.</w:t>
       </w:r>
-    </w:p>
-    <w:p>
-      <w:pPr>
-        <w:ind w:firstLine="708"/>
-        <w:jc w:val="both"/>
-      </w:pPr>
-      <w:r>
-        <w:t>Even when it is not absolutely necessary, the user always has the possibility to authenticate himself from the ad-hoc link located on the homepage.</w:t>
-      </w:r>
-    </w:p>
-    <w:p>
-      <w:pPr>
-        <w:ind w:firstLine="708"/>
-        <w:jc w:val="both"/>
-      </w:pPr>
-      <w:r>
-        <w:t>Disconnection is not normally necessary but is always possible from the home page.</w:t>
-      </w:r>
-    </w:p>
-    <w:p>
-      <w:pPr>
-        <w:ind w:firstLine="708"/>
-        <w:jc w:val="both"/>
-      </w:pPr>
-    </w:p>
-    <w:p>
-      <w:pPr>
-        <w:jc w:val="both"/>
-      </w:pPr>
-      <w:r>
-        <w:t>16. Users and groups</w:t>
-      </w:r>
-    </w:p>
-    <w:p>
-      <w:pPr>
-        <w:ind w:firstLine="708"/>
-        <w:jc w:val="both"/>
-      </w:pPr>
-      <w:r>
-        <w:t>There are 4 user groups:</w:t>
-      </w:r>
-    </w:p>
-    <w:p>
-      <w:pPr>
-        <w:ind w:left="708"/>
-        <w:jc w:val="both"/>
-      </w:pPr>
-      <w:r>
-        <w:t>- Exterior</w:t>
-      </w:r>
-    </w:p>
-    <w:p>
-      <w:pPr>
-        <w:ind w:left="708"/>
-        <w:jc w:val="both"/>
-      </w:pPr>
-      <w:r>
-        <w:t>- Main users (whose validator = "checker" is only a special case, recognized by its name in the code)</w:t>
-      </w:r>
-    </w:p>
-    <w:p>
-      <w:pPr>
-        <w:ind w:left="708"/>
-        <w:jc w:val="both"/>
-      </w:pPr>
-      <w:r>
-        <w:t>- Administrator of the base</w:t>
-      </w:r>
-    </w:p>
-    <w:p>
-      <w:pPr>
-        <w:ind w:left="708"/>
-        <w:jc w:val="both"/>
-      </w:pPr>
-      <w:r>
-        <w:t>- Site Administrator</w:t>
-      </w:r>
-    </w:p>
-    <w:p>
-      <w:pPr>
-        <w:jc w:val="both"/>
-      </w:pPr>
-    </w:p>
-    <w:p>
-      <w:pPr>
-        <w:ind w:firstLine="708"/>
-        <w:jc w:val="both"/>
-      </w:pPr>
-      <w:r>
-        <w:t>Each of these groups has its own rights; in the order of increasing rights:</w:t>
-      </w:r>
-    </w:p>
-    <w:p>
-      <w:pPr>
-        <w:ind w:left="708"/>
-        <w:jc w:val="both"/>
-      </w:pPr>
-      <w:r>
-        <w:t>- External: Access to all pages where no action leads to a crucial change in the database; access to lists and dashboard is allowed without authentication.</w:t>
-      </w:r>
-    </w:p>
-    <w:p>
-      <w:pPr>
-        <w:ind w:left="708"/>
-        <w:jc w:val="both"/>
-      </w:pPr>
-      <w:r>
-        <w:t>- Main users: Can perform all the basic actions: Positioning, arbitration, addition of instructions, deletion of instructions, statement of end of instruction, editing and validation in the case of the validator ("checker") Any attempt to access to one of these features activates an intermediate authentication window.</w:t>
-      </w:r>
-    </w:p>
-    <w:p>
-      <w:pPr>
-        <w:ind w:left="708"/>
-        <w:jc w:val="both"/>
-      </w:pPr>
-      <w:r>
-        <w:t>- Database administrator: Can modify instructions and records in the database via the administration interface (access from the home page) Can modify the reasons for exclusions.</w:t>
-      </w:r>
-    </w:p>
-    <w:p>
-      <w:pPr>
-        <w:ind w:left="708"/>
-        <w:jc w:val="both"/>
-      </w:pPr>
-      <w:r>
-        <w:t>- Administr</w:t>
-      </w:r>
-      <w:r>
-        <w:t>ator of the site: At all rights (among them giving a name to the project)</w:t>
+      <w:r>
+        <w:t xml:space="preserve"> </w:t>
+      </w:r>
+      <w:r>
+        <w:t xml:space="preserve">A check is made on the email address (the </w:t>
+      </w:r>
+      <w:r>
+        <w:t xml:space="preserve">user </w:t>
+      </w:r>
+      <w:r>
+        <w:t xml:space="preserve">email </w:t>
       </w:r>
       <w:bookmarkStart w:id="0" w:name="_GoBack"/>
       <w:bookmarkEnd w:id="0"/>
+      <w:r>
+        <w:t>and the email of the correspondent for the library must be the same)</w:t>
+      </w:r>
+    </w:p>
+    <w:p>
+      <w:pPr>
+        <w:ind w:firstLine="708"/>
+        <w:jc w:val="both"/>
+      </w:pPr>
+      <w:r>
+        <w:t>Even when it is not absolutely necessary, the user always has the possibility to authenticate himself from the ad-hoc link located on the homepage.</w:t>
+      </w:r>
+    </w:p>
+    <w:p>
+      <w:pPr>
+        <w:ind w:firstLine="708"/>
+        <w:jc w:val="both"/>
+      </w:pPr>
+      <w:r>
+        <w:t>Disconnection is not normally necessary but is always possible from the home page.</w:t>
+      </w:r>
+    </w:p>
+    <w:p>
+      <w:pPr>
+        <w:ind w:firstLine="708"/>
+        <w:jc w:val="both"/>
+      </w:pPr>
+    </w:p>
+    <w:p>
+      <w:pPr>
+        <w:jc w:val="both"/>
+      </w:pPr>
+      <w:r>
+        <w:t>16. Users and groups</w:t>
+      </w:r>
+    </w:p>
+    <w:p>
+      <w:pPr>
+        <w:ind w:firstLine="708"/>
+        <w:jc w:val="both"/>
+      </w:pPr>
+      <w:r>
+        <w:t>There are 4 user groups:</w:t>
+      </w:r>
+    </w:p>
+    <w:p>
+      <w:pPr>
+        <w:ind w:left="708"/>
+        <w:jc w:val="both"/>
+      </w:pPr>
+      <w:r>
+        <w:t>- Exterior</w:t>
+      </w:r>
+    </w:p>
+    <w:p>
+      <w:pPr>
+        <w:ind w:left="708"/>
+        <w:jc w:val="both"/>
+      </w:pPr>
+      <w:r>
+        <w:t>- Main users (whose validator = "checker" is only a special case, recognized by its name in the code)</w:t>
+      </w:r>
+    </w:p>
+    <w:p>
+      <w:pPr>
+        <w:ind w:left="708"/>
+        <w:jc w:val="both"/>
+      </w:pPr>
+      <w:r>
+        <w:t>- Administrator of the base</w:t>
+      </w:r>
+    </w:p>
+    <w:p>
+      <w:pPr>
+        <w:ind w:left="708"/>
+        <w:jc w:val="both"/>
+      </w:pPr>
+      <w:r>
+        <w:t>- Site Administrator</w:t>
+      </w:r>
+    </w:p>
+    <w:p>
+      <w:pPr>
+        <w:jc w:val="both"/>
+      </w:pPr>
+    </w:p>
+    <w:p>
+      <w:pPr>
+        <w:ind w:firstLine="708"/>
+        <w:jc w:val="both"/>
+      </w:pPr>
+      <w:r>
+        <w:t>Each of these groups has its own rights; in the order of increasing rights:</w:t>
+      </w:r>
+    </w:p>
+    <w:p>
+      <w:pPr>
+        <w:ind w:left="708"/>
+        <w:jc w:val="both"/>
+      </w:pPr>
+      <w:r>
+        <w:t>- External: Access to all pages where no action leads to a crucial change in the database; access to lists and dashboard is allowed without authentication.</w:t>
+      </w:r>
+    </w:p>
+    <w:p>
+      <w:pPr>
+        <w:ind w:left="708"/>
+        <w:jc w:val="both"/>
+      </w:pPr>
+      <w:r>
+        <w:t>- Main users: Can perform all the basic actions: Positioning, arbitration, addition of instructions, deletion of instructions, statement of end of instruction, editing and validation in the case of the validator ("checker") Any attempt to access to one of these features activates an intermediate authentication window.</w:t>
+      </w:r>
+    </w:p>
+    <w:p>
+      <w:pPr>
+        <w:ind w:left="708"/>
+        <w:jc w:val="both"/>
+      </w:pPr>
+      <w:r>
+        <w:t>- Database administrator: Can modify instructions and records in the database via the administration interface (access from the home page) Can modify the reasons for exclusions.</w:t>
+      </w:r>
+    </w:p>
+    <w:p>
+      <w:pPr>
+        <w:ind w:left="708"/>
+        <w:jc w:val="both"/>
+      </w:pPr>
+      <w:r>
+        <w:t>- Administr</w:t>
+      </w:r>
+      <w:r>
+        <w:t>ator of the site: At all rights (among them giving a name to the project)</w:t>
+      </w:r>
     </w:p>
     <w:p>
       <w:pPr>
@@ -6046,7 +6064,10 @@
       <w:t xml:space="preserve">Georges Gressot ; mise à jour : </w:t>
     </w:r>
     <w:r>
-      <w:t>08</w:t>
+      <w:t>0</w:t>
+    </w:r>
+    <w:r>
+      <w:t>9</w:t>
     </w:r>
     <w:r>
       <w:t>/0</w:t>
@@ -8289,7 +8310,7 @@
 </file>
 
 <file path=customXml/itemProps2.xml><?xml version="1.0" encoding="utf-8"?>
-<ds:datastoreItem xmlns:ds="http://schemas.openxmlformats.org/officeDocument/2006/customXml" ds:itemID="{037CA1AF-49E8-40CB-AFE6-8E8149725D10}">
+<ds:datastoreItem xmlns:ds="http://schemas.openxmlformats.org/officeDocument/2006/customXml" ds:itemID="{2A9A654C-920E-48D2-AFD9-42B5EF0C1EDD}">
   <ds:schemaRefs>
     <ds:schemaRef ds:uri="http://schemas.openxmlformats.org/officeDocument/2006/bibliography"/>
   </ds:schemaRefs>

</xml_diff>